<commit_message>
ventajas nosql y algunos ejemplos
añadiendo pablo
</commit_message>
<xml_diff>
--- a/BasesDatos.docx
+++ b/BasesDatos.docx
@@ -1,6 +1,6 @@
 
 <file path=word/document.xml><?xml version="1.0" encoding="utf-8"?>
-<w:document xmlns:wpc="http://schemas.microsoft.com/office/word/2010/wordprocessingCanvas" xmlns:mc="http://schemas.openxmlformats.org/markup-compatibility/2006" xmlns:o="urn:schemas-microsoft-com:office:office" xmlns:r="http://schemas.openxmlformats.org/officeDocument/2006/relationships" xmlns:m="http://schemas.openxmlformats.org/officeDocument/2006/math" xmlns:v="urn:schemas-microsoft-com:vml" xmlns:wp14="http://schemas.microsoft.com/office/word/2010/wordprocessingDrawing" xmlns:wp="http://schemas.openxmlformats.org/drawingml/2006/wordprocessingDrawing" xmlns:w10="urn:schemas-microsoft-com:office:word" xmlns:w="http://schemas.openxmlformats.org/wordprocessingml/2006/main" xmlns:w14="http://schemas.microsoft.com/office/word/2010/wordml" xmlns:w15="http://schemas.microsoft.com/office/word/2012/wordml" xmlns:wpg="http://schemas.microsoft.com/office/word/2010/wordprocessingGroup" xmlns:wpi="http://schemas.microsoft.com/office/word/2010/wordprocessingInk" xmlns:wne="http://schemas.microsoft.com/office/word/2006/wordml" xmlns:wps="http://schemas.microsoft.com/office/word/2010/wordprocessingShape" mc:Ignorable="w14 w15 wp14">
+<w:document xmlns:ve="http://schemas.openxmlformats.org/markup-compatibility/2006" xmlns:o="urn:schemas-microsoft-com:office:office" xmlns:r="http://schemas.openxmlformats.org/officeDocument/2006/relationships" xmlns:m="http://schemas.openxmlformats.org/officeDocument/2006/math" xmlns:v="urn:schemas-microsoft-com:vml" xmlns:wp="http://schemas.openxmlformats.org/drawingml/2006/wordprocessingDrawing" xmlns:w10="urn:schemas-microsoft-com:office:word" xmlns:w="http://schemas.openxmlformats.org/wordprocessingml/2006/main" xmlns:wne="http://schemas.microsoft.com/office/word/2006/wordml">
   <w:body>
     <w:p>
       <w:pPr>
@@ -58,7 +58,7 @@
           <w:lang w:eastAsia="es-EC"/>
         </w:rPr>
         <w:drawing>
-          <wp:anchor distT="0" distB="0" distL="114300" distR="114300" simplePos="0" relativeHeight="251659264" behindDoc="1" locked="0" layoutInCell="1" allowOverlap="1" wp14:anchorId="3C668074" wp14:editId="435AB756">
+          <wp:anchor distT="0" distB="0" distL="114300" distR="114300" simplePos="0" relativeHeight="251659264" behindDoc="1" locked="0" layoutInCell="1" allowOverlap="1">
             <wp:simplePos x="0" y="0"/>
             <wp:positionH relativeFrom="column">
               <wp:posOffset>3188335</wp:posOffset>
@@ -94,7 +94,7 @@
                     <a:blip r:embed="rId7">
                       <a:extLst>
                         <a:ext uri="{28A0092B-C50C-407E-A947-70E740481C1C}">
-                          <a14:useLocalDpi xmlns:a14="http://schemas.microsoft.com/office/drawing/2010/main" val="0"/>
+                          <a14:useLocalDpi xmlns:a14="http://schemas.microsoft.com/office/drawing/2010/main" xmlns:wps="http://schemas.microsoft.com/office/word/2010/wordprocessingShape" xmlns:wpi="http://schemas.microsoft.com/office/word/2010/wordprocessingInk" xmlns:wpg="http://schemas.microsoft.com/office/word/2010/wordprocessingGroup" xmlns:w15="http://schemas.microsoft.com/office/word/2012/wordml" xmlns:w14="http://schemas.microsoft.com/office/word/2010/wordml" xmlns:w="http://schemas.openxmlformats.org/wordprocessingml/2006/main" xmlns:w10="urn:schemas-microsoft-com:office:word" xmlns:wp14="http://schemas.microsoft.com/office/word/2010/wordprocessingDrawing" xmlns:v="urn:schemas-microsoft-com:vml" xmlns:o="urn:schemas-microsoft-com:office:office" xmlns:mc="http://schemas.openxmlformats.org/markup-compatibility/2006" xmlns:wpc="http://schemas.microsoft.com/office/word/2010/wordprocessingCanvas" xmlns="" val="0"/>
                         </a:ext>
                       </a:extLst>
                     </a:blip>
@@ -118,12 +118,6 @@
                 </pic:pic>
               </a:graphicData>
             </a:graphic>
-            <wp14:sizeRelH relativeFrom="page">
-              <wp14:pctWidth>0</wp14:pctWidth>
-            </wp14:sizeRelH>
-            <wp14:sizeRelV relativeFrom="page">
-              <wp14:pctHeight>0</wp14:pctHeight>
-            </wp14:sizeRelV>
           </wp:anchor>
         </w:drawing>
       </w:r>
@@ -137,7 +131,7 @@
           <w:lang w:eastAsia="es-EC"/>
         </w:rPr>
         <w:drawing>
-          <wp:anchor distT="0" distB="0" distL="114300" distR="114300" simplePos="0" relativeHeight="251660288" behindDoc="1" locked="0" layoutInCell="1" allowOverlap="1" wp14:anchorId="0A3825E1" wp14:editId="2711CEBB">
+          <wp:anchor distT="0" distB="0" distL="114300" distR="114300" simplePos="0" relativeHeight="251660288" behindDoc="1" locked="0" layoutInCell="1" allowOverlap="1">
             <wp:simplePos x="0" y="0"/>
             <wp:positionH relativeFrom="column">
               <wp:posOffset>1083945</wp:posOffset>
@@ -173,7 +167,7 @@
                     <a:blip r:embed="rId8" cstate="print">
                       <a:extLst>
                         <a:ext uri="{28A0092B-C50C-407E-A947-70E740481C1C}">
-                          <a14:useLocalDpi xmlns:a14="http://schemas.microsoft.com/office/drawing/2010/main" val="0"/>
+                          <a14:useLocalDpi xmlns:a14="http://schemas.microsoft.com/office/drawing/2010/main" xmlns:wps="http://schemas.microsoft.com/office/word/2010/wordprocessingShape" xmlns:wpi="http://schemas.microsoft.com/office/word/2010/wordprocessingInk" xmlns:wpg="http://schemas.microsoft.com/office/word/2010/wordprocessingGroup" xmlns:w15="http://schemas.microsoft.com/office/word/2012/wordml" xmlns:w14="http://schemas.microsoft.com/office/word/2010/wordml" xmlns:w="http://schemas.openxmlformats.org/wordprocessingml/2006/main" xmlns:w10="urn:schemas-microsoft-com:office:word" xmlns:wp14="http://schemas.microsoft.com/office/word/2010/wordprocessingDrawing" xmlns:v="urn:schemas-microsoft-com:vml" xmlns:o="urn:schemas-microsoft-com:office:office" xmlns:mc="http://schemas.openxmlformats.org/markup-compatibility/2006" xmlns:wpc="http://schemas.microsoft.com/office/word/2010/wordprocessingCanvas" xmlns="" val="0"/>
                         </a:ext>
                       </a:extLst>
                     </a:blip>
@@ -198,12 +192,6 @@
                 </pic:pic>
               </a:graphicData>
             </a:graphic>
-            <wp14:sizeRelH relativeFrom="page">
-              <wp14:pctWidth>0</wp14:pctWidth>
-            </wp14:sizeRelH>
-            <wp14:sizeRelV relativeFrom="page">
-              <wp14:pctHeight>0</wp14:pctHeight>
-            </wp14:sizeRelV>
           </wp:anchor>
         </w:drawing>
       </w:r>
@@ -331,7 +319,7 @@
           <w:rFonts w:ascii="Times New Roman" w:hAnsi="Times New Roman" w:cs="Times New Roman"/>
           <w:b/>
           <w:sz w:val="32"/>
-          <w:lang w:val="es-419" w:eastAsia="es-ES"/>
+          <w:lang w:eastAsia="es-ES"/>
         </w:rPr>
       </w:pPr>
       <w:r>
@@ -339,7 +327,7 @@
           <w:rFonts w:ascii="Times New Roman" w:hAnsi="Times New Roman" w:cs="Times New Roman"/>
           <w:b/>
           <w:sz w:val="32"/>
-          <w:lang w:val="es-419" w:eastAsia="es-ES"/>
+          <w:lang w:eastAsia="es-ES"/>
         </w:rPr>
         <w:t>Luis Vera Cárdenas</w:t>
       </w:r>
@@ -352,7 +340,7 @@
           <w:rFonts w:ascii="Times New Roman" w:hAnsi="Times New Roman" w:cs="Times New Roman"/>
           <w:b/>
           <w:sz w:val="32"/>
-          <w:lang w:val="es-419" w:eastAsia="es-ES"/>
+          <w:lang w:eastAsia="es-ES"/>
         </w:rPr>
       </w:pPr>
       <w:r>
@@ -360,7 +348,7 @@
           <w:rFonts w:ascii="Times New Roman" w:hAnsi="Times New Roman" w:cs="Times New Roman"/>
           <w:b/>
           <w:sz w:val="32"/>
-          <w:lang w:val="es-419" w:eastAsia="es-ES"/>
+          <w:lang w:eastAsia="es-ES"/>
         </w:rPr>
         <w:t>Pablo Dávila Murillo</w:t>
       </w:r>
@@ -381,7 +369,7 @@
           <w:rFonts w:ascii="Times New Roman" w:hAnsi="Times New Roman" w:cs="Times New Roman"/>
           <w:b/>
           <w:sz w:val="32"/>
-          <w:lang w:val="es-419" w:eastAsia="es-ES"/>
+          <w:lang w:eastAsia="es-ES"/>
         </w:rPr>
         <w:t>Michael Mayorga Naranjo</w:t>
       </w:r>
@@ -548,42 +536,7 @@
           <w:rFonts w:cstheme="minorHAnsi"/>
           <w:lang w:eastAsia="es-EC"/>
         </w:rPr>
-        <w:t xml:space="preserve">Escalada.- </w:t>
-      </w:r>
-      <w:r>
-        <w:rPr>
-          <w:rFonts w:cstheme="minorHAnsi"/>
-          <w:lang w:eastAsia="es-EC"/>
-        </w:rPr>
-        <w:t>Las bases de datos relacionales no funcionan</w:t>
-      </w:r>
-      <w:r>
-        <w:rPr>
-          <w:rFonts w:cstheme="minorHAnsi"/>
-          <w:lang w:eastAsia="es-EC"/>
-        </w:rPr>
-        <w:t xml:space="preserve"> </w:t>
-      </w:r>
-      <w:r>
-        <w:rPr>
-          <w:rFonts w:cstheme="minorHAnsi"/>
-          <w:lang w:eastAsia="es-EC"/>
-        </w:rPr>
-        <w:t>fácilmente de una manera distribuida porque</w:t>
-      </w:r>
-      <w:r>
-        <w:rPr>
-          <w:rFonts w:cstheme="minorHAnsi"/>
-          <w:lang w:eastAsia="es-EC"/>
-        </w:rPr>
-        <w:t xml:space="preserve"> </w:t>
-      </w:r>
-      <w:r>
-        <w:rPr>
-          <w:rFonts w:cstheme="minorHAnsi"/>
-          <w:lang w:eastAsia="es-EC"/>
-        </w:rPr>
-        <w:t xml:space="preserve">uniendo sus tablas a través de un </w:t>
+        <w:t xml:space="preserve">Escalada.- Las bases de datos relacionales no funcionanfácilmente de una manera distribuida porqueuniendo sus tablas a través de un </w:t>
       </w:r>
       <w:r>
         <w:rPr>
@@ -597,21 +550,7 @@
           <w:rFonts w:cstheme="minorHAnsi"/>
           <w:lang w:eastAsia="es-EC"/>
         </w:rPr>
-        <w:t>istribuido</w:t>
-      </w:r>
-      <w:r>
-        <w:rPr>
-          <w:rFonts w:cstheme="minorHAnsi"/>
-          <w:lang w:eastAsia="es-EC"/>
-        </w:rPr>
-        <w:t xml:space="preserve"> </w:t>
-      </w:r>
-      <w:r>
-        <w:rPr>
-          <w:rFonts w:cstheme="minorHAnsi"/>
-          <w:lang w:eastAsia="es-EC"/>
-        </w:rPr>
-        <w:t>es difícil</w:t>
+        <w:t>istribuidoes difícil</w:t>
       </w:r>
       <w:r>
         <w:rPr>
@@ -668,13 +607,6 @@
       </w:r>
       <w:bookmarkStart w:id="0" w:name="_GoBack"/>
       <w:bookmarkEnd w:id="0"/>
-      <w:r>
-        <w:rPr>
-          <w:rFonts w:cstheme="minorHAnsi"/>
-          <w:lang w:eastAsia="es-EC"/>
-        </w:rPr>
-        <w:t xml:space="preserve"> </w:t>
-      </w:r>
     </w:p>
     <w:p>
       <w:pPr>
@@ -696,14 +628,33 @@
     </w:p>
     <w:p>
       <w:pPr>
-        <w:spacing w:before="100" w:beforeAutospacing="1" w:after="100" w:afterAutospacing="1" w:line="240" w:lineRule="auto"/>
-        <w:jc w:val="both"/>
-        <w:outlineLvl w:val="1"/>
-        <w:rPr>
-          <w:rFonts w:cstheme="minorHAnsi"/>
-          <w:lang w:eastAsia="es-EC"/>
-        </w:rPr>
-      </w:pPr>
+        <w:pStyle w:val="Sinespaciado"/>
+        <w:numPr>
+          <w:ilvl w:val="0"/>
+          <w:numId w:val="30"/>
+        </w:numPr>
+        <w:rPr>
+          <w:lang w:val="es-EC"/>
+        </w:rPr>
+      </w:pPr>
+      <w:r>
+        <w:rPr>
+          <w:lang w:val="es-EC"/>
+        </w:rPr>
+        <w:t>C</w:t>
+      </w:r>
+      <w:r>
+        <w:rPr>
+          <w:lang w:val="es-EC"/>
+        </w:rPr>
+        <w:t>onjunto de cifras de ventas</w:t>
+      </w:r>
+      <w:r>
+        <w:rPr>
+          <w:lang w:val="es-EC"/>
+        </w:rPr>
+        <w:t>.</w:t>
+      </w:r>
     </w:p>
     <w:p>
       <w:pPr>
@@ -761,6 +712,99 @@
     </w:p>
     <w:p>
       <w:pPr>
+        <w:pStyle w:val="Sinespaciado"/>
+        <w:numPr>
+          <w:ilvl w:val="0"/>
+          <w:numId w:val="28"/>
+        </w:numPr>
+        <w:jc w:val="both"/>
+        <w:rPr>
+          <w:lang w:val="es-EC"/>
+        </w:rPr>
+      </w:pPr>
+      <w:r>
+        <w:rPr>
+          <w:lang w:val="es-EC"/>
+        </w:rPr>
+        <w:t>Principal ventaja:  Manejan datos no estructurados, como archivos de procesamiento de textos, correo electrónico, multimedia y redes sociales de manera eficiente.</w:t>
+      </w:r>
+    </w:p>
+    <w:p>
+      <w:pPr>
+        <w:pStyle w:val="Sinespaciado"/>
+        <w:numPr>
+          <w:ilvl w:val="0"/>
+          <w:numId w:val="28"/>
+        </w:numPr>
+        <w:jc w:val="both"/>
+        <w:rPr>
+          <w:lang w:val="es-EC"/>
+        </w:rPr>
+      </w:pPr>
+      <w:r>
+        <w:rPr>
+          <w:lang w:val="es-EC"/>
+        </w:rPr>
+        <w:t>Son más fáciles de usar para muchos desarrolladores que no están familiarizados con el lenguaje de consulta estructurado.</w:t>
+      </w:r>
+    </w:p>
+    <w:p>
+      <w:pPr>
+        <w:pStyle w:val="Sinespaciado"/>
+        <w:numPr>
+          <w:ilvl w:val="0"/>
+          <w:numId w:val="28"/>
+        </w:numPr>
+        <w:jc w:val="both"/>
+        <w:rPr>
+          <w:lang w:val="es-EC"/>
+        </w:rPr>
+      </w:pPr>
+      <w:r>
+        <w:rPr>
+          <w:lang w:val="es-EC"/>
+        </w:rPr>
+        <w:t>Pueden funcionar en una configuración distribuida.</w:t>
+      </w:r>
+    </w:p>
+    <w:p>
+      <w:pPr>
+        <w:pStyle w:val="Sinespaciado"/>
+        <w:numPr>
+          <w:ilvl w:val="0"/>
+          <w:numId w:val="28"/>
+        </w:numPr>
+        <w:jc w:val="both"/>
+        <w:rPr>
+          <w:lang w:val="es-EC"/>
+        </w:rPr>
+      </w:pPr>
+      <w:r>
+        <w:rPr>
+          <w:lang w:val="es-EC"/>
+        </w:rPr>
+        <w:t>P</w:t>
+      </w:r>
+      <w:r>
+        <w:rPr>
+          <w:lang w:val="es-EC"/>
+        </w:rPr>
+        <w:t>ermiten un mejor rendimiento, lo cual es particularmente importante para las aplicaciones con grandes cantidades de datos.</w:t>
+      </w:r>
+    </w:p>
+    <w:p>
+      <w:pPr>
+        <w:spacing w:before="100" w:beforeAutospacing="1" w:after="100" w:afterAutospacing="1" w:line="240" w:lineRule="auto"/>
+        <w:jc w:val="both"/>
+        <w:outlineLvl w:val="1"/>
+        <w:rPr>
+          <w:rFonts w:cstheme="minorHAnsi"/>
+          <w:lang w:eastAsia="es-EC"/>
+        </w:rPr>
+      </w:pPr>
+    </w:p>
+    <w:p>
+      <w:pPr>
         <w:spacing w:before="100" w:beforeAutospacing="1" w:after="100" w:afterAutospacing="1" w:line="240" w:lineRule="auto"/>
         <w:jc w:val="both"/>
         <w:outlineLvl w:val="1"/>
@@ -797,14 +841,33 @@
     </w:p>
     <w:p>
       <w:pPr>
-        <w:spacing w:before="100" w:beforeAutospacing="1" w:after="100" w:afterAutospacing="1" w:line="240" w:lineRule="auto"/>
-        <w:jc w:val="both"/>
-        <w:outlineLvl w:val="1"/>
-        <w:rPr>
-          <w:rFonts w:cstheme="minorHAnsi"/>
-          <w:lang w:eastAsia="es-EC"/>
-        </w:rPr>
-      </w:pPr>
+        <w:pStyle w:val="Sinespaciado"/>
+        <w:numPr>
+          <w:ilvl w:val="0"/>
+          <w:numId w:val="29"/>
+        </w:numPr>
+        <w:rPr>
+          <w:lang w:val="es-EC"/>
+        </w:rPr>
+      </w:pPr>
+      <w:r>
+        <w:rPr>
+          <w:lang w:val="es-EC"/>
+        </w:rPr>
+        <w:t>D</w:t>
+      </w:r>
+      <w:r>
+        <w:rPr>
+          <w:lang w:val="es-EC"/>
+        </w:rPr>
+        <w:t>ocumentos e imágenes de procesamiento de textos</w:t>
+      </w:r>
+      <w:r>
+        <w:rPr>
+          <w:lang w:val="es-EC"/>
+        </w:rPr>
+        <w:t>.</w:t>
+      </w:r>
     </w:p>
     <w:p>
       <w:pPr>
@@ -835,8 +898,8 @@
 </file>
 
 <file path=word/endnotes.xml><?xml version="1.0" encoding="utf-8"?>
-<w:endnotes xmlns:wpc="http://schemas.microsoft.com/office/word/2010/wordprocessingCanvas" xmlns:mc="http://schemas.openxmlformats.org/markup-compatibility/2006" xmlns:o="urn:schemas-microsoft-com:office:office" xmlns:r="http://schemas.openxmlformats.org/officeDocument/2006/relationships" xmlns:m="http://schemas.openxmlformats.org/officeDocument/2006/math" xmlns:v="urn:schemas-microsoft-com:vml" xmlns:wp14="http://schemas.microsoft.com/office/word/2010/wordprocessingDrawing" xmlns:wp="http://schemas.openxmlformats.org/drawingml/2006/wordprocessingDrawing" xmlns:w10="urn:schemas-microsoft-com:office:word" xmlns:w="http://schemas.openxmlformats.org/wordprocessingml/2006/main" xmlns:w14="http://schemas.microsoft.com/office/word/2010/wordml" xmlns:w15="http://schemas.microsoft.com/office/word/2012/wordml" xmlns:wpg="http://schemas.microsoft.com/office/word/2010/wordprocessingGroup" xmlns:wpi="http://schemas.microsoft.com/office/word/2010/wordprocessingInk" xmlns:wne="http://schemas.microsoft.com/office/word/2006/wordml" xmlns:wps="http://schemas.microsoft.com/office/word/2010/wordprocessingShape" mc:Ignorable="w14 w15 wp14">
-  <w:endnote w:type="separator" w:id="-1">
+<w:endnotes xmlns:ve="http://schemas.openxmlformats.org/markup-compatibility/2006" xmlns:o="urn:schemas-microsoft-com:office:office" xmlns:r="http://schemas.openxmlformats.org/officeDocument/2006/relationships" xmlns:m="http://schemas.openxmlformats.org/officeDocument/2006/math" xmlns:v="urn:schemas-microsoft-com:vml" xmlns:wp="http://schemas.openxmlformats.org/drawingml/2006/wordprocessingDrawing" xmlns:w10="urn:schemas-microsoft-com:office:word" xmlns:w="http://schemas.openxmlformats.org/wordprocessingml/2006/main" xmlns:wne="http://schemas.microsoft.com/office/word/2006/wordml">
+  <w:endnote w:type="separator" w:id="0">
     <w:p>
       <w:pPr>
         <w:spacing w:after="0" w:line="240" w:lineRule="auto"/>
@@ -846,7 +909,7 @@
       </w:r>
     </w:p>
   </w:endnote>
-  <w:endnote w:type="continuationSeparator" w:id="0">
+  <w:endnote w:type="continuationSeparator" w:id="1">
     <w:p>
       <w:pPr>
         <w:spacing w:after="0" w:line="240" w:lineRule="auto"/>
@@ -860,7 +923,7 @@
 </file>
 
 <file path=word/footer1.xml><?xml version="1.0" encoding="utf-8"?>
-<w:ftr xmlns:wpc="http://schemas.microsoft.com/office/word/2010/wordprocessingCanvas" xmlns:mc="http://schemas.openxmlformats.org/markup-compatibility/2006" xmlns:o="urn:schemas-microsoft-com:office:office" xmlns:r="http://schemas.openxmlformats.org/officeDocument/2006/relationships" xmlns:m="http://schemas.openxmlformats.org/officeDocument/2006/math" xmlns:v="urn:schemas-microsoft-com:vml" xmlns:wp14="http://schemas.microsoft.com/office/word/2010/wordprocessingDrawing" xmlns:wp="http://schemas.openxmlformats.org/drawingml/2006/wordprocessingDrawing" xmlns:w10="urn:schemas-microsoft-com:office:word" xmlns:w="http://schemas.openxmlformats.org/wordprocessingml/2006/main" xmlns:w14="http://schemas.microsoft.com/office/word/2010/wordml" xmlns:w15="http://schemas.microsoft.com/office/word/2012/wordml" xmlns:wpg="http://schemas.microsoft.com/office/word/2010/wordprocessingGroup" xmlns:wpi="http://schemas.microsoft.com/office/word/2010/wordprocessingInk" xmlns:wne="http://schemas.microsoft.com/office/word/2006/wordml" xmlns:wps="http://schemas.microsoft.com/office/word/2010/wordprocessingShape" mc:Ignorable="w14 w15 wp14">
+<w:ftr xmlns:ve="http://schemas.openxmlformats.org/markup-compatibility/2006" xmlns:o="urn:schemas-microsoft-com:office:office" xmlns:r="http://schemas.openxmlformats.org/officeDocument/2006/relationships" xmlns:m="http://schemas.openxmlformats.org/officeDocument/2006/math" xmlns:v="urn:schemas-microsoft-com:vml" xmlns:wp="http://schemas.openxmlformats.org/drawingml/2006/wordprocessingDrawing" xmlns:w10="urn:schemas-microsoft-com:office:word" xmlns:w="http://schemas.openxmlformats.org/wordprocessingml/2006/main" xmlns:wne="http://schemas.microsoft.com/office/word/2006/wordml">
   <w:p>
     <w:pPr>
       <w:pStyle w:val="Piedepgina"/>
@@ -880,8 +943,8 @@
 </file>
 
 <file path=word/footnotes.xml><?xml version="1.0" encoding="utf-8"?>
-<w:footnotes xmlns:wpc="http://schemas.microsoft.com/office/word/2010/wordprocessingCanvas" xmlns:mc="http://schemas.openxmlformats.org/markup-compatibility/2006" xmlns:o="urn:schemas-microsoft-com:office:office" xmlns:r="http://schemas.openxmlformats.org/officeDocument/2006/relationships" xmlns:m="http://schemas.openxmlformats.org/officeDocument/2006/math" xmlns:v="urn:schemas-microsoft-com:vml" xmlns:wp14="http://schemas.microsoft.com/office/word/2010/wordprocessingDrawing" xmlns:wp="http://schemas.openxmlformats.org/drawingml/2006/wordprocessingDrawing" xmlns:w10="urn:schemas-microsoft-com:office:word" xmlns:w="http://schemas.openxmlformats.org/wordprocessingml/2006/main" xmlns:w14="http://schemas.microsoft.com/office/word/2010/wordml" xmlns:w15="http://schemas.microsoft.com/office/word/2012/wordml" xmlns:wpg="http://schemas.microsoft.com/office/word/2010/wordprocessingGroup" xmlns:wpi="http://schemas.microsoft.com/office/word/2010/wordprocessingInk" xmlns:wne="http://schemas.microsoft.com/office/word/2006/wordml" xmlns:wps="http://schemas.microsoft.com/office/word/2010/wordprocessingShape" mc:Ignorable="w14 w15 wp14">
-  <w:footnote w:type="separator" w:id="-1">
+<w:footnotes xmlns:ve="http://schemas.openxmlformats.org/markup-compatibility/2006" xmlns:o="urn:schemas-microsoft-com:office:office" xmlns:r="http://schemas.openxmlformats.org/officeDocument/2006/relationships" xmlns:m="http://schemas.openxmlformats.org/officeDocument/2006/math" xmlns:v="urn:schemas-microsoft-com:vml" xmlns:wp="http://schemas.openxmlformats.org/drawingml/2006/wordprocessingDrawing" xmlns:w10="urn:schemas-microsoft-com:office:word" xmlns:w="http://schemas.openxmlformats.org/wordprocessingml/2006/main" xmlns:wne="http://schemas.microsoft.com/office/word/2006/wordml">
+  <w:footnote w:type="separator" w:id="0">
     <w:p>
       <w:pPr>
         <w:spacing w:after="0" w:line="240" w:lineRule="auto"/>
@@ -891,7 +954,7 @@
       </w:r>
     </w:p>
   </w:footnote>
-  <w:footnote w:type="continuationSeparator" w:id="0">
+  <w:footnote w:type="continuationSeparator" w:id="1">
     <w:p>
       <w:pPr>
         <w:spacing w:after="0" w:line="240" w:lineRule="auto"/>
@@ -905,8 +968,8 @@
 </file>
 
 <file path=word/numbering.xml><?xml version="1.0" encoding="utf-8"?>
-<w:numbering xmlns:wpc="http://schemas.microsoft.com/office/word/2010/wordprocessingCanvas" xmlns:mc="http://schemas.openxmlformats.org/markup-compatibility/2006" xmlns:o="urn:schemas-microsoft-com:office:office" xmlns:r="http://schemas.openxmlformats.org/officeDocument/2006/relationships" xmlns:m="http://schemas.openxmlformats.org/officeDocument/2006/math" xmlns:v="urn:schemas-microsoft-com:vml" xmlns:wp14="http://schemas.microsoft.com/office/word/2010/wordprocessingDrawing" xmlns:wp="http://schemas.openxmlformats.org/drawingml/2006/wordprocessingDrawing" xmlns:w10="urn:schemas-microsoft-com:office:word" xmlns:w="http://schemas.openxmlformats.org/wordprocessingml/2006/main" xmlns:w14="http://schemas.microsoft.com/office/word/2010/wordml" xmlns:w15="http://schemas.microsoft.com/office/word/2012/wordml" xmlns:wpg="http://schemas.microsoft.com/office/word/2010/wordprocessingGroup" xmlns:wpi="http://schemas.microsoft.com/office/word/2010/wordprocessingInk" xmlns:wne="http://schemas.microsoft.com/office/word/2006/wordml" xmlns:wps="http://schemas.microsoft.com/office/word/2010/wordprocessingShape" mc:Ignorable="w14 w15 wp14">
-  <w:abstractNum w:abstractNumId="0" w15:restartNumberingAfterBreak="0">
+<w:numbering xmlns:ve="http://schemas.openxmlformats.org/markup-compatibility/2006" xmlns:o="urn:schemas-microsoft-com:office:office" xmlns:r="http://schemas.openxmlformats.org/officeDocument/2006/relationships" xmlns:m="http://schemas.openxmlformats.org/officeDocument/2006/math" xmlns:v="urn:schemas-microsoft-com:vml" xmlns:wp="http://schemas.openxmlformats.org/drawingml/2006/wordprocessingDrawing" xmlns:w10="urn:schemas-microsoft-com:office:word" xmlns:w="http://schemas.openxmlformats.org/wordprocessingml/2006/main" xmlns:wne="http://schemas.microsoft.com/office/word/2006/wordml">
+  <w:abstractNum w:abstractNumId="0">
     <w:nsid w:val="00735BA0"/>
     <w:multiLevelType w:val="hybridMultilevel"/>
     <w:tmpl w:val="B47C74D0"/>
@@ -1019,7 +1082,7 @@
       </w:rPr>
     </w:lvl>
   </w:abstractNum>
-  <w:abstractNum w:abstractNumId="1" w15:restartNumberingAfterBreak="0">
+  <w:abstractNum w:abstractNumId="1">
     <w:nsid w:val="0645249A"/>
     <w:multiLevelType w:val="hybridMultilevel"/>
     <w:tmpl w:val="A48E836E"/>
@@ -1132,7 +1195,7 @@
       </w:rPr>
     </w:lvl>
   </w:abstractNum>
-  <w:abstractNum w:abstractNumId="2" w15:restartNumberingAfterBreak="0">
+  <w:abstractNum w:abstractNumId="2">
     <w:nsid w:val="0CD4614D"/>
     <w:multiLevelType w:val="hybridMultilevel"/>
     <w:tmpl w:val="87F8D6B8"/>
@@ -1245,7 +1308,120 @@
       </w:rPr>
     </w:lvl>
   </w:abstractNum>
-  <w:abstractNum w:abstractNumId="3" w15:restartNumberingAfterBreak="0">
+  <w:abstractNum w:abstractNumId="3">
+    <w:nsid w:val="0F2416BF"/>
+    <w:multiLevelType w:val="hybridMultilevel"/>
+    <w:tmpl w:val="86D2C566"/>
+    <w:lvl w:ilvl="0" w:tplc="300A0001">
+      <w:start w:val="1"/>
+      <w:numFmt w:val="bullet"/>
+      <w:lvlText w:val=""/>
+      <w:lvlJc w:val="left"/>
+      <w:pPr>
+        <w:ind w:left="720" w:hanging="360"/>
+      </w:pPr>
+      <w:rPr>
+        <w:rFonts w:ascii="Symbol" w:hAnsi="Symbol" w:hint="default"/>
+      </w:rPr>
+    </w:lvl>
+    <w:lvl w:ilvl="1" w:tplc="300A0003" w:tentative="1">
+      <w:start w:val="1"/>
+      <w:numFmt w:val="bullet"/>
+      <w:lvlText w:val="o"/>
+      <w:lvlJc w:val="left"/>
+      <w:pPr>
+        <w:ind w:left="1440" w:hanging="360"/>
+      </w:pPr>
+      <w:rPr>
+        <w:rFonts w:ascii="Courier New" w:hAnsi="Courier New" w:cs="Courier New" w:hint="default"/>
+      </w:rPr>
+    </w:lvl>
+    <w:lvl w:ilvl="2" w:tplc="300A0005" w:tentative="1">
+      <w:start w:val="1"/>
+      <w:numFmt w:val="bullet"/>
+      <w:lvlText w:val=""/>
+      <w:lvlJc w:val="left"/>
+      <w:pPr>
+        <w:ind w:left="2160" w:hanging="360"/>
+      </w:pPr>
+      <w:rPr>
+        <w:rFonts w:ascii="Wingdings" w:hAnsi="Wingdings" w:hint="default"/>
+      </w:rPr>
+    </w:lvl>
+    <w:lvl w:ilvl="3" w:tplc="300A0001" w:tentative="1">
+      <w:start w:val="1"/>
+      <w:numFmt w:val="bullet"/>
+      <w:lvlText w:val=""/>
+      <w:lvlJc w:val="left"/>
+      <w:pPr>
+        <w:ind w:left="2880" w:hanging="360"/>
+      </w:pPr>
+      <w:rPr>
+        <w:rFonts w:ascii="Symbol" w:hAnsi="Symbol" w:hint="default"/>
+      </w:rPr>
+    </w:lvl>
+    <w:lvl w:ilvl="4" w:tplc="300A0003" w:tentative="1">
+      <w:start w:val="1"/>
+      <w:numFmt w:val="bullet"/>
+      <w:lvlText w:val="o"/>
+      <w:lvlJc w:val="left"/>
+      <w:pPr>
+        <w:ind w:left="3600" w:hanging="360"/>
+      </w:pPr>
+      <w:rPr>
+        <w:rFonts w:ascii="Courier New" w:hAnsi="Courier New" w:cs="Courier New" w:hint="default"/>
+      </w:rPr>
+    </w:lvl>
+    <w:lvl w:ilvl="5" w:tplc="300A0005" w:tentative="1">
+      <w:start w:val="1"/>
+      <w:numFmt w:val="bullet"/>
+      <w:lvlText w:val=""/>
+      <w:lvlJc w:val="left"/>
+      <w:pPr>
+        <w:ind w:left="4320" w:hanging="360"/>
+      </w:pPr>
+      <w:rPr>
+        <w:rFonts w:ascii="Wingdings" w:hAnsi="Wingdings" w:hint="default"/>
+      </w:rPr>
+    </w:lvl>
+    <w:lvl w:ilvl="6" w:tplc="300A0001" w:tentative="1">
+      <w:start w:val="1"/>
+      <w:numFmt w:val="bullet"/>
+      <w:lvlText w:val=""/>
+      <w:lvlJc w:val="left"/>
+      <w:pPr>
+        <w:ind w:left="5040" w:hanging="360"/>
+      </w:pPr>
+      <w:rPr>
+        <w:rFonts w:ascii="Symbol" w:hAnsi="Symbol" w:hint="default"/>
+      </w:rPr>
+    </w:lvl>
+    <w:lvl w:ilvl="7" w:tplc="300A0003" w:tentative="1">
+      <w:start w:val="1"/>
+      <w:numFmt w:val="bullet"/>
+      <w:lvlText w:val="o"/>
+      <w:lvlJc w:val="left"/>
+      <w:pPr>
+        <w:ind w:left="5760" w:hanging="360"/>
+      </w:pPr>
+      <w:rPr>
+        <w:rFonts w:ascii="Courier New" w:hAnsi="Courier New" w:cs="Courier New" w:hint="default"/>
+      </w:rPr>
+    </w:lvl>
+    <w:lvl w:ilvl="8" w:tplc="300A0005" w:tentative="1">
+      <w:start w:val="1"/>
+      <w:numFmt w:val="bullet"/>
+      <w:lvlText w:val=""/>
+      <w:lvlJc w:val="left"/>
+      <w:pPr>
+        <w:ind w:left="6480" w:hanging="360"/>
+      </w:pPr>
+      <w:rPr>
+        <w:rFonts w:ascii="Wingdings" w:hAnsi="Wingdings" w:hint="default"/>
+      </w:rPr>
+    </w:lvl>
+  </w:abstractNum>
+  <w:abstractNum w:abstractNumId="4">
     <w:nsid w:val="0F347766"/>
     <w:multiLevelType w:val="hybridMultilevel"/>
     <w:tmpl w:val="BFA46F18"/>
@@ -1331,7 +1507,7 @@
       </w:pPr>
     </w:lvl>
   </w:abstractNum>
-  <w:abstractNum w:abstractNumId="4" w15:restartNumberingAfterBreak="0">
+  <w:abstractNum w:abstractNumId="5">
     <w:nsid w:val="103B527C"/>
     <w:multiLevelType w:val="hybridMultilevel"/>
     <w:tmpl w:val="782E0936"/>
@@ -1444,7 +1620,7 @@
       </w:rPr>
     </w:lvl>
   </w:abstractNum>
-  <w:abstractNum w:abstractNumId="5" w15:restartNumberingAfterBreak="0">
+  <w:abstractNum w:abstractNumId="6">
     <w:nsid w:val="1045652C"/>
     <w:multiLevelType w:val="hybridMultilevel"/>
     <w:tmpl w:val="133C34FC"/>
@@ -1557,7 +1733,7 @@
       </w:rPr>
     </w:lvl>
   </w:abstractNum>
-  <w:abstractNum w:abstractNumId="6" w15:restartNumberingAfterBreak="0">
+  <w:abstractNum w:abstractNumId="7">
     <w:nsid w:val="182F75FA"/>
     <w:multiLevelType w:val="hybridMultilevel"/>
     <w:tmpl w:val="D7EE71DC"/>
@@ -1643,7 +1819,7 @@
       </w:pPr>
     </w:lvl>
   </w:abstractNum>
-  <w:abstractNum w:abstractNumId="7" w15:restartNumberingAfterBreak="0">
+  <w:abstractNum w:abstractNumId="8">
     <w:nsid w:val="1AFF5DC4"/>
     <w:multiLevelType w:val="hybridMultilevel"/>
     <w:tmpl w:val="09A09556"/>
@@ -1756,7 +1932,7 @@
       </w:rPr>
     </w:lvl>
   </w:abstractNum>
-  <w:abstractNum w:abstractNumId="8" w15:restartNumberingAfterBreak="0">
+  <w:abstractNum w:abstractNumId="9">
     <w:nsid w:val="1B067C43"/>
     <w:multiLevelType w:val="hybridMultilevel"/>
     <w:tmpl w:val="A330DEE8"/>
@@ -1869,7 +2045,7 @@
       </w:rPr>
     </w:lvl>
   </w:abstractNum>
-  <w:abstractNum w:abstractNumId="9" w15:restartNumberingAfterBreak="0">
+  <w:abstractNum w:abstractNumId="10">
     <w:nsid w:val="1B0F4D91"/>
     <w:multiLevelType w:val="hybridMultilevel"/>
     <w:tmpl w:val="FDAAF594"/>
@@ -1982,7 +2158,7 @@
       </w:rPr>
     </w:lvl>
   </w:abstractNum>
-  <w:abstractNum w:abstractNumId="10" w15:restartNumberingAfterBreak="0">
+  <w:abstractNum w:abstractNumId="11">
     <w:nsid w:val="20534682"/>
     <w:multiLevelType w:val="hybridMultilevel"/>
     <w:tmpl w:val="71C4D538"/>
@@ -2095,7 +2271,7 @@
       </w:rPr>
     </w:lvl>
   </w:abstractNum>
-  <w:abstractNum w:abstractNumId="11" w15:restartNumberingAfterBreak="0">
+  <w:abstractNum w:abstractNumId="12">
     <w:nsid w:val="246F7E81"/>
     <w:multiLevelType w:val="hybridMultilevel"/>
     <w:tmpl w:val="D094654E"/>
@@ -2208,7 +2384,7 @@
       </w:rPr>
     </w:lvl>
   </w:abstractNum>
-  <w:abstractNum w:abstractNumId="12" w15:restartNumberingAfterBreak="0">
+  <w:abstractNum w:abstractNumId="13">
     <w:nsid w:val="24906170"/>
     <w:multiLevelType w:val="multilevel"/>
     <w:tmpl w:val="B448B80C"/>
@@ -2321,7 +2497,7 @@
       </w:pPr>
     </w:lvl>
   </w:abstractNum>
-  <w:abstractNum w:abstractNumId="13" w15:restartNumberingAfterBreak="0">
+  <w:abstractNum w:abstractNumId="14">
     <w:nsid w:val="2FB4558A"/>
     <w:multiLevelType w:val="multilevel"/>
     <w:tmpl w:val="C1AEADE4"/>
@@ -2470,7 +2646,7 @@
       </w:rPr>
     </w:lvl>
   </w:abstractNum>
-  <w:abstractNum w:abstractNumId="14" w15:restartNumberingAfterBreak="0">
+  <w:abstractNum w:abstractNumId="15">
     <w:nsid w:val="36744426"/>
     <w:multiLevelType w:val="hybridMultilevel"/>
     <w:tmpl w:val="2BF84080"/>
@@ -2583,7 +2759,7 @@
       </w:rPr>
     </w:lvl>
   </w:abstractNum>
-  <w:abstractNum w:abstractNumId="15" w15:restartNumberingAfterBreak="0">
+  <w:abstractNum w:abstractNumId="16">
     <w:nsid w:val="437514FC"/>
     <w:multiLevelType w:val="hybridMultilevel"/>
     <w:tmpl w:val="9CD40B66"/>
@@ -2696,7 +2872,7 @@
       </w:rPr>
     </w:lvl>
   </w:abstractNum>
-  <w:abstractNum w:abstractNumId="16" w15:restartNumberingAfterBreak="0">
+  <w:abstractNum w:abstractNumId="17">
     <w:nsid w:val="459D48FA"/>
     <w:multiLevelType w:val="hybridMultilevel"/>
     <w:tmpl w:val="805CD86E"/>
@@ -2785,7 +2961,120 @@
       </w:pPr>
     </w:lvl>
   </w:abstractNum>
-  <w:abstractNum w:abstractNumId="17" w15:restartNumberingAfterBreak="0">
+  <w:abstractNum w:abstractNumId="18">
+    <w:nsid w:val="47E6744D"/>
+    <w:multiLevelType w:val="hybridMultilevel"/>
+    <w:tmpl w:val="16E482BA"/>
+    <w:lvl w:ilvl="0" w:tplc="300A0001">
+      <w:start w:val="1"/>
+      <w:numFmt w:val="bullet"/>
+      <w:lvlText w:val=""/>
+      <w:lvlJc w:val="left"/>
+      <w:pPr>
+        <w:ind w:left="720" w:hanging="360"/>
+      </w:pPr>
+      <w:rPr>
+        <w:rFonts w:ascii="Symbol" w:hAnsi="Symbol" w:hint="default"/>
+      </w:rPr>
+    </w:lvl>
+    <w:lvl w:ilvl="1" w:tplc="300A0003" w:tentative="1">
+      <w:start w:val="1"/>
+      <w:numFmt w:val="bullet"/>
+      <w:lvlText w:val="o"/>
+      <w:lvlJc w:val="left"/>
+      <w:pPr>
+        <w:ind w:left="1440" w:hanging="360"/>
+      </w:pPr>
+      <w:rPr>
+        <w:rFonts w:ascii="Courier New" w:hAnsi="Courier New" w:cs="Courier New" w:hint="default"/>
+      </w:rPr>
+    </w:lvl>
+    <w:lvl w:ilvl="2" w:tplc="300A0005" w:tentative="1">
+      <w:start w:val="1"/>
+      <w:numFmt w:val="bullet"/>
+      <w:lvlText w:val=""/>
+      <w:lvlJc w:val="left"/>
+      <w:pPr>
+        <w:ind w:left="2160" w:hanging="360"/>
+      </w:pPr>
+      <w:rPr>
+        <w:rFonts w:ascii="Wingdings" w:hAnsi="Wingdings" w:hint="default"/>
+      </w:rPr>
+    </w:lvl>
+    <w:lvl w:ilvl="3" w:tplc="300A0001" w:tentative="1">
+      <w:start w:val="1"/>
+      <w:numFmt w:val="bullet"/>
+      <w:lvlText w:val=""/>
+      <w:lvlJc w:val="left"/>
+      <w:pPr>
+        <w:ind w:left="2880" w:hanging="360"/>
+      </w:pPr>
+      <w:rPr>
+        <w:rFonts w:ascii="Symbol" w:hAnsi="Symbol" w:hint="default"/>
+      </w:rPr>
+    </w:lvl>
+    <w:lvl w:ilvl="4" w:tplc="300A0003" w:tentative="1">
+      <w:start w:val="1"/>
+      <w:numFmt w:val="bullet"/>
+      <w:lvlText w:val="o"/>
+      <w:lvlJc w:val="left"/>
+      <w:pPr>
+        <w:ind w:left="3600" w:hanging="360"/>
+      </w:pPr>
+      <w:rPr>
+        <w:rFonts w:ascii="Courier New" w:hAnsi="Courier New" w:cs="Courier New" w:hint="default"/>
+      </w:rPr>
+    </w:lvl>
+    <w:lvl w:ilvl="5" w:tplc="300A0005" w:tentative="1">
+      <w:start w:val="1"/>
+      <w:numFmt w:val="bullet"/>
+      <w:lvlText w:val=""/>
+      <w:lvlJc w:val="left"/>
+      <w:pPr>
+        <w:ind w:left="4320" w:hanging="360"/>
+      </w:pPr>
+      <w:rPr>
+        <w:rFonts w:ascii="Wingdings" w:hAnsi="Wingdings" w:hint="default"/>
+      </w:rPr>
+    </w:lvl>
+    <w:lvl w:ilvl="6" w:tplc="300A0001" w:tentative="1">
+      <w:start w:val="1"/>
+      <w:numFmt w:val="bullet"/>
+      <w:lvlText w:val=""/>
+      <w:lvlJc w:val="left"/>
+      <w:pPr>
+        <w:ind w:left="5040" w:hanging="360"/>
+      </w:pPr>
+      <w:rPr>
+        <w:rFonts w:ascii="Symbol" w:hAnsi="Symbol" w:hint="default"/>
+      </w:rPr>
+    </w:lvl>
+    <w:lvl w:ilvl="7" w:tplc="300A0003" w:tentative="1">
+      <w:start w:val="1"/>
+      <w:numFmt w:val="bullet"/>
+      <w:lvlText w:val="o"/>
+      <w:lvlJc w:val="left"/>
+      <w:pPr>
+        <w:ind w:left="5760" w:hanging="360"/>
+      </w:pPr>
+      <w:rPr>
+        <w:rFonts w:ascii="Courier New" w:hAnsi="Courier New" w:cs="Courier New" w:hint="default"/>
+      </w:rPr>
+    </w:lvl>
+    <w:lvl w:ilvl="8" w:tplc="300A0005" w:tentative="1">
+      <w:start w:val="1"/>
+      <w:numFmt w:val="bullet"/>
+      <w:lvlText w:val=""/>
+      <w:lvlJc w:val="left"/>
+      <w:pPr>
+        <w:ind w:left="6480" w:hanging="360"/>
+      </w:pPr>
+      <w:rPr>
+        <w:rFonts w:ascii="Wingdings" w:hAnsi="Wingdings" w:hint="default"/>
+      </w:rPr>
+    </w:lvl>
+  </w:abstractNum>
+  <w:abstractNum w:abstractNumId="19">
     <w:nsid w:val="47E73980"/>
     <w:multiLevelType w:val="hybridMultilevel"/>
     <w:tmpl w:val="6E869F34"/>
@@ -2874,7 +3163,7 @@
       </w:pPr>
     </w:lvl>
   </w:abstractNum>
-  <w:abstractNum w:abstractNumId="18" w15:restartNumberingAfterBreak="0">
+  <w:abstractNum w:abstractNumId="20">
     <w:nsid w:val="47FE20D3"/>
     <w:multiLevelType w:val="hybridMultilevel"/>
     <w:tmpl w:val="FD7AE7D0"/>
@@ -2960,7 +3249,7 @@
       </w:pPr>
     </w:lvl>
   </w:abstractNum>
-  <w:abstractNum w:abstractNumId="19" w15:restartNumberingAfterBreak="0">
+  <w:abstractNum w:abstractNumId="21">
     <w:nsid w:val="52BB1710"/>
     <w:multiLevelType w:val="hybridMultilevel"/>
     <w:tmpl w:val="39EED57C"/>
@@ -3073,7 +3362,182 @@
       </w:rPr>
     </w:lvl>
   </w:abstractNum>
-  <w:abstractNum w:abstractNumId="20" w15:restartNumberingAfterBreak="0">
+  <w:abstractNum w:abstractNumId="22">
+    <w:nsid w:val="5B662412"/>
+    <w:multiLevelType w:val="hybridMultilevel"/>
+    <w:tmpl w:val="F8CE877A"/>
+    <w:lvl w:ilvl="0" w:tplc="300A000F">
+      <w:start w:val="1"/>
+      <w:numFmt w:val="decimal"/>
+      <w:lvlText w:val="%1."/>
+      <w:lvlJc w:val="left"/>
+      <w:pPr>
+        <w:ind w:left="720" w:hanging="360"/>
+      </w:pPr>
+    </w:lvl>
+    <w:lvl w:ilvl="1" w:tplc="300A0019" w:tentative="1">
+      <w:start w:val="1"/>
+      <w:numFmt w:val="lowerLetter"/>
+      <w:lvlText w:val="%2."/>
+      <w:lvlJc w:val="left"/>
+      <w:pPr>
+        <w:ind w:left="1440" w:hanging="360"/>
+      </w:pPr>
+    </w:lvl>
+    <w:lvl w:ilvl="2" w:tplc="300A001B" w:tentative="1">
+      <w:start w:val="1"/>
+      <w:numFmt w:val="lowerRoman"/>
+      <w:lvlText w:val="%3."/>
+      <w:lvlJc w:val="right"/>
+      <w:pPr>
+        <w:ind w:left="2160" w:hanging="180"/>
+      </w:pPr>
+    </w:lvl>
+    <w:lvl w:ilvl="3" w:tplc="300A000F" w:tentative="1">
+      <w:start w:val="1"/>
+      <w:numFmt w:val="decimal"/>
+      <w:lvlText w:val="%4."/>
+      <w:lvlJc w:val="left"/>
+      <w:pPr>
+        <w:ind w:left="2880" w:hanging="360"/>
+      </w:pPr>
+    </w:lvl>
+    <w:lvl w:ilvl="4" w:tplc="300A0019" w:tentative="1">
+      <w:start w:val="1"/>
+      <w:numFmt w:val="lowerLetter"/>
+      <w:lvlText w:val="%5."/>
+      <w:lvlJc w:val="left"/>
+      <w:pPr>
+        <w:ind w:left="3600" w:hanging="360"/>
+      </w:pPr>
+    </w:lvl>
+    <w:lvl w:ilvl="5" w:tplc="300A001B" w:tentative="1">
+      <w:start w:val="1"/>
+      <w:numFmt w:val="lowerRoman"/>
+      <w:lvlText w:val="%6."/>
+      <w:lvlJc w:val="right"/>
+      <w:pPr>
+        <w:ind w:left="4320" w:hanging="180"/>
+      </w:pPr>
+    </w:lvl>
+    <w:lvl w:ilvl="6" w:tplc="300A000F" w:tentative="1">
+      <w:start w:val="1"/>
+      <w:numFmt w:val="decimal"/>
+      <w:lvlText w:val="%7."/>
+      <w:lvlJc w:val="left"/>
+      <w:pPr>
+        <w:ind w:left="5040" w:hanging="360"/>
+      </w:pPr>
+    </w:lvl>
+    <w:lvl w:ilvl="7" w:tplc="300A0019" w:tentative="1">
+      <w:start w:val="1"/>
+      <w:numFmt w:val="lowerLetter"/>
+      <w:lvlText w:val="%8."/>
+      <w:lvlJc w:val="left"/>
+      <w:pPr>
+        <w:ind w:left="5760" w:hanging="360"/>
+      </w:pPr>
+    </w:lvl>
+    <w:lvl w:ilvl="8" w:tplc="300A001B" w:tentative="1">
+      <w:start w:val="1"/>
+      <w:numFmt w:val="lowerRoman"/>
+      <w:lvlText w:val="%9."/>
+      <w:lvlJc w:val="right"/>
+      <w:pPr>
+        <w:ind w:left="6480" w:hanging="180"/>
+      </w:pPr>
+    </w:lvl>
+  </w:abstractNum>
+  <w:abstractNum w:abstractNumId="23">
+    <w:nsid w:val="5B812189"/>
+    <w:multiLevelType w:val="hybridMultilevel"/>
+    <w:tmpl w:val="F07EC878"/>
+    <w:lvl w:ilvl="0" w:tplc="300A000F">
+      <w:start w:val="1"/>
+      <w:numFmt w:val="decimal"/>
+      <w:lvlText w:val="%1."/>
+      <w:lvlJc w:val="left"/>
+      <w:pPr>
+        <w:ind w:left="720" w:hanging="360"/>
+      </w:pPr>
+      <w:rPr>
+        <w:rFonts w:hint="default"/>
+      </w:rPr>
+    </w:lvl>
+    <w:lvl w:ilvl="1" w:tplc="300A0019" w:tentative="1">
+      <w:start w:val="1"/>
+      <w:numFmt w:val="lowerLetter"/>
+      <w:lvlText w:val="%2."/>
+      <w:lvlJc w:val="left"/>
+      <w:pPr>
+        <w:ind w:left="1440" w:hanging="360"/>
+      </w:pPr>
+    </w:lvl>
+    <w:lvl w:ilvl="2" w:tplc="300A001B" w:tentative="1">
+      <w:start w:val="1"/>
+      <w:numFmt w:val="lowerRoman"/>
+      <w:lvlText w:val="%3."/>
+      <w:lvlJc w:val="right"/>
+      <w:pPr>
+        <w:ind w:left="2160" w:hanging="180"/>
+      </w:pPr>
+    </w:lvl>
+    <w:lvl w:ilvl="3" w:tplc="300A000F" w:tentative="1">
+      <w:start w:val="1"/>
+      <w:numFmt w:val="decimal"/>
+      <w:lvlText w:val="%4."/>
+      <w:lvlJc w:val="left"/>
+      <w:pPr>
+        <w:ind w:left="2880" w:hanging="360"/>
+      </w:pPr>
+    </w:lvl>
+    <w:lvl w:ilvl="4" w:tplc="300A0019" w:tentative="1">
+      <w:start w:val="1"/>
+      <w:numFmt w:val="lowerLetter"/>
+      <w:lvlText w:val="%5."/>
+      <w:lvlJc w:val="left"/>
+      <w:pPr>
+        <w:ind w:left="3600" w:hanging="360"/>
+      </w:pPr>
+    </w:lvl>
+    <w:lvl w:ilvl="5" w:tplc="300A001B" w:tentative="1">
+      <w:start w:val="1"/>
+      <w:numFmt w:val="lowerRoman"/>
+      <w:lvlText w:val="%6."/>
+      <w:lvlJc w:val="right"/>
+      <w:pPr>
+        <w:ind w:left="4320" w:hanging="180"/>
+      </w:pPr>
+    </w:lvl>
+    <w:lvl w:ilvl="6" w:tplc="300A000F" w:tentative="1">
+      <w:start w:val="1"/>
+      <w:numFmt w:val="decimal"/>
+      <w:lvlText w:val="%7."/>
+      <w:lvlJc w:val="left"/>
+      <w:pPr>
+        <w:ind w:left="5040" w:hanging="360"/>
+      </w:pPr>
+    </w:lvl>
+    <w:lvl w:ilvl="7" w:tplc="300A0019" w:tentative="1">
+      <w:start w:val="1"/>
+      <w:numFmt w:val="lowerLetter"/>
+      <w:lvlText w:val="%8."/>
+      <w:lvlJc w:val="left"/>
+      <w:pPr>
+        <w:ind w:left="5760" w:hanging="360"/>
+      </w:pPr>
+    </w:lvl>
+    <w:lvl w:ilvl="8" w:tplc="300A001B" w:tentative="1">
+      <w:start w:val="1"/>
+      <w:numFmt w:val="lowerRoman"/>
+      <w:lvlText w:val="%9."/>
+      <w:lvlJc w:val="right"/>
+      <w:pPr>
+        <w:ind w:left="6480" w:hanging="180"/>
+      </w:pPr>
+    </w:lvl>
+  </w:abstractNum>
+  <w:abstractNum w:abstractNumId="24">
     <w:nsid w:val="5EF40146"/>
     <w:multiLevelType w:val="hybridMultilevel"/>
     <w:tmpl w:val="24E4AB72"/>
@@ -3159,7 +3623,7 @@
       </w:pPr>
     </w:lvl>
   </w:abstractNum>
-  <w:abstractNum w:abstractNumId="21" w15:restartNumberingAfterBreak="0">
+  <w:abstractNum w:abstractNumId="25">
     <w:nsid w:val="665F200E"/>
     <w:multiLevelType w:val="hybridMultilevel"/>
     <w:tmpl w:val="F7BEB878"/>
@@ -3272,7 +3736,7 @@
       </w:rPr>
     </w:lvl>
   </w:abstractNum>
-  <w:abstractNum w:abstractNumId="22" w15:restartNumberingAfterBreak="0">
+  <w:abstractNum w:abstractNumId="26">
     <w:nsid w:val="684C0788"/>
     <w:multiLevelType w:val="hybridMultilevel"/>
     <w:tmpl w:val="B3986016"/>
@@ -3361,7 +3825,7 @@
       </w:pPr>
     </w:lvl>
   </w:abstractNum>
-  <w:abstractNum w:abstractNumId="23" w15:restartNumberingAfterBreak="0">
+  <w:abstractNum w:abstractNumId="27">
     <w:nsid w:val="739443E5"/>
     <w:multiLevelType w:val="hybridMultilevel"/>
     <w:tmpl w:val="EC8AF472"/>
@@ -3474,7 +3938,7 @@
       </w:rPr>
     </w:lvl>
   </w:abstractNum>
-  <w:abstractNum w:abstractNumId="24" w15:restartNumberingAfterBreak="0">
+  <w:abstractNum w:abstractNumId="28">
     <w:nsid w:val="7E28116B"/>
     <w:multiLevelType w:val="hybridMultilevel"/>
     <w:tmpl w:val="EB70A762"/>
@@ -3560,7 +4024,7 @@
       </w:pPr>
     </w:lvl>
   </w:abstractNum>
-  <w:abstractNum w:abstractNumId="25" w15:restartNumberingAfterBreak="0">
+  <w:abstractNum w:abstractNumId="29">
     <w:nsid w:val="7E694317"/>
     <w:multiLevelType w:val="hybridMultilevel"/>
     <w:tmpl w:val="2A9AB4EA"/>
@@ -3674,88 +4138,100 @@
     </w:lvl>
   </w:abstractNum>
   <w:num w:numId="1">
-    <w:abstractNumId w:val="6"/>
+    <w:abstractNumId w:val="7"/>
   </w:num>
   <w:num w:numId="2">
-    <w:abstractNumId w:val="13"/>
+    <w:abstractNumId w:val="14"/>
   </w:num>
   <w:num w:numId="3">
     <w:abstractNumId w:val="2"/>
   </w:num>
   <w:num w:numId="4">
-    <w:abstractNumId w:val="16"/>
+    <w:abstractNumId w:val="17"/>
   </w:num>
   <w:num w:numId="5">
+    <w:abstractNumId w:val="9"/>
+  </w:num>
+  <w:num w:numId="6">
+    <w:abstractNumId w:val="11"/>
+  </w:num>
+  <w:num w:numId="7">
+    <w:abstractNumId w:val="6"/>
+  </w:num>
+  <w:num w:numId="8">
     <w:abstractNumId w:val="8"/>
   </w:num>
-  <w:num w:numId="6">
-    <w:abstractNumId w:val="10"/>
-  </w:num>
-  <w:num w:numId="7">
-    <w:abstractNumId w:val="5"/>
-  </w:num>
-  <w:num w:numId="8">
-    <w:abstractNumId w:val="7"/>
-  </w:num>
   <w:num w:numId="9">
-    <w:abstractNumId w:val="15"/>
+    <w:abstractNumId w:val="16"/>
   </w:num>
   <w:num w:numId="10">
     <w:abstractNumId w:val="0"/>
   </w:num>
   <w:num w:numId="11">
+    <w:abstractNumId w:val="29"/>
+  </w:num>
+  <w:num w:numId="12">
     <w:abstractNumId w:val="25"/>
   </w:num>
-  <w:num w:numId="12">
-    <w:abstractNumId w:val="21"/>
-  </w:num>
   <w:num w:numId="13">
-    <w:abstractNumId w:val="18"/>
+    <w:abstractNumId w:val="20"/>
   </w:num>
   <w:num w:numId="14">
+    <w:abstractNumId w:val="13"/>
+  </w:num>
+  <w:num w:numId="15">
+    <w:abstractNumId w:val="4"/>
+  </w:num>
+  <w:num w:numId="16">
+    <w:abstractNumId w:val="24"/>
+  </w:num>
+  <w:num w:numId="17">
+    <w:abstractNumId w:val="15"/>
+  </w:num>
+  <w:num w:numId="18">
     <w:abstractNumId w:val="12"/>
   </w:num>
-  <w:num w:numId="15">
-    <w:abstractNumId w:val="3"/>
-  </w:num>
-  <w:num w:numId="16">
-    <w:abstractNumId w:val="20"/>
-  </w:num>
-  <w:num w:numId="17">
-    <w:abstractNumId w:val="14"/>
-  </w:num>
-  <w:num w:numId="18">
-    <w:abstractNumId w:val="11"/>
-  </w:num>
   <w:num w:numId="19">
-    <w:abstractNumId w:val="23"/>
+    <w:abstractNumId w:val="27"/>
   </w:num>
   <w:num w:numId="20">
-    <w:abstractNumId w:val="4"/>
+    <w:abstractNumId w:val="5"/>
   </w:num>
   <w:num w:numId="21">
     <w:abstractNumId w:val="1"/>
   </w:num>
   <w:num w:numId="22">
+    <w:abstractNumId w:val="21"/>
+  </w:num>
+  <w:num w:numId="23">
+    <w:abstractNumId w:val="10"/>
+  </w:num>
+  <w:num w:numId="24">
     <w:abstractNumId w:val="19"/>
   </w:num>
-  <w:num w:numId="23">
-    <w:abstractNumId w:val="9"/>
+  <w:num w:numId="25">
+    <w:abstractNumId w:val="26"/>
   </w:num>
-  <w:num w:numId="24">
-    <w:abstractNumId w:val="17"/>
+  <w:num w:numId="26">
+    <w:abstractNumId w:val="28"/>
   </w:num>
-  <w:num w:numId="25">
+  <w:num w:numId="27">
     <w:abstractNumId w:val="22"/>
   </w:num>
-  <w:num w:numId="26">
-    <w:abstractNumId w:val="24"/>
+  <w:num w:numId="28">
+    <w:abstractNumId w:val="23"/>
+  </w:num>
+  <w:num w:numId="29">
+    <w:abstractNumId w:val="3"/>
+  </w:num>
+  <w:num w:numId="30">
+    <w:abstractNumId w:val="18"/>
   </w:num>
 </w:numbering>
 </file>
 
 <file path=word/styles.xml><?xml version="1.0" encoding="utf-8"?>
-<w:styles xmlns:mc="http://schemas.openxmlformats.org/markup-compatibility/2006" xmlns:r="http://schemas.openxmlformats.org/officeDocument/2006/relationships" xmlns:w="http://schemas.openxmlformats.org/wordprocessingml/2006/main" xmlns:w14="http://schemas.microsoft.com/office/word/2010/wordml" xmlns:w15="http://schemas.microsoft.com/office/word/2012/wordml" mc:Ignorable="w14 w15">
+<w:styles xmlns:r="http://schemas.openxmlformats.org/officeDocument/2006/relationships" xmlns:w="http://schemas.openxmlformats.org/wordprocessingml/2006/main">
   <w:docDefaults>
     <w:rPrDefault>
       <w:rPr>
@@ -3771,378 +4247,144 @@
       </w:pPr>
     </w:pPrDefault>
   </w:docDefaults>
-  <w:latentStyles w:defLockedState="0" w:defUIPriority="99" w:defSemiHidden="0" w:defUnhideWhenUsed="0" w:defQFormat="0" w:count="371">
-    <w:lsdException w:name="Normal" w:uiPriority="0" w:qFormat="1"/>
-    <w:lsdException w:name="heading 1" w:uiPriority="9" w:qFormat="1"/>
-    <w:lsdException w:name="heading 2" w:semiHidden="1" w:uiPriority="9" w:unhideWhenUsed="1" w:qFormat="1"/>
-    <w:lsdException w:name="heading 3" w:semiHidden="1" w:uiPriority="9" w:unhideWhenUsed="1" w:qFormat="1"/>
-    <w:lsdException w:name="heading 4" w:semiHidden="1" w:uiPriority="9" w:unhideWhenUsed="1" w:qFormat="1"/>
-    <w:lsdException w:name="heading 5" w:semiHidden="1" w:uiPriority="9" w:unhideWhenUsed="1" w:qFormat="1"/>
-    <w:lsdException w:name="heading 6" w:semiHidden="1" w:uiPriority="9" w:unhideWhenUsed="1" w:qFormat="1"/>
-    <w:lsdException w:name="heading 7" w:semiHidden="1" w:uiPriority="9" w:unhideWhenUsed="1" w:qFormat="1"/>
-    <w:lsdException w:name="heading 8" w:semiHidden="1" w:uiPriority="9" w:unhideWhenUsed="1" w:qFormat="1"/>
-    <w:lsdException w:name="heading 9" w:semiHidden="1" w:uiPriority="9" w:unhideWhenUsed="1" w:qFormat="1"/>
-    <w:lsdException w:name="index 1" w:semiHidden="1" w:unhideWhenUsed="1"/>
-    <w:lsdException w:name="index 2" w:semiHidden="1" w:unhideWhenUsed="1"/>
-    <w:lsdException w:name="index 3" w:semiHidden="1" w:unhideWhenUsed="1"/>
-    <w:lsdException w:name="index 4" w:semiHidden="1" w:unhideWhenUsed="1"/>
-    <w:lsdException w:name="index 5" w:semiHidden="1" w:unhideWhenUsed="1"/>
-    <w:lsdException w:name="index 6" w:semiHidden="1" w:unhideWhenUsed="1"/>
-    <w:lsdException w:name="index 7" w:semiHidden="1" w:unhideWhenUsed="1"/>
-    <w:lsdException w:name="index 8" w:semiHidden="1" w:unhideWhenUsed="1"/>
-    <w:lsdException w:name="index 9" w:semiHidden="1" w:unhideWhenUsed="1"/>
-    <w:lsdException w:name="toc 1" w:semiHidden="1" w:uiPriority="39" w:unhideWhenUsed="1"/>
-    <w:lsdException w:name="toc 2" w:semiHidden="1" w:uiPriority="39" w:unhideWhenUsed="1"/>
-    <w:lsdException w:name="toc 3" w:semiHidden="1" w:uiPriority="39" w:unhideWhenUsed="1"/>
-    <w:lsdException w:name="toc 4" w:semiHidden="1" w:uiPriority="39" w:unhideWhenUsed="1"/>
-    <w:lsdException w:name="toc 5" w:semiHidden="1" w:uiPriority="39" w:unhideWhenUsed="1"/>
-    <w:lsdException w:name="toc 6" w:semiHidden="1" w:uiPriority="39" w:unhideWhenUsed="1"/>
-    <w:lsdException w:name="toc 7" w:semiHidden="1" w:uiPriority="39" w:unhideWhenUsed="1"/>
-    <w:lsdException w:name="toc 8" w:semiHidden="1" w:uiPriority="39" w:unhideWhenUsed="1"/>
-    <w:lsdException w:name="toc 9" w:semiHidden="1" w:uiPriority="39" w:unhideWhenUsed="1"/>
-    <w:lsdException w:name="Normal Indent" w:semiHidden="1" w:unhideWhenUsed="1"/>
-    <w:lsdException w:name="footnote text" w:semiHidden="1" w:unhideWhenUsed="1"/>
-    <w:lsdException w:name="annotation text" w:semiHidden="1" w:unhideWhenUsed="1"/>
-    <w:lsdException w:name="header" w:semiHidden="1" w:unhideWhenUsed="1"/>
-    <w:lsdException w:name="footer" w:semiHidden="1" w:unhideWhenUsed="1"/>
-    <w:lsdException w:name="index heading" w:semiHidden="1" w:unhideWhenUsed="1"/>
-    <w:lsdException w:name="caption" w:semiHidden="1" w:uiPriority="35" w:unhideWhenUsed="1" w:qFormat="1"/>
-    <w:lsdException w:name="table of figures" w:semiHidden="1" w:unhideWhenUsed="1"/>
-    <w:lsdException w:name="envelope address" w:semiHidden="1" w:unhideWhenUsed="1"/>
-    <w:lsdException w:name="envelope return" w:semiHidden="1" w:unhideWhenUsed="1"/>
-    <w:lsdException w:name="footnote reference" w:semiHidden="1" w:unhideWhenUsed="1"/>
-    <w:lsdException w:name="annotation reference" w:semiHidden="1" w:unhideWhenUsed="1"/>
-    <w:lsdException w:name="line number" w:semiHidden="1" w:unhideWhenUsed="1"/>
-    <w:lsdException w:name="page number" w:semiHidden="1" w:unhideWhenUsed="1"/>
-    <w:lsdException w:name="endnote reference" w:semiHidden="1" w:unhideWhenUsed="1"/>
-    <w:lsdException w:name="endnote text" w:semiHidden="1" w:unhideWhenUsed="1"/>
-    <w:lsdException w:name="table of authorities" w:semiHidden="1" w:unhideWhenUsed="1"/>
-    <w:lsdException w:name="macro" w:semiHidden="1" w:unhideWhenUsed="1"/>
-    <w:lsdException w:name="toa heading" w:semiHidden="1" w:unhideWhenUsed="1"/>
-    <w:lsdException w:name="List" w:semiHidden="1" w:unhideWhenUsed="1"/>
-    <w:lsdException w:name="List Bullet" w:semiHidden="1" w:unhideWhenUsed="1"/>
-    <w:lsdException w:name="List Number" w:semiHidden="1" w:unhideWhenUsed="1"/>
-    <w:lsdException w:name="List 2" w:semiHidden="1" w:unhideWhenUsed="1"/>
-    <w:lsdException w:name="List 3" w:semiHidden="1" w:unhideWhenUsed="1"/>
-    <w:lsdException w:name="List 4" w:semiHidden="1" w:unhideWhenUsed="1"/>
-    <w:lsdException w:name="List 5" w:semiHidden="1" w:unhideWhenUsed="1"/>
-    <w:lsdException w:name="List Bullet 2" w:semiHidden="1" w:unhideWhenUsed="1"/>
-    <w:lsdException w:name="List Bullet 3" w:semiHidden="1" w:unhideWhenUsed="1"/>
-    <w:lsdException w:name="List Bullet 4" w:semiHidden="1" w:unhideWhenUsed="1"/>
-    <w:lsdException w:name="List Bullet 5" w:semiHidden="1" w:unhideWhenUsed="1"/>
-    <w:lsdException w:name="List Number 2" w:semiHidden="1" w:unhideWhenUsed="1"/>
-    <w:lsdException w:name="List Number 3" w:semiHidden="1" w:unhideWhenUsed="1"/>
-    <w:lsdException w:name="List Number 4" w:semiHidden="1" w:unhideWhenUsed="1"/>
-    <w:lsdException w:name="List Number 5" w:semiHidden="1" w:unhideWhenUsed="1"/>
-    <w:lsdException w:name="Title" w:uiPriority="10" w:qFormat="1"/>
-    <w:lsdException w:name="Closing" w:semiHidden="1" w:unhideWhenUsed="1"/>
-    <w:lsdException w:name="Signature" w:semiHidden="1" w:unhideWhenUsed="1"/>
-    <w:lsdException w:name="Default Paragraph Font" w:semiHidden="1" w:uiPriority="1" w:unhideWhenUsed="1"/>
-    <w:lsdException w:name="Body Text" w:semiHidden="1" w:unhideWhenUsed="1"/>
-    <w:lsdException w:name="Body Text Indent" w:semiHidden="1" w:unhideWhenUsed="1"/>
-    <w:lsdException w:name="List Continue" w:semiHidden="1" w:unhideWhenUsed="1"/>
-    <w:lsdException w:name="List Continue 2" w:semiHidden="1" w:unhideWhenUsed="1"/>
-    <w:lsdException w:name="List Continue 3" w:semiHidden="1" w:unhideWhenUsed="1"/>
-    <w:lsdException w:name="List Continue 4" w:semiHidden="1" w:unhideWhenUsed="1"/>
-    <w:lsdException w:name="List Continue 5" w:semiHidden="1" w:unhideWhenUsed="1"/>
-    <w:lsdException w:name="Message Header" w:semiHidden="1" w:unhideWhenUsed="1"/>
-    <w:lsdException w:name="Subtitle" w:uiPriority="11" w:qFormat="1"/>
-    <w:lsdException w:name="Salutation" w:semiHidden="1" w:unhideWhenUsed="1"/>
-    <w:lsdException w:name="Date" w:semiHidden="1" w:unhideWhenUsed="1"/>
-    <w:lsdException w:name="Body Text First Indent" w:semiHidden="1" w:unhideWhenUsed="1"/>
-    <w:lsdException w:name="Body Text First Indent 2" w:semiHidden="1" w:unhideWhenUsed="1"/>
-    <w:lsdException w:name="Note Heading" w:semiHidden="1" w:unhideWhenUsed="1"/>
-    <w:lsdException w:name="Body Text 2" w:semiHidden="1" w:unhideWhenUsed="1"/>
-    <w:lsdException w:name="Body Text 3" w:semiHidden="1" w:unhideWhenUsed="1"/>
-    <w:lsdException w:name="Body Text Indent 2" w:semiHidden="1" w:unhideWhenUsed="1"/>
-    <w:lsdException w:name="Body Text Indent 3" w:semiHidden="1" w:unhideWhenUsed="1"/>
-    <w:lsdException w:name="Block Text" w:semiHidden="1" w:unhideWhenUsed="1"/>
-    <w:lsdException w:name="Hyperlink" w:semiHidden="1" w:unhideWhenUsed="1"/>
-    <w:lsdException w:name="FollowedHyperlink" w:semiHidden="1" w:unhideWhenUsed="1"/>
-    <w:lsdException w:name="Strong" w:uiPriority="22" w:qFormat="1"/>
-    <w:lsdException w:name="Emphasis" w:uiPriority="20" w:qFormat="1"/>
-    <w:lsdException w:name="Document Map" w:semiHidden="1" w:unhideWhenUsed="1"/>
-    <w:lsdException w:name="Plain Text" w:semiHidden="1" w:unhideWhenUsed="1"/>
-    <w:lsdException w:name="E-mail Signature" w:semiHidden="1" w:unhideWhenUsed="1"/>
-    <w:lsdException w:name="HTML Top of Form" w:semiHidden="1" w:unhideWhenUsed="1"/>
-    <w:lsdException w:name="HTML Bottom of Form" w:semiHidden="1" w:unhideWhenUsed="1"/>
-    <w:lsdException w:name="Normal (Web)" w:semiHidden="1" w:unhideWhenUsed="1"/>
-    <w:lsdException w:name="HTML Acronym" w:semiHidden="1" w:unhideWhenUsed="1"/>
-    <w:lsdException w:name="HTML Address" w:semiHidden="1" w:unhideWhenUsed="1"/>
-    <w:lsdException w:name="HTML Cite" w:semiHidden="1" w:unhideWhenUsed="1"/>
-    <w:lsdException w:name="HTML Code" w:semiHidden="1" w:unhideWhenUsed="1"/>
-    <w:lsdException w:name="HTML Definition" w:semiHidden="1" w:unhideWhenUsed="1"/>
-    <w:lsdException w:name="HTML Keyboard" w:semiHidden="1" w:unhideWhenUsed="1"/>
-    <w:lsdException w:name="HTML Preformatted" w:semiHidden="1" w:unhideWhenUsed="1"/>
-    <w:lsdException w:name="HTML Sample" w:semiHidden="1" w:unhideWhenUsed="1"/>
-    <w:lsdException w:name="HTML Typewriter" w:semiHidden="1" w:unhideWhenUsed="1"/>
-    <w:lsdException w:name="HTML Variable" w:semiHidden="1" w:unhideWhenUsed="1"/>
-    <w:lsdException w:name="Normal Table" w:semiHidden="1" w:unhideWhenUsed="1"/>
-    <w:lsdException w:name="annotation subject" w:semiHidden="1" w:unhideWhenUsed="1"/>
-    <w:lsdException w:name="No List" w:semiHidden="1" w:unhideWhenUsed="1"/>
-    <w:lsdException w:name="Outline List 1" w:semiHidden="1" w:unhideWhenUsed="1"/>
-    <w:lsdException w:name="Outline List 2" w:semiHidden="1" w:unhideWhenUsed="1"/>
-    <w:lsdException w:name="Outline List 3" w:semiHidden="1" w:unhideWhenUsed="1"/>
-    <w:lsdException w:name="Table Simple 1" w:semiHidden="1" w:unhideWhenUsed="1"/>
-    <w:lsdException w:name="Table Simple 2" w:semiHidden="1" w:unhideWhenUsed="1"/>
-    <w:lsdException w:name="Table Simple 3" w:semiHidden="1" w:unhideWhenUsed="1"/>
-    <w:lsdException w:name="Table Classic 1" w:semiHidden="1" w:unhideWhenUsed="1"/>
-    <w:lsdException w:name="Table Classic 2" w:semiHidden="1" w:unhideWhenUsed="1"/>
-    <w:lsdException w:name="Table Classic 3" w:semiHidden="1" w:unhideWhenUsed="1"/>
-    <w:lsdException w:name="Table Classic 4" w:semiHidden="1" w:unhideWhenUsed="1"/>
-    <w:lsdException w:name="Table Colorful 1" w:semiHidden="1" w:unhideWhenUsed="1"/>
-    <w:lsdException w:name="Table Colorful 2" w:semiHidden="1" w:unhideWhenUsed="1"/>
-    <w:lsdException w:name="Table Colorful 3" w:semiHidden="1" w:unhideWhenUsed="1"/>
-    <w:lsdException w:name="Table Columns 1" w:semiHidden="1" w:unhideWhenUsed="1"/>
-    <w:lsdException w:name="Table Columns 2" w:semiHidden="1" w:unhideWhenUsed="1"/>
-    <w:lsdException w:name="Table Columns 3" w:semiHidden="1" w:unhideWhenUsed="1"/>
-    <w:lsdException w:name="Table Columns 4" w:semiHidden="1" w:unhideWhenUsed="1"/>
-    <w:lsdException w:name="Table Columns 5" w:semiHidden="1" w:unhideWhenUsed="1"/>
-    <w:lsdException w:name="Table Grid 1" w:semiHidden="1" w:unhideWhenUsed="1"/>
-    <w:lsdException w:name="Table Grid 2" w:semiHidden="1" w:unhideWhenUsed="1"/>
-    <w:lsdException w:name="Table Grid 3" w:semiHidden="1" w:unhideWhenUsed="1"/>
-    <w:lsdException w:name="Table Grid 4" w:semiHidden="1" w:unhideWhenUsed="1"/>
-    <w:lsdException w:name="Table Grid 5" w:semiHidden="1" w:unhideWhenUsed="1"/>
-    <w:lsdException w:name="Table Grid 6" w:semiHidden="1" w:unhideWhenUsed="1"/>
-    <w:lsdException w:name="Table Grid 7" w:semiHidden="1" w:unhideWhenUsed="1"/>
-    <w:lsdException w:name="Table Grid 8" w:semiHidden="1" w:unhideWhenUsed="1"/>
-    <w:lsdException w:name="Table List 1" w:semiHidden="1" w:unhideWhenUsed="1"/>
-    <w:lsdException w:name="Table List 2" w:semiHidden="1" w:unhideWhenUsed="1"/>
-    <w:lsdException w:name="Table List 3" w:semiHidden="1" w:unhideWhenUsed="1"/>
-    <w:lsdException w:name="Table List 4" w:semiHidden="1" w:unhideWhenUsed="1"/>
-    <w:lsdException w:name="Table List 5" w:semiHidden="1" w:unhideWhenUsed="1"/>
-    <w:lsdException w:name="Table List 6" w:semiHidden="1" w:unhideWhenUsed="1"/>
-    <w:lsdException w:name="Table List 7" w:semiHidden="1" w:unhideWhenUsed="1"/>
-    <w:lsdException w:name="Table List 8" w:semiHidden="1" w:unhideWhenUsed="1"/>
-    <w:lsdException w:name="Table 3D effects 1" w:semiHidden="1" w:unhideWhenUsed="1"/>
-    <w:lsdException w:name="Table 3D effects 2" w:semiHidden="1" w:unhideWhenUsed="1"/>
-    <w:lsdException w:name="Table 3D effects 3" w:semiHidden="1" w:unhideWhenUsed="1"/>
-    <w:lsdException w:name="Table Contemporary" w:semiHidden="1" w:unhideWhenUsed="1"/>
-    <w:lsdException w:name="Table Elegant" w:semiHidden="1" w:unhideWhenUsed="1"/>
-    <w:lsdException w:name="Table Professional" w:semiHidden="1" w:unhideWhenUsed="1"/>
-    <w:lsdException w:name="Table Subtle 1" w:semiHidden="1" w:unhideWhenUsed="1"/>
-    <w:lsdException w:name="Table Subtle 2" w:semiHidden="1" w:unhideWhenUsed="1"/>
-    <w:lsdException w:name="Table Web 1" w:semiHidden="1" w:unhideWhenUsed="1"/>
-    <w:lsdException w:name="Table Web 2" w:semiHidden="1" w:unhideWhenUsed="1"/>
-    <w:lsdException w:name="Table Web 3" w:semiHidden="1" w:unhideWhenUsed="1"/>
-    <w:lsdException w:name="Balloon Text" w:semiHidden="1" w:unhideWhenUsed="1"/>
-    <w:lsdException w:name="Table Grid" w:uiPriority="39"/>
-    <w:lsdException w:name="Table Theme" w:semiHidden="1" w:unhideWhenUsed="1"/>
-    <w:lsdException w:name="Placeholder Text" w:semiHidden="1"/>
-    <w:lsdException w:name="No Spacing" w:uiPriority="1" w:qFormat="1"/>
-    <w:lsdException w:name="Light Shading" w:uiPriority="60"/>
-    <w:lsdException w:name="Light List" w:uiPriority="61"/>
-    <w:lsdException w:name="Light Grid" w:uiPriority="62"/>
-    <w:lsdException w:name="Medium Shading 1" w:uiPriority="63"/>
-    <w:lsdException w:name="Medium Shading 2" w:uiPriority="64"/>
-    <w:lsdException w:name="Medium List 1" w:uiPriority="65"/>
-    <w:lsdException w:name="Medium List 2" w:uiPriority="66"/>
-    <w:lsdException w:name="Medium Grid 1" w:uiPriority="67"/>
-    <w:lsdException w:name="Medium Grid 2" w:uiPriority="68"/>
-    <w:lsdException w:name="Medium Grid 3" w:uiPriority="69"/>
-    <w:lsdException w:name="Dark List" w:uiPriority="70"/>
-    <w:lsdException w:name="Colorful Shading" w:uiPriority="71"/>
-    <w:lsdException w:name="Colorful List" w:uiPriority="72"/>
-    <w:lsdException w:name="Colorful Grid" w:uiPriority="73"/>
-    <w:lsdException w:name="Light Shading Accent 1" w:uiPriority="60"/>
-    <w:lsdException w:name="Light List Accent 1" w:uiPriority="61"/>
-    <w:lsdException w:name="Light Grid Accent 1" w:uiPriority="62"/>
-    <w:lsdException w:name="Medium Shading 1 Accent 1" w:uiPriority="63"/>
-    <w:lsdException w:name="Medium Shading 2 Accent 1" w:uiPriority="64"/>
-    <w:lsdException w:name="Medium List 1 Accent 1" w:uiPriority="65"/>
-    <w:lsdException w:name="Revision" w:semiHidden="1"/>
-    <w:lsdException w:name="List Paragraph" w:uiPriority="34" w:qFormat="1"/>
-    <w:lsdException w:name="Quote" w:uiPriority="29" w:qFormat="1"/>
-    <w:lsdException w:name="Intense Quote" w:uiPriority="30" w:qFormat="1"/>
-    <w:lsdException w:name="Medium List 2 Accent 1" w:uiPriority="66"/>
-    <w:lsdException w:name="Medium Grid 1 Accent 1" w:uiPriority="67"/>
-    <w:lsdException w:name="Medium Grid 2 Accent 1" w:uiPriority="68"/>
-    <w:lsdException w:name="Medium Grid 3 Accent 1" w:uiPriority="69"/>
-    <w:lsdException w:name="Dark List Accent 1" w:uiPriority="70"/>
-    <w:lsdException w:name="Colorful Shading Accent 1" w:uiPriority="71"/>
-    <w:lsdException w:name="Colorful List Accent 1" w:uiPriority="72"/>
-    <w:lsdException w:name="Colorful Grid Accent 1" w:uiPriority="73"/>
-    <w:lsdException w:name="Light Shading Accent 2" w:uiPriority="60"/>
-    <w:lsdException w:name="Light List Accent 2" w:uiPriority="61"/>
-    <w:lsdException w:name="Light Grid Accent 2" w:uiPriority="62"/>
-    <w:lsdException w:name="Medium Shading 1 Accent 2" w:uiPriority="63"/>
-    <w:lsdException w:name="Medium Shading 2 Accent 2" w:uiPriority="64"/>
-    <w:lsdException w:name="Medium List 1 Accent 2" w:uiPriority="65"/>
-    <w:lsdException w:name="Medium List 2 Accent 2" w:uiPriority="66"/>
-    <w:lsdException w:name="Medium Grid 1 Accent 2" w:uiPriority="67"/>
-    <w:lsdException w:name="Medium Grid 2 Accent 2" w:uiPriority="68"/>
-    <w:lsdException w:name="Medium Grid 3 Accent 2" w:uiPriority="69"/>
-    <w:lsdException w:name="Dark List Accent 2" w:uiPriority="70"/>
-    <w:lsdException w:name="Colorful Shading Accent 2" w:uiPriority="71"/>
-    <w:lsdException w:name="Colorful List Accent 2" w:uiPriority="72"/>
-    <w:lsdException w:name="Colorful Grid Accent 2" w:uiPriority="73"/>
-    <w:lsdException w:name="Light Shading Accent 3" w:uiPriority="60"/>
-    <w:lsdException w:name="Light List Accent 3" w:uiPriority="61"/>
-    <w:lsdException w:name="Light Grid Accent 3" w:uiPriority="62"/>
-    <w:lsdException w:name="Medium Shading 1 Accent 3" w:uiPriority="63"/>
-    <w:lsdException w:name="Medium Shading 2 Accent 3" w:uiPriority="64"/>
-    <w:lsdException w:name="Medium List 1 Accent 3" w:uiPriority="65"/>
-    <w:lsdException w:name="Medium List 2 Accent 3" w:uiPriority="66"/>
-    <w:lsdException w:name="Medium Grid 1 Accent 3" w:uiPriority="67"/>
-    <w:lsdException w:name="Medium Grid 2 Accent 3" w:uiPriority="68"/>
-    <w:lsdException w:name="Medium Grid 3 Accent 3" w:uiPriority="69"/>
-    <w:lsdException w:name="Dark List Accent 3" w:uiPriority="70"/>
-    <w:lsdException w:name="Colorful Shading Accent 3" w:uiPriority="71"/>
-    <w:lsdException w:name="Colorful List Accent 3" w:uiPriority="72"/>
-    <w:lsdException w:name="Colorful Grid Accent 3" w:uiPriority="73"/>
-    <w:lsdException w:name="Light Shading Accent 4" w:uiPriority="60"/>
-    <w:lsdException w:name="Light List Accent 4" w:uiPriority="61"/>
-    <w:lsdException w:name="Light Grid Accent 4" w:uiPriority="62"/>
-    <w:lsdException w:name="Medium Shading 1 Accent 4" w:uiPriority="63"/>
-    <w:lsdException w:name="Medium Shading 2 Accent 4" w:uiPriority="64"/>
-    <w:lsdException w:name="Medium List 1 Accent 4" w:uiPriority="65"/>
-    <w:lsdException w:name="Medium List 2 Accent 4" w:uiPriority="66"/>
-    <w:lsdException w:name="Medium Grid 1 Accent 4" w:uiPriority="67"/>
-    <w:lsdException w:name="Medium Grid 2 Accent 4" w:uiPriority="68"/>
-    <w:lsdException w:name="Medium Grid 3 Accent 4" w:uiPriority="69"/>
-    <w:lsdException w:name="Dark List Accent 4" w:uiPriority="70"/>
-    <w:lsdException w:name="Colorful Shading Accent 4" w:uiPriority="71"/>
-    <w:lsdException w:name="Colorful List Accent 4" w:uiPriority="72"/>
-    <w:lsdException w:name="Colorful Grid Accent 4" w:uiPriority="73"/>
-    <w:lsdException w:name="Light Shading Accent 5" w:uiPriority="60"/>
-    <w:lsdException w:name="Light List Accent 5" w:uiPriority="61"/>
-    <w:lsdException w:name="Light Grid Accent 5" w:uiPriority="62"/>
-    <w:lsdException w:name="Medium Shading 1 Accent 5" w:uiPriority="63"/>
-    <w:lsdException w:name="Medium Shading 2 Accent 5" w:uiPriority="64"/>
-    <w:lsdException w:name="Medium List 1 Accent 5" w:uiPriority="65"/>
-    <w:lsdException w:name="Medium List 2 Accent 5" w:uiPriority="66"/>
-    <w:lsdException w:name="Medium Grid 1 Accent 5" w:uiPriority="67"/>
-    <w:lsdException w:name="Medium Grid 2 Accent 5" w:uiPriority="68"/>
-    <w:lsdException w:name="Medium Grid 3 Accent 5" w:uiPriority="69"/>
-    <w:lsdException w:name="Dark List Accent 5" w:uiPriority="70"/>
-    <w:lsdException w:name="Colorful Shading Accent 5" w:uiPriority="71"/>
-    <w:lsdException w:name="Colorful List Accent 5" w:uiPriority="72"/>
-    <w:lsdException w:name="Colorful Grid Accent 5" w:uiPriority="73"/>
-    <w:lsdException w:name="Light Shading Accent 6" w:uiPriority="60"/>
-    <w:lsdException w:name="Light List Accent 6" w:uiPriority="61"/>
-    <w:lsdException w:name="Light Grid Accent 6" w:uiPriority="62"/>
-    <w:lsdException w:name="Medium Shading 1 Accent 6" w:uiPriority="63"/>
-    <w:lsdException w:name="Medium Shading 2 Accent 6" w:uiPriority="64"/>
-    <w:lsdException w:name="Medium List 1 Accent 6" w:uiPriority="65"/>
-    <w:lsdException w:name="Medium List 2 Accent 6" w:uiPriority="66"/>
-    <w:lsdException w:name="Medium Grid 1 Accent 6" w:uiPriority="67"/>
-    <w:lsdException w:name="Medium Grid 2 Accent 6" w:uiPriority="68"/>
-    <w:lsdException w:name="Medium Grid 3 Accent 6" w:uiPriority="69"/>
-    <w:lsdException w:name="Dark List Accent 6" w:uiPriority="70"/>
-    <w:lsdException w:name="Colorful Shading Accent 6" w:uiPriority="71"/>
-    <w:lsdException w:name="Colorful List Accent 6" w:uiPriority="72"/>
-    <w:lsdException w:name="Colorful Grid Accent 6" w:uiPriority="73"/>
-    <w:lsdException w:name="Subtle Emphasis" w:uiPriority="19" w:qFormat="1"/>
-    <w:lsdException w:name="Intense Emphasis" w:uiPriority="21" w:qFormat="1"/>
-    <w:lsdException w:name="Subtle Reference" w:uiPriority="31" w:qFormat="1"/>
-    <w:lsdException w:name="Intense Reference" w:uiPriority="32" w:qFormat="1"/>
-    <w:lsdException w:name="Book Title" w:uiPriority="33" w:qFormat="1"/>
-    <w:lsdException w:name="Bibliography" w:semiHidden="1" w:uiPriority="37" w:unhideWhenUsed="1"/>
-    <w:lsdException w:name="TOC Heading" w:semiHidden="1" w:uiPriority="39" w:unhideWhenUsed="1" w:qFormat="1"/>
-    <w:lsdException w:name="Plain Table 1" w:uiPriority="41"/>
-    <w:lsdException w:name="Plain Table 2" w:uiPriority="42"/>
-    <w:lsdException w:name="Plain Table 3" w:uiPriority="43"/>
-    <w:lsdException w:name="Plain Table 4" w:uiPriority="44"/>
-    <w:lsdException w:name="Plain Table 5" w:uiPriority="45"/>
-    <w:lsdException w:name="Grid Table Light" w:uiPriority="40"/>
-    <w:lsdException w:name="Grid Table 1 Light" w:uiPriority="46"/>
-    <w:lsdException w:name="Grid Table 2" w:uiPriority="47"/>
-    <w:lsdException w:name="Grid Table 3" w:uiPriority="48"/>
-    <w:lsdException w:name="Grid Table 4" w:uiPriority="49"/>
-    <w:lsdException w:name="Grid Table 5 Dark" w:uiPriority="50"/>
-    <w:lsdException w:name="Grid Table 6 Colorful" w:uiPriority="51"/>
-    <w:lsdException w:name="Grid Table 7 Colorful" w:uiPriority="52"/>
-    <w:lsdException w:name="Grid Table 1 Light Accent 1" w:uiPriority="46"/>
-    <w:lsdException w:name="Grid Table 2 Accent 1" w:uiPriority="47"/>
-    <w:lsdException w:name="Grid Table 3 Accent 1" w:uiPriority="48"/>
-    <w:lsdException w:name="Grid Table 4 Accent 1" w:uiPriority="49"/>
-    <w:lsdException w:name="Grid Table 5 Dark Accent 1" w:uiPriority="50"/>
-    <w:lsdException w:name="Grid Table 6 Colorful Accent 1" w:uiPriority="51"/>
-    <w:lsdException w:name="Grid Table 7 Colorful Accent 1" w:uiPriority="52"/>
-    <w:lsdException w:name="Grid Table 1 Light Accent 2" w:uiPriority="46"/>
-    <w:lsdException w:name="Grid Table 2 Accent 2" w:uiPriority="47"/>
-    <w:lsdException w:name="Grid Table 3 Accent 2" w:uiPriority="48"/>
-    <w:lsdException w:name="Grid Table 4 Accent 2" w:uiPriority="49"/>
-    <w:lsdException w:name="Grid Table 5 Dark Accent 2" w:uiPriority="50"/>
-    <w:lsdException w:name="Grid Table 6 Colorful Accent 2" w:uiPriority="51"/>
-    <w:lsdException w:name="Grid Table 7 Colorful Accent 2" w:uiPriority="52"/>
-    <w:lsdException w:name="Grid Table 1 Light Accent 3" w:uiPriority="46"/>
-    <w:lsdException w:name="Grid Table 2 Accent 3" w:uiPriority="47"/>
-    <w:lsdException w:name="Grid Table 3 Accent 3" w:uiPriority="48"/>
-    <w:lsdException w:name="Grid Table 4 Accent 3" w:uiPriority="49"/>
-    <w:lsdException w:name="Grid Table 5 Dark Accent 3" w:uiPriority="50"/>
-    <w:lsdException w:name="Grid Table 6 Colorful Accent 3" w:uiPriority="51"/>
-    <w:lsdException w:name="Grid Table 7 Colorful Accent 3" w:uiPriority="52"/>
-    <w:lsdException w:name="Grid Table 1 Light Accent 4" w:uiPriority="46"/>
-    <w:lsdException w:name="Grid Table 2 Accent 4" w:uiPriority="47"/>
-    <w:lsdException w:name="Grid Table 3 Accent 4" w:uiPriority="48"/>
-    <w:lsdException w:name="Grid Table 4 Accent 4" w:uiPriority="49"/>
-    <w:lsdException w:name="Grid Table 5 Dark Accent 4" w:uiPriority="50"/>
-    <w:lsdException w:name="Grid Table 6 Colorful Accent 4" w:uiPriority="51"/>
-    <w:lsdException w:name="Grid Table 7 Colorful Accent 4" w:uiPriority="52"/>
-    <w:lsdException w:name="Grid Table 1 Light Accent 5" w:uiPriority="46"/>
-    <w:lsdException w:name="Grid Table 2 Accent 5" w:uiPriority="47"/>
-    <w:lsdException w:name="Grid Table 3 Accent 5" w:uiPriority="48"/>
-    <w:lsdException w:name="Grid Table 4 Accent 5" w:uiPriority="49"/>
-    <w:lsdException w:name="Grid Table 5 Dark Accent 5" w:uiPriority="50"/>
-    <w:lsdException w:name="Grid Table 6 Colorful Accent 5" w:uiPriority="51"/>
-    <w:lsdException w:name="Grid Table 7 Colorful Accent 5" w:uiPriority="52"/>
-    <w:lsdException w:name="Grid Table 1 Light Accent 6" w:uiPriority="46"/>
-    <w:lsdException w:name="Grid Table 2 Accent 6" w:uiPriority="47"/>
-    <w:lsdException w:name="Grid Table 3 Accent 6" w:uiPriority="48"/>
-    <w:lsdException w:name="Grid Table 4 Accent 6" w:uiPriority="49"/>
-    <w:lsdException w:name="Grid Table 5 Dark Accent 6" w:uiPriority="50"/>
-    <w:lsdException w:name="Grid Table 6 Colorful Accent 6" w:uiPriority="51"/>
-    <w:lsdException w:name="Grid Table 7 Colorful Accent 6" w:uiPriority="52"/>
-    <w:lsdException w:name="List Table 1 Light" w:uiPriority="46"/>
-    <w:lsdException w:name="List Table 2" w:uiPriority="47"/>
-    <w:lsdException w:name="List Table 3" w:uiPriority="48"/>
-    <w:lsdException w:name="List Table 4" w:uiPriority="49"/>
-    <w:lsdException w:name="List Table 5 Dark" w:uiPriority="50"/>
-    <w:lsdException w:name="List Table 6 Colorful" w:uiPriority="51"/>
-    <w:lsdException w:name="List Table 7 Colorful" w:uiPriority="52"/>
-    <w:lsdException w:name="List Table 1 Light Accent 1" w:uiPriority="46"/>
-    <w:lsdException w:name="List Table 2 Accent 1" w:uiPriority="47"/>
-    <w:lsdException w:name="List Table 3 Accent 1" w:uiPriority="48"/>
-    <w:lsdException w:name="List Table 4 Accent 1" w:uiPriority="49"/>
-    <w:lsdException w:name="List Table 5 Dark Accent 1" w:uiPriority="50"/>
-    <w:lsdException w:name="List Table 6 Colorful Accent 1" w:uiPriority="51"/>
-    <w:lsdException w:name="List Table 7 Colorful Accent 1" w:uiPriority="52"/>
-    <w:lsdException w:name="List Table 1 Light Accent 2" w:uiPriority="46"/>
-    <w:lsdException w:name="List Table 2 Accent 2" w:uiPriority="47"/>
-    <w:lsdException w:name="List Table 3 Accent 2" w:uiPriority="48"/>
-    <w:lsdException w:name="List Table 4 Accent 2" w:uiPriority="49"/>
-    <w:lsdException w:name="List Table 5 Dark Accent 2" w:uiPriority="50"/>
-    <w:lsdException w:name="List Table 6 Colorful Accent 2" w:uiPriority="51"/>
-    <w:lsdException w:name="List Table 7 Colorful Accent 2" w:uiPriority="52"/>
-    <w:lsdException w:name="List Table 1 Light Accent 3" w:uiPriority="46"/>
-    <w:lsdException w:name="List Table 2 Accent 3" w:uiPriority="47"/>
-    <w:lsdException w:name="List Table 3 Accent 3" w:uiPriority="48"/>
-    <w:lsdException w:name="List Table 4 Accent 3" w:uiPriority="49"/>
-    <w:lsdException w:name="List Table 5 Dark Accent 3" w:uiPriority="50"/>
-    <w:lsdException w:name="List Table 6 Colorful Accent 3" w:uiPriority="51"/>
-    <w:lsdException w:name="List Table 7 Colorful Accent 3" w:uiPriority="52"/>
-    <w:lsdException w:name="List Table 1 Light Accent 4" w:uiPriority="46"/>
-    <w:lsdException w:name="List Table 2 Accent 4" w:uiPriority="47"/>
-    <w:lsdException w:name="List Table 3 Accent 4" w:uiPriority="48"/>
-    <w:lsdException w:name="List Table 4 Accent 4" w:uiPriority="49"/>
-    <w:lsdException w:name="List Table 5 Dark Accent 4" w:uiPriority="50"/>
-    <w:lsdException w:name="List Table 6 Colorful Accent 4" w:uiPriority="51"/>
-    <w:lsdException w:name="List Table 7 Colorful Accent 4" w:uiPriority="52"/>
-    <w:lsdException w:name="List Table 1 Light Accent 5" w:uiPriority="46"/>
-    <w:lsdException w:name="List Table 2 Accent 5" w:uiPriority="47"/>
-    <w:lsdException w:name="List Table 3 Accent 5" w:uiPriority="48"/>
-    <w:lsdException w:name="List Table 4 Accent 5" w:uiPriority="49"/>
-    <w:lsdException w:name="List Table 5 Dark Accent 5" w:uiPriority="50"/>
-    <w:lsdException w:name="List Table 6 Colorful Accent 5" w:uiPriority="51"/>
-    <w:lsdException w:name="List Table 7 Colorful Accent 5" w:uiPriority="52"/>
-    <w:lsdException w:name="List Table 1 Light Accent 6" w:uiPriority="46"/>
-    <w:lsdException w:name="List Table 2 Accent 6" w:uiPriority="47"/>
-    <w:lsdException w:name="List Table 3 Accent 6" w:uiPriority="48"/>
-    <w:lsdException w:name="List Table 4 Accent 6" w:uiPriority="49"/>
-    <w:lsdException w:name="List Table 5 Dark Accent 6" w:uiPriority="50"/>
-    <w:lsdException w:name="List Table 6 Colorful Accent 6" w:uiPriority="51"/>
-    <w:lsdException w:name="List Table 7 Colorful Accent 6" w:uiPriority="52"/>
+  <w:latentStyles w:defLockedState="0" w:defUIPriority="99" w:defSemiHidden="1" w:defUnhideWhenUsed="1" w:defQFormat="0" w:count="267">
+    <w:lsdException w:name="Normal" w:semiHidden="0" w:uiPriority="0" w:unhideWhenUsed="0" w:qFormat="1"/>
+    <w:lsdException w:name="heading 1" w:semiHidden="0" w:uiPriority="9" w:unhideWhenUsed="0" w:qFormat="1"/>
+    <w:lsdException w:name="heading 2" w:uiPriority="9" w:qFormat="1"/>
+    <w:lsdException w:name="heading 3" w:uiPriority="9" w:qFormat="1"/>
+    <w:lsdException w:name="heading 4" w:uiPriority="9" w:qFormat="1"/>
+    <w:lsdException w:name="heading 5" w:uiPriority="9" w:qFormat="1"/>
+    <w:lsdException w:name="heading 6" w:uiPriority="9" w:qFormat="1"/>
+    <w:lsdException w:name="heading 7" w:uiPriority="9" w:qFormat="1"/>
+    <w:lsdException w:name="heading 8" w:uiPriority="9" w:qFormat="1"/>
+    <w:lsdException w:name="heading 9" w:uiPriority="9" w:qFormat="1"/>
+    <w:lsdException w:name="toc 1" w:uiPriority="39"/>
+    <w:lsdException w:name="toc 2" w:uiPriority="39"/>
+    <w:lsdException w:name="toc 3" w:uiPriority="39"/>
+    <w:lsdException w:name="toc 4" w:uiPriority="39"/>
+    <w:lsdException w:name="toc 5" w:uiPriority="39"/>
+    <w:lsdException w:name="toc 6" w:uiPriority="39"/>
+    <w:lsdException w:name="toc 7" w:uiPriority="39"/>
+    <w:lsdException w:name="toc 8" w:uiPriority="39"/>
+    <w:lsdException w:name="toc 9" w:uiPriority="39"/>
+    <w:lsdException w:name="caption" w:uiPriority="35" w:qFormat="1"/>
+    <w:lsdException w:name="Title" w:semiHidden="0" w:uiPriority="10" w:unhideWhenUsed="0" w:qFormat="1"/>
+    <w:lsdException w:name="Default Paragraph Font" w:uiPriority="1"/>
+    <w:lsdException w:name="Subtitle" w:semiHidden="0" w:uiPriority="11" w:unhideWhenUsed="0" w:qFormat="1"/>
+    <w:lsdException w:name="Strong" w:semiHidden="0" w:uiPriority="22" w:unhideWhenUsed="0" w:qFormat="1"/>
+    <w:lsdException w:name="Emphasis" w:semiHidden="0" w:uiPriority="20" w:unhideWhenUsed="0" w:qFormat="1"/>
+    <w:lsdException w:name="Table Grid" w:semiHidden="0" w:uiPriority="39" w:unhideWhenUsed="0"/>
+    <w:lsdException w:name="Placeholder Text" w:unhideWhenUsed="0"/>
+    <w:lsdException w:name="No Spacing" w:semiHidden="0" w:uiPriority="1" w:unhideWhenUsed="0" w:qFormat="1"/>
+    <w:lsdException w:name="Light Shading" w:semiHidden="0" w:uiPriority="60" w:unhideWhenUsed="0"/>
+    <w:lsdException w:name="Light List" w:semiHidden="0" w:uiPriority="61" w:unhideWhenUsed="0"/>
+    <w:lsdException w:name="Light Grid" w:semiHidden="0" w:uiPriority="62" w:unhideWhenUsed="0"/>
+    <w:lsdException w:name="Medium Shading 1" w:semiHidden="0" w:uiPriority="63" w:unhideWhenUsed="0"/>
+    <w:lsdException w:name="Medium Shading 2" w:semiHidden="0" w:uiPriority="64" w:unhideWhenUsed="0"/>
+    <w:lsdException w:name="Medium List 1" w:semiHidden="0" w:uiPriority="65" w:unhideWhenUsed="0"/>
+    <w:lsdException w:name="Medium List 2" w:semiHidden="0" w:uiPriority="66" w:unhideWhenUsed="0"/>
+    <w:lsdException w:name="Medium Grid 1" w:semiHidden="0" w:uiPriority="67" w:unhideWhenUsed="0"/>
+    <w:lsdException w:name="Medium Grid 2" w:semiHidden="0" w:uiPriority="68" w:unhideWhenUsed="0"/>
+    <w:lsdException w:name="Medium Grid 3" w:semiHidden="0" w:uiPriority="69" w:unhideWhenUsed="0"/>
+    <w:lsdException w:name="Dark List" w:semiHidden="0" w:uiPriority="70" w:unhideWhenUsed="0"/>
+    <w:lsdException w:name="Colorful Shading" w:semiHidden="0" w:uiPriority="71" w:unhideWhenUsed="0"/>
+    <w:lsdException w:name="Colorful List" w:semiHidden="0" w:uiPriority="72" w:unhideWhenUsed="0"/>
+    <w:lsdException w:name="Colorful Grid" w:semiHidden="0" w:uiPriority="73" w:unhideWhenUsed="0"/>
+    <w:lsdException w:name="Light Shading Accent 1" w:semiHidden="0" w:uiPriority="60" w:unhideWhenUsed="0"/>
+    <w:lsdException w:name="Light List Accent 1" w:semiHidden="0" w:uiPriority="61" w:unhideWhenUsed="0"/>
+    <w:lsdException w:name="Light Grid Accent 1" w:semiHidden="0" w:uiPriority="62" w:unhideWhenUsed="0"/>
+    <w:lsdException w:name="Medium Shading 1 Accent 1" w:semiHidden="0" w:uiPriority="63" w:unhideWhenUsed="0"/>
+    <w:lsdException w:name="Medium Shading 2 Accent 1" w:semiHidden="0" w:uiPriority="64" w:unhideWhenUsed="0"/>
+    <w:lsdException w:name="Medium List 1 Accent 1" w:semiHidden="0" w:uiPriority="65" w:unhideWhenUsed="0"/>
+    <w:lsdException w:name="Revision" w:unhideWhenUsed="0"/>
+    <w:lsdException w:name="List Paragraph" w:semiHidden="0" w:uiPriority="34" w:unhideWhenUsed="0" w:qFormat="1"/>
+    <w:lsdException w:name="Quote" w:semiHidden="0" w:uiPriority="29" w:unhideWhenUsed="0" w:qFormat="1"/>
+    <w:lsdException w:name="Intense Quote" w:semiHidden="0" w:uiPriority="30" w:unhideWhenUsed="0" w:qFormat="1"/>
+    <w:lsdException w:name="Medium List 2 Accent 1" w:semiHidden="0" w:uiPriority="66" w:unhideWhenUsed="0"/>
+    <w:lsdException w:name="Medium Grid 1 Accent 1" w:semiHidden="0" w:uiPriority="67" w:unhideWhenUsed="0"/>
+    <w:lsdException w:name="Medium Grid 2 Accent 1" w:semiHidden="0" w:uiPriority="68" w:unhideWhenUsed="0"/>
+    <w:lsdException w:name="Medium Grid 3 Accent 1" w:semiHidden="0" w:uiPriority="69" w:unhideWhenUsed="0"/>
+    <w:lsdException w:name="Dark List Accent 1" w:semiHidden="0" w:uiPriority="70" w:unhideWhenUsed="0"/>
+    <w:lsdException w:name="Colorful Shading Accent 1" w:semiHidden="0" w:uiPriority="71" w:unhideWhenUsed="0"/>
+    <w:lsdException w:name="Colorful List Accent 1" w:semiHidden="0" w:uiPriority="72" w:unhideWhenUsed="0"/>
+    <w:lsdException w:name="Colorful Grid Accent 1" w:semiHidden="0" w:uiPriority="73" w:unhideWhenUsed="0"/>
+    <w:lsdException w:name="Light Shading Accent 2" w:semiHidden="0" w:uiPriority="60" w:unhideWhenUsed="0"/>
+    <w:lsdException w:name="Light List Accent 2" w:semiHidden="0" w:uiPriority="61" w:unhideWhenUsed="0"/>
+    <w:lsdException w:name="Light Grid Accent 2" w:semiHidden="0" w:uiPriority="62" w:unhideWhenUsed="0"/>
+    <w:lsdException w:name="Medium Shading 1 Accent 2" w:semiHidden="0" w:uiPriority="63" w:unhideWhenUsed="0"/>
+    <w:lsdException w:name="Medium Shading 2 Accent 2" w:semiHidden="0" w:uiPriority="64" w:unhideWhenUsed="0"/>
+    <w:lsdException w:name="Medium List 1 Accent 2" w:semiHidden="0" w:uiPriority="65" w:unhideWhenUsed="0"/>
+    <w:lsdException w:name="Medium List 2 Accent 2" w:semiHidden="0" w:uiPriority="66" w:unhideWhenUsed="0"/>
+    <w:lsdException w:name="Medium Grid 1 Accent 2" w:semiHidden="0" w:uiPriority="67" w:unhideWhenUsed="0"/>
+    <w:lsdException w:name="Medium Grid 2 Accent 2" w:semiHidden="0" w:uiPriority="68" w:unhideWhenUsed="0"/>
+    <w:lsdException w:name="Medium Grid 3 Accent 2" w:semiHidden="0" w:uiPriority="69" w:unhideWhenUsed="0"/>
+    <w:lsdException w:name="Dark List Accent 2" w:semiHidden="0" w:uiPriority="70" w:unhideWhenUsed="0"/>
+    <w:lsdException w:name="Colorful Shading Accent 2" w:semiHidden="0" w:uiPriority="71" w:unhideWhenUsed="0"/>
+    <w:lsdException w:name="Colorful List Accent 2" w:semiHidden="0" w:uiPriority="72" w:unhideWhenUsed="0"/>
+    <w:lsdException w:name="Colorful Grid Accent 2" w:semiHidden="0" w:uiPriority="73" w:unhideWhenUsed="0"/>
+    <w:lsdException w:name="Light Shading Accent 3" w:semiHidden="0" w:uiPriority="60" w:unhideWhenUsed="0"/>
+    <w:lsdException w:name="Light List Accent 3" w:semiHidden="0" w:uiPriority="61" w:unhideWhenUsed="0"/>
+    <w:lsdException w:name="Light Grid Accent 3" w:semiHidden="0" w:uiPriority="62" w:unhideWhenUsed="0"/>
+    <w:lsdException w:name="Medium Shading 1 Accent 3" w:semiHidden="0" w:uiPriority="63" w:unhideWhenUsed="0"/>
+    <w:lsdException w:name="Medium Shading 2 Accent 3" w:semiHidden="0" w:uiPriority="64" w:unhideWhenUsed="0"/>
+    <w:lsdException w:name="Medium List 1 Accent 3" w:semiHidden="0" w:uiPriority="65" w:unhideWhenUsed="0"/>
+    <w:lsdException w:name="Medium List 2 Accent 3" w:semiHidden="0" w:uiPriority="66" w:unhideWhenUsed="0"/>
+    <w:lsdException w:name="Medium Grid 1 Accent 3" w:semiHidden="0" w:uiPriority="67" w:unhideWhenUsed="0"/>
+    <w:lsdException w:name="Medium Grid 2 Accent 3" w:semiHidden="0" w:uiPriority="68" w:unhideWhenUsed="0"/>
+    <w:lsdException w:name="Medium Grid 3 Accent 3" w:semiHidden="0" w:uiPriority="69" w:unhideWhenUsed="0"/>
+    <w:lsdException w:name="Dark List Accent 3" w:semiHidden="0" w:uiPriority="70" w:unhideWhenUsed="0"/>
+    <w:lsdException w:name="Colorful Shading Accent 3" w:semiHidden="0" w:uiPriority="71" w:unhideWhenUsed="0"/>
+    <w:lsdException w:name="Colorful List Accent 3" w:semiHidden="0" w:uiPriority="72" w:unhideWhenUsed="0"/>
+    <w:lsdException w:name="Colorful Grid Accent 3" w:semiHidden="0" w:uiPriority="73" w:unhideWhenUsed="0"/>
+    <w:lsdException w:name="Light Shading Accent 4" w:semiHidden="0" w:uiPriority="60" w:unhideWhenUsed="0"/>
+    <w:lsdException w:name="Light List Accent 4" w:semiHidden="0" w:uiPriority="61" w:unhideWhenUsed="0"/>
+    <w:lsdException w:name="Light Grid Accent 4" w:semiHidden="0" w:uiPriority="62" w:unhideWhenUsed="0"/>
+    <w:lsdException w:name="Medium Shading 1 Accent 4" w:semiHidden="0" w:uiPriority="63" w:unhideWhenUsed="0"/>
+    <w:lsdException w:name="Medium Shading 2 Accent 4" w:semiHidden="0" w:uiPriority="64" w:unhideWhenUsed="0"/>
+    <w:lsdException w:name="Medium List 1 Accent 4" w:semiHidden="0" w:uiPriority="65" w:unhideWhenUsed="0"/>
+    <w:lsdException w:name="Medium List 2 Accent 4" w:semiHidden="0" w:uiPriority="66" w:unhideWhenUsed="0"/>
+    <w:lsdException w:name="Medium Grid 1 Accent 4" w:semiHidden="0" w:uiPriority="67" w:unhideWhenUsed="0"/>
+    <w:lsdException w:name="Medium Grid 2 Accent 4" w:semiHidden="0" w:uiPriority="68" w:unhideWhenUsed="0"/>
+    <w:lsdException w:name="Medium Grid 3 Accent 4" w:semiHidden="0" w:uiPriority="69" w:unhideWhenUsed="0"/>
+    <w:lsdException w:name="Dark List Accent 4" w:semiHidden="0" w:uiPriority="70" w:unhideWhenUsed="0"/>
+    <w:lsdException w:name="Colorful Shading Accent 4" w:semiHidden="0" w:uiPriority="71" w:unhideWhenUsed="0"/>
+    <w:lsdException w:name="Colorful List Accent 4" w:semiHidden="0" w:uiPriority="72" w:unhideWhenUsed="0"/>
+    <w:lsdException w:name="Colorful Grid Accent 4" w:semiHidden="0" w:uiPriority="73" w:unhideWhenUsed="0"/>
+    <w:lsdException w:name="Light Shading Accent 5" w:semiHidden="0" w:uiPriority="60" w:unhideWhenUsed="0"/>
+    <w:lsdException w:name="Light List Accent 5" w:semiHidden="0" w:uiPriority="61" w:unhideWhenUsed="0"/>
+    <w:lsdException w:name="Light Grid Accent 5" w:semiHidden="0" w:uiPriority="62" w:unhideWhenUsed="0"/>
+    <w:lsdException w:name="Medium Shading 1 Accent 5" w:semiHidden="0" w:uiPriority="63" w:unhideWhenUsed="0"/>
+    <w:lsdException w:name="Medium Shading 2 Accent 5" w:semiHidden="0" w:uiPriority="64" w:unhideWhenUsed="0"/>
+    <w:lsdException w:name="Medium List 1 Accent 5" w:semiHidden="0" w:uiPriority="65" w:unhideWhenUsed="0"/>
+    <w:lsdException w:name="Medium List 2 Accent 5" w:semiHidden="0" w:uiPriority="66" w:unhideWhenUsed="0"/>
+    <w:lsdException w:name="Medium Grid 1 Accent 5" w:semiHidden="0" w:uiPriority="67" w:unhideWhenUsed="0"/>
+    <w:lsdException w:name="Medium Grid 2 Accent 5" w:semiHidden="0" w:uiPriority="68" w:unhideWhenUsed="0"/>
+    <w:lsdException w:name="Medium Grid 3 Accent 5" w:semiHidden="0" w:uiPriority="69" w:unhideWhenUsed="0"/>
+    <w:lsdException w:name="Dark List Accent 5" w:semiHidden="0" w:uiPriority="70" w:unhideWhenUsed="0"/>
+    <w:lsdException w:name="Colorful Shading Accent 5" w:semiHidden="0" w:uiPriority="71" w:unhideWhenUsed="0"/>
+    <w:lsdException w:name="Colorful List Accent 5" w:semiHidden="0" w:uiPriority="72" w:unhideWhenUsed="0"/>
+    <w:lsdException w:name="Colorful Grid Accent 5" w:semiHidden="0" w:uiPriority="73" w:unhideWhenUsed="0"/>
+    <w:lsdException w:name="Light Shading Accent 6" w:semiHidden="0" w:uiPriority="60" w:unhideWhenUsed="0"/>
+    <w:lsdException w:name="Light List Accent 6" w:semiHidden="0" w:uiPriority="61" w:unhideWhenUsed="0"/>
+    <w:lsdException w:name="Light Grid Accent 6" w:semiHidden="0" w:uiPriority="62" w:unhideWhenUsed="0"/>
+    <w:lsdException w:name="Medium Shading 1 Accent 6" w:semiHidden="0" w:uiPriority="63" w:unhideWhenUsed="0"/>
+    <w:lsdException w:name="Medium Shading 2 Accent 6" w:semiHidden="0" w:uiPriority="64" w:unhideWhenUsed="0"/>
+    <w:lsdException w:name="Medium List 1 Accent 6" w:semiHidden="0" w:uiPriority="65" w:unhideWhenUsed="0"/>
+    <w:lsdException w:name="Medium List 2 Accent 6" w:semiHidden="0" w:uiPriority="66" w:unhideWhenUsed="0"/>
+    <w:lsdException w:name="Medium Grid 1 Accent 6" w:semiHidden="0" w:uiPriority="67" w:unhideWhenUsed="0"/>
+    <w:lsdException w:name="Medium Grid 2 Accent 6" w:semiHidden="0" w:uiPriority="68" w:unhideWhenUsed="0"/>
+    <w:lsdException w:name="Medium Grid 3 Accent 6" w:semiHidden="0" w:uiPriority="69" w:unhideWhenUsed="0"/>
+    <w:lsdException w:name="Dark List Accent 6" w:semiHidden="0" w:uiPriority="70" w:unhideWhenUsed="0"/>
+    <w:lsdException w:name="Colorful Shading Accent 6" w:semiHidden="0" w:uiPriority="71" w:unhideWhenUsed="0"/>
+    <w:lsdException w:name="Colorful List Accent 6" w:semiHidden="0" w:uiPriority="72" w:unhideWhenUsed="0"/>
+    <w:lsdException w:name="Colorful Grid Accent 6" w:semiHidden="0" w:uiPriority="73" w:unhideWhenUsed="0"/>
+    <w:lsdException w:name="Subtle Emphasis" w:semiHidden="0" w:uiPriority="19" w:unhideWhenUsed="0" w:qFormat="1"/>
+    <w:lsdException w:name="Intense Emphasis" w:semiHidden="0" w:uiPriority="21" w:unhideWhenUsed="0" w:qFormat="1"/>
+    <w:lsdException w:name="Subtle Reference" w:semiHidden="0" w:uiPriority="31" w:unhideWhenUsed="0" w:qFormat="1"/>
+    <w:lsdException w:name="Intense Reference" w:semiHidden="0" w:uiPriority="32" w:unhideWhenUsed="0" w:qFormat="1"/>
+    <w:lsdException w:name="Book Title" w:semiHidden="0" w:uiPriority="33" w:unhideWhenUsed="0" w:qFormat="1"/>
+    <w:lsdException w:name="Bibliography" w:uiPriority="37"/>
+    <w:lsdException w:name="TOC Heading" w:uiPriority="39" w:qFormat="1"/>
   </w:latentStyles>
   <w:style w:type="paragraph" w:default="1" w:styleId="Normal">
     <w:name w:val="Normal"/>
@@ -4204,6 +4446,7 @@
     <w:uiPriority w:val="99"/>
     <w:semiHidden/>
     <w:unhideWhenUsed/>
+    <w:qFormat/>
     <w:tblPr>
       <w:tblInd w:w="0" w:type="dxa"/>
       <w:tblCellMar>
@@ -4423,7 +4666,7 @@
     </a:clrScheme>
     <a:fontScheme name="Office">
       <a:majorFont>
-        <a:latin typeface="Calibri Light" panose="020F0302020204030204"/>
+        <a:latin typeface="Calibri Light"/>
         <a:ea typeface=""/>
         <a:cs typeface=""/>
         <a:font script="Jpan" typeface="ＭＳ ゴシック"/>
@@ -4458,7 +4701,7 @@
         <a:font script="Geor" typeface="Sylfaen"/>
       </a:majorFont>
       <a:minorFont>
-        <a:latin typeface="Calibri" panose="020F0502020204030204"/>
+        <a:latin typeface="Calibri"/>
         <a:ea typeface=""/>
         <a:cs typeface=""/>
         <a:font script="Jpan" typeface="ＭＳ 明朝"/>
@@ -4635,7 +4878,7 @@
   <a:extraClrSchemeLst/>
   <a:extLst>
     <a:ext uri="{05A4C25C-085E-4340-85A3-A5531E510DB2}">
-      <thm15:themeFamily xmlns:thm15="http://schemas.microsoft.com/office/thememl/2012/main" name="Office Theme" id="{62F939B6-93AF-4DB8-9C6B-D6C7DFDC589F}" vid="{4A3C46E8-61CC-4603-A589-7422A47A8E4A}"/>
+      <thm15:themeFamily xmlns:thm15="http://schemas.microsoft.com/office/thememl/2012/main" xmlns="" name="Office Theme" id="{62F939B6-93AF-4DB8-9C6B-D6C7DFDC589F}" vid="{4A3C46E8-61CC-4603-A589-7422A47A8E4A}"/>
     </a:ext>
   </a:extLst>
 </a:theme>

</xml_diff>

<commit_message>
ultimo cambio pablo davila
añadiendo cambios finales
</commit_message>
<xml_diff>
--- a/BasesDatos.docx
+++ b/BasesDatos.docx
@@ -1,6 +1,6 @@
 
 <file path=word/document.xml><?xml version="1.0" encoding="utf-8"?>
-<w:document xmlns:wpc="http://schemas.microsoft.com/office/word/2010/wordprocessingCanvas" xmlns:mc="http://schemas.openxmlformats.org/markup-compatibility/2006" xmlns:o="urn:schemas-microsoft-com:office:office" xmlns:r="http://schemas.openxmlformats.org/officeDocument/2006/relationships" xmlns:m="http://schemas.openxmlformats.org/officeDocument/2006/math" xmlns:v="urn:schemas-microsoft-com:vml" xmlns:wp14="http://schemas.microsoft.com/office/word/2010/wordprocessingDrawing" xmlns:wp="http://schemas.openxmlformats.org/drawingml/2006/wordprocessingDrawing" xmlns:w10="urn:schemas-microsoft-com:office:word" xmlns:w="http://schemas.openxmlformats.org/wordprocessingml/2006/main" xmlns:w14="http://schemas.microsoft.com/office/word/2010/wordml" xmlns:w15="http://schemas.microsoft.com/office/word/2012/wordml" xmlns:wpg="http://schemas.microsoft.com/office/word/2010/wordprocessingGroup" xmlns:wpi="http://schemas.microsoft.com/office/word/2010/wordprocessingInk" xmlns:wne="http://schemas.microsoft.com/office/word/2006/wordml" xmlns:wps="http://schemas.microsoft.com/office/word/2010/wordprocessingShape" mc:Ignorable="w14 w15 wp14">
+<w:document xmlns:ve="http://schemas.openxmlformats.org/markup-compatibility/2006" xmlns:o="urn:schemas-microsoft-com:office:office" xmlns:r="http://schemas.openxmlformats.org/officeDocument/2006/relationships" xmlns:m="http://schemas.openxmlformats.org/officeDocument/2006/math" xmlns:v="urn:schemas-microsoft-com:vml" xmlns:wp="http://schemas.openxmlformats.org/drawingml/2006/wordprocessingDrawing" xmlns:w10="urn:schemas-microsoft-com:office:word" xmlns:w="http://schemas.openxmlformats.org/wordprocessingml/2006/main" xmlns:wne="http://schemas.microsoft.com/office/word/2006/wordml">
   <w:body>
     <w:p>
       <w:pPr>
@@ -94,7 +94,7 @@
                     <a:blip r:embed="rId7" cstate="print">
                       <a:extLst>
                         <a:ext uri="{28A0092B-C50C-407E-A947-70E740481C1C}">
-                          <a14:useLocalDpi xmlns:a14="http://schemas.microsoft.com/office/drawing/2010/main" val="0"/>
+                          <a14:useLocalDpi xmlns:a14="http://schemas.microsoft.com/office/drawing/2010/main" xmlns:wps="http://schemas.microsoft.com/office/word/2010/wordprocessingShape" xmlns:wpi="http://schemas.microsoft.com/office/word/2010/wordprocessingInk" xmlns:wpg="http://schemas.microsoft.com/office/word/2010/wordprocessingGroup" xmlns:w15="http://schemas.microsoft.com/office/word/2012/wordml" xmlns:w14="http://schemas.microsoft.com/office/word/2010/wordml" xmlns:w="http://schemas.openxmlformats.org/wordprocessingml/2006/main" xmlns:w10="urn:schemas-microsoft-com:office:word" xmlns:wp14="http://schemas.microsoft.com/office/word/2010/wordprocessingDrawing" xmlns:v="urn:schemas-microsoft-com:vml" xmlns:o="urn:schemas-microsoft-com:office:office" xmlns:mc="http://schemas.openxmlformats.org/markup-compatibility/2006" xmlns:wpc="http://schemas.microsoft.com/office/word/2010/wordprocessingCanvas" xmlns="" val="0"/>
                         </a:ext>
                       </a:extLst>
                     </a:blip>
@@ -167,7 +167,7 @@
                     <a:blip r:embed="rId8" cstate="print">
                       <a:extLst>
                         <a:ext uri="{28A0092B-C50C-407E-A947-70E740481C1C}">
-                          <a14:useLocalDpi xmlns:a14="http://schemas.microsoft.com/office/drawing/2010/main" val="0"/>
+                          <a14:useLocalDpi xmlns:a14="http://schemas.microsoft.com/office/drawing/2010/main" xmlns:wps="http://schemas.microsoft.com/office/word/2010/wordprocessingShape" xmlns:wpi="http://schemas.microsoft.com/office/word/2010/wordprocessingInk" xmlns:wpg="http://schemas.microsoft.com/office/word/2010/wordprocessingGroup" xmlns:w15="http://schemas.microsoft.com/office/word/2012/wordml" xmlns:w14="http://schemas.microsoft.com/office/word/2010/wordml" xmlns:w="http://schemas.openxmlformats.org/wordprocessingml/2006/main" xmlns:w10="urn:schemas-microsoft-com:office:word" xmlns:wp14="http://schemas.microsoft.com/office/word/2010/wordprocessingDrawing" xmlns:v="urn:schemas-microsoft-com:vml" xmlns:o="urn:schemas-microsoft-com:office:office" xmlns:mc="http://schemas.openxmlformats.org/markup-compatibility/2006" xmlns:wpc="http://schemas.microsoft.com/office/word/2010/wordprocessingCanvas" xmlns="" val="0"/>
                         </a:ext>
                       </a:extLst>
                     </a:blip>
@@ -473,12 +473,14 @@
         <w:outlineLvl w:val="1"/>
         <w:rPr>
           <w:rFonts w:cstheme="minorHAnsi"/>
-          <w:lang w:eastAsia="es-EC"/>
-        </w:rPr>
-      </w:pPr>
-      <w:r>
-        <w:rPr>
-          <w:rFonts w:cstheme="minorHAnsi"/>
+          <w:b/>
+          <w:lang w:eastAsia="es-EC"/>
+        </w:rPr>
+      </w:pPr>
+      <w:r>
+        <w:rPr>
+          <w:rFonts w:cstheme="minorHAnsi"/>
+          <w:b/>
           <w:lang w:eastAsia="es-EC"/>
         </w:rPr>
         <w:t>Definición</w:t>
@@ -520,12 +522,14 @@
         <w:outlineLvl w:val="1"/>
         <w:rPr>
           <w:rFonts w:cstheme="minorHAnsi"/>
-          <w:lang w:eastAsia="es-EC"/>
-        </w:rPr>
-      </w:pPr>
-      <w:r>
-        <w:rPr>
-          <w:rFonts w:cstheme="minorHAnsi"/>
+          <w:b/>
+          <w:lang w:eastAsia="es-EC"/>
+        </w:rPr>
+      </w:pPr>
+      <w:r>
+        <w:rPr>
+          <w:rFonts w:cstheme="minorHAnsi"/>
+          <w:b/>
           <w:lang w:eastAsia="es-EC"/>
         </w:rPr>
         <w:t>Ventajas</w:t>
@@ -600,12 +604,14 @@
         <w:outlineLvl w:val="1"/>
         <w:rPr>
           <w:rFonts w:cstheme="minorHAnsi"/>
-          <w:lang w:eastAsia="es-EC"/>
-        </w:rPr>
-      </w:pPr>
-      <w:r>
-        <w:rPr>
-          <w:rFonts w:cstheme="minorHAnsi"/>
+          <w:b/>
+          <w:lang w:eastAsia="es-EC"/>
+        </w:rPr>
+      </w:pPr>
+      <w:r>
+        <w:rPr>
+          <w:rFonts w:cstheme="minorHAnsi"/>
+          <w:b/>
           <w:lang w:eastAsia="es-EC"/>
         </w:rPr>
         <w:t>Desventajas</w:t>
@@ -638,35 +644,7 @@
           <w:rFonts w:cstheme="minorHAnsi"/>
           <w:lang w:eastAsia="es-EC"/>
         </w:rPr>
-        <w:t>.- Las bases de datos relacionales no funcionan</w:t>
-      </w:r>
-      <w:r>
-        <w:rPr>
-          <w:rFonts w:cstheme="minorHAnsi"/>
-          <w:lang w:eastAsia="es-EC"/>
-        </w:rPr>
-        <w:t xml:space="preserve"> </w:t>
-      </w:r>
-      <w:r>
-        <w:rPr>
-          <w:rFonts w:cstheme="minorHAnsi"/>
-          <w:lang w:eastAsia="es-EC"/>
-        </w:rPr>
-        <w:t>fácilmente de una manera distribuida porque</w:t>
-      </w:r>
-      <w:r>
-        <w:rPr>
-          <w:rFonts w:cstheme="minorHAnsi"/>
-          <w:lang w:eastAsia="es-EC"/>
-        </w:rPr>
-        <w:t xml:space="preserve"> </w:t>
-      </w:r>
-      <w:r>
-        <w:rPr>
-          <w:rFonts w:cstheme="minorHAnsi"/>
-          <w:lang w:eastAsia="es-EC"/>
-        </w:rPr>
-        <w:t xml:space="preserve">uniendo sus tablas a través de un </w:t>
+        <w:t xml:space="preserve">.- Las bases de datos relacionales no funcionanfácilmente de una manera distribuida porqueuniendo sus tablas a través de un </w:t>
       </w:r>
       <w:r>
         <w:rPr>
@@ -680,21 +658,7 @@
           <w:rFonts w:cstheme="minorHAnsi"/>
           <w:lang w:eastAsia="es-EC"/>
         </w:rPr>
-        <w:t>istribuido</w:t>
-      </w:r>
-      <w:r>
-        <w:rPr>
-          <w:rFonts w:cstheme="minorHAnsi"/>
-          <w:lang w:eastAsia="es-EC"/>
-        </w:rPr>
-        <w:t xml:space="preserve"> </w:t>
-      </w:r>
-      <w:r>
-        <w:rPr>
-          <w:rFonts w:cstheme="minorHAnsi"/>
-          <w:lang w:eastAsia="es-EC"/>
-        </w:rPr>
-        <w:t>es difícil</w:t>
+        <w:t>istribuidoes difícil</w:t>
       </w:r>
       <w:r>
         <w:rPr>
@@ -752,15 +716,13 @@
         </w:rPr>
         <w:t xml:space="preserve"> trabajar de forma estructurada, </w:t>
       </w:r>
-      <w:proofErr w:type="spellStart"/>
-      <w:r>
-        <w:rPr>
-          <w:rFonts w:cstheme="minorHAnsi"/>
-          <w:lang w:eastAsia="es-EC"/>
-        </w:rPr>
-        <w:t>sql</w:t>
-      </w:r>
-      <w:proofErr w:type="spellEnd"/>
+      <w:r>
+        <w:rPr>
+          <w:rFonts w:cstheme="minorHAnsi"/>
+          <w:lang w:eastAsia="es-EC"/>
+        </w:rPr>
+        <w:t>SQL</w:t>
+      </w:r>
       <w:r>
         <w:rPr>
           <w:rFonts w:cstheme="minorHAnsi"/>
@@ -785,23 +747,7 @@
           <w:rFonts w:cstheme="minorHAnsi"/>
           <w:lang w:eastAsia="es-EC"/>
         </w:rPr>
-        <w:t xml:space="preserve">Conjunto de características.- para los defensores de </w:t>
-      </w:r>
-      <w:proofErr w:type="spellStart"/>
-      <w:r>
-        <w:rPr>
-          <w:rFonts w:cstheme="minorHAnsi"/>
-          <w:lang w:eastAsia="es-EC"/>
-        </w:rPr>
-        <w:t>NoSQL</w:t>
-      </w:r>
-      <w:proofErr w:type="spellEnd"/>
-      <w:r>
-        <w:rPr>
-          <w:rFonts w:cstheme="minorHAnsi"/>
-          <w:lang w:eastAsia="es-EC"/>
-        </w:rPr>
-        <w:t xml:space="preserve"> dicen que los desarrolladores a menudo no necesitan el conjunto de características así como sus costos y complejidades.</w:t>
+        <w:t>Conjunto de características.- para los defensores de NoSQL dicen que los desarrolladores a menudo no necesitan el conjunto de características así como sus costos y complejidades.</w:t>
       </w:r>
     </w:p>
     <w:p>
@@ -811,12 +757,14 @@
         <w:outlineLvl w:val="1"/>
         <w:rPr>
           <w:rFonts w:cstheme="minorHAnsi"/>
-          <w:lang w:eastAsia="es-EC"/>
-        </w:rPr>
-      </w:pPr>
-      <w:r>
-        <w:rPr>
-          <w:rFonts w:cstheme="minorHAnsi"/>
+          <w:b/>
+          <w:lang w:eastAsia="es-EC"/>
+        </w:rPr>
+      </w:pPr>
+      <w:r>
+        <w:rPr>
+          <w:rFonts w:cstheme="minorHAnsi"/>
+          <w:b/>
           <w:lang w:eastAsia="es-EC"/>
         </w:rPr>
         <w:t>Ejemplos</w:t>
@@ -906,21 +854,7 @@
         <w:rPr>
           <w:lang w:val="es-EC" w:eastAsia="es-EC"/>
         </w:rPr>
-        <w:t xml:space="preserve">Las bases de datos no relacionales se conocen comúnmente como bases de datos </w:t>
-      </w:r>
-      <w:proofErr w:type="spellStart"/>
-      <w:r>
-        <w:rPr>
-          <w:lang w:val="es-EC" w:eastAsia="es-EC"/>
-        </w:rPr>
-        <w:t>NoSQL</w:t>
-      </w:r>
-      <w:proofErr w:type="spellEnd"/>
-      <w:r>
-        <w:rPr>
-          <w:lang w:val="es-EC" w:eastAsia="es-EC"/>
-        </w:rPr>
-        <w:t>.</w:t>
+        <w:t>Las bases de datos no relacionales se conocen comúnmente como bases de datos NoSQL.</w:t>
       </w:r>
     </w:p>
     <w:p>
@@ -950,35 +884,7 @@
         <w:rPr>
           <w:lang w:val="es-EC" w:eastAsia="es-EC"/>
         </w:rPr>
-        <w:t xml:space="preserve">En la actualidad se capturan y almacenan grandes cantidades de datos estructurados, </w:t>
-      </w:r>
-      <w:proofErr w:type="spellStart"/>
-      <w:r>
-        <w:rPr>
-          <w:lang w:val="es-EC" w:eastAsia="es-EC"/>
-        </w:rPr>
-        <w:t>semi</w:t>
-      </w:r>
-      <w:proofErr w:type="spellEnd"/>
-      <w:r>
-        <w:rPr>
-          <w:lang w:val="es-EC" w:eastAsia="es-EC"/>
-        </w:rPr>
-        <w:t xml:space="preserve">-estructurados y no estructurados para una variedad de aplicaciones, todos estos datos son conocidos BIG DATA, y al ser una gran cantidad de datos, se requiere velocidad para su procesamiento, todo esto es posible gracias a las bases </w:t>
-      </w:r>
-      <w:proofErr w:type="spellStart"/>
-      <w:r>
-        <w:rPr>
-          <w:lang w:val="es-EC" w:eastAsia="es-EC"/>
-        </w:rPr>
-        <w:t>NoSQL</w:t>
-      </w:r>
-      <w:proofErr w:type="spellEnd"/>
-      <w:r>
-        <w:rPr>
-          <w:lang w:val="es-EC" w:eastAsia="es-EC"/>
-        </w:rPr>
-        <w:t>.</w:t>
+        <w:t>En la actualidad se capturan y almacenan grandes cantidades de datos estructurados, semi-estructurados y no estructurados para una variedad de aplicaciones, todos estos datos son conocidos BIG DATA, y al ser una gran cantidad de datos, se requiere velocidad para su procesamiento, todo esto es posible gracias a las bases NoSQL.</w:t>
       </w:r>
     </w:p>
     <w:p>
@@ -1035,19 +941,7 @@
         <w:rPr>
           <w:lang w:val="es-EC"/>
         </w:rPr>
-        <w:t>más</w:t>
-      </w:r>
-      <w:r>
-        <w:rPr>
-          <w:lang w:val="es-EC"/>
-        </w:rPr>
-        <w:t xml:space="preserve"> </w:t>
-      </w:r>
-      <w:r>
-        <w:rPr>
-          <w:lang w:val="es-EC"/>
-        </w:rPr>
-        <w:t>rápidas</w:t>
+        <w:t>másrápidas</w:t>
       </w:r>
       <w:r>
         <w:rPr>
@@ -1189,55 +1083,21 @@
           <w:rFonts w:cstheme="minorHAnsi"/>
           <w:lang w:eastAsia="es-EC"/>
         </w:rPr>
-        <w:t xml:space="preserve">Dado que las </w:t>
-      </w:r>
-      <w:proofErr w:type="spellStart"/>
-      <w:r>
-        <w:rPr>
-          <w:rFonts w:cstheme="minorHAnsi"/>
-          <w:lang w:eastAsia="es-EC"/>
-        </w:rPr>
-        <w:t>NoSQL</w:t>
-      </w:r>
-      <w:proofErr w:type="spellEnd"/>
-      <w:r>
-        <w:rPr>
-          <w:rFonts w:cstheme="minorHAnsi"/>
-          <w:lang w:eastAsia="es-EC"/>
-        </w:rPr>
-        <w:t xml:space="preserve"> no funcionan con SQL, requieren </w:t>
-      </w:r>
-      <w:proofErr w:type="spellStart"/>
-      <w:r>
-        <w:rPr>
-          <w:rFonts w:cstheme="minorHAnsi"/>
-          <w:lang w:eastAsia="es-EC"/>
-        </w:rPr>
-        <w:t>programacion</w:t>
-      </w:r>
-      <w:proofErr w:type="spellEnd"/>
-      <w:r>
-        <w:rPr>
-          <w:rFonts w:cstheme="minorHAnsi"/>
-          <w:lang w:eastAsia="es-EC"/>
-        </w:rPr>
-        <w:t xml:space="preserve"> manual de </w:t>
-      </w:r>
-      <w:proofErr w:type="spellStart"/>
-      <w:r>
-        <w:rPr>
-          <w:rFonts w:cstheme="minorHAnsi"/>
-          <w:lang w:eastAsia="es-EC"/>
-        </w:rPr>
-        <w:t>querys</w:t>
-      </w:r>
-      <w:proofErr w:type="spellEnd"/>
-      <w:r>
-        <w:rPr>
-          <w:rFonts w:cstheme="minorHAnsi"/>
-          <w:lang w:eastAsia="es-EC"/>
-        </w:rPr>
-        <w:t xml:space="preserve"> lo cual puede hacer lento ciertas tareas</w:t>
+        <w:t xml:space="preserve">Dado que las NoSQL no funcionan con SQL, requieren </w:t>
+      </w:r>
+      <w:r>
+        <w:rPr>
+          <w:rFonts w:cstheme="minorHAnsi"/>
+          <w:lang w:eastAsia="es-EC"/>
+        </w:rPr>
+        <w:t>programación</w:t>
+      </w:r>
+      <w:r>
+        <w:rPr>
+          <w:rFonts w:cstheme="minorHAnsi"/>
+          <w:lang w:eastAsia="es-EC"/>
+        </w:rPr>
+        <w:t xml:space="preserve"> manual de querys lo cual puede hacer lento ciertas tareas</w:t>
       </w:r>
     </w:p>
     <w:p>
@@ -1393,19 +1253,11 @@
           <w:lang w:val="es-EC"/>
         </w:rPr>
       </w:pPr>
-      <w:proofErr w:type="spellStart"/>
       <w:r>
         <w:rPr>
           <w:lang w:val="es-EC"/>
         </w:rPr>
         <w:t>MongoDB</w:t>
-      </w:r>
-      <w:proofErr w:type="spellEnd"/>
-      <w:r>
-        <w:rPr>
-          <w:lang w:val="es-EC"/>
-        </w:rPr>
-        <w:t xml:space="preserve"> </w:t>
       </w:r>
     </w:p>
     <w:p>
@@ -1419,14 +1271,12 @@
           <w:lang w:val="es-EC"/>
         </w:rPr>
       </w:pPr>
-      <w:proofErr w:type="spellStart"/>
       <w:r>
         <w:rPr>
           <w:lang w:val="es-EC"/>
         </w:rPr>
         <w:t>RavenDB</w:t>
       </w:r>
-      <w:proofErr w:type="spellEnd"/>
     </w:p>
     <w:p>
       <w:pPr>
@@ -1439,19 +1289,11 @@
           <w:lang w:val="es-EC"/>
         </w:rPr>
       </w:pPr>
-      <w:proofErr w:type="spellStart"/>
       <w:r>
         <w:rPr>
           <w:lang w:val="es-EC"/>
         </w:rPr>
         <w:t>CouchDB</w:t>
-      </w:r>
-      <w:proofErr w:type="spellEnd"/>
-      <w:r>
-        <w:rPr>
-          <w:lang w:val="es-EC"/>
-        </w:rPr>
-        <w:t xml:space="preserve"> </w:t>
       </w:r>
     </w:p>
     <w:p>
@@ -1465,14 +1307,12 @@
           <w:lang w:val="es-EC"/>
         </w:rPr>
       </w:pPr>
-      <w:proofErr w:type="spellStart"/>
       <w:r>
         <w:rPr>
           <w:lang w:val="es-EC"/>
         </w:rPr>
         <w:t>Cassandra</w:t>
       </w:r>
-      <w:proofErr w:type="spellEnd"/>
     </w:p>
     <w:p>
       <w:pPr>
@@ -1485,14 +1325,12 @@
           <w:lang w:val="es-EC"/>
         </w:rPr>
       </w:pPr>
-      <w:proofErr w:type="spellStart"/>
       <w:r>
         <w:rPr>
           <w:lang w:val="es-EC"/>
         </w:rPr>
         <w:t>Hypertable</w:t>
       </w:r>
-      <w:proofErr w:type="spellEnd"/>
     </w:p>
     <w:p>
       <w:pPr>
@@ -1505,14 +1343,12 @@
           <w:lang w:val="es-EC"/>
         </w:rPr>
       </w:pPr>
-      <w:proofErr w:type="spellStart"/>
       <w:r>
         <w:rPr>
           <w:lang w:val="es-EC"/>
         </w:rPr>
         <w:t>Couchbase</w:t>
       </w:r>
-      <w:proofErr w:type="spellEnd"/>
     </w:p>
     <w:p>
       <w:pPr>
@@ -1539,16 +1375,74 @@
         <w:outlineLvl w:val="1"/>
         <w:rPr>
           <w:rFonts w:cstheme="minorHAnsi"/>
-          <w:lang w:eastAsia="es-EC"/>
-        </w:rPr>
-      </w:pPr>
-      <w:r>
-        <w:rPr>
-          <w:rFonts w:cstheme="minorHAnsi"/>
+          <w:b/>
+          <w:lang w:eastAsia="es-EC"/>
+        </w:rPr>
+      </w:pPr>
+      <w:r>
+        <w:rPr>
+          <w:rFonts w:cstheme="minorHAnsi"/>
+          <w:b/>
           <w:lang w:eastAsia="es-EC"/>
         </w:rPr>
         <w:t>Resumen o conclusión</w:t>
       </w:r>
+    </w:p>
+    <w:p>
+      <w:pPr>
+        <w:pStyle w:val="Sinespaciado"/>
+        <w:jc w:val="both"/>
+        <w:rPr>
+          <w:lang w:val="es-EC"/>
+        </w:rPr>
+      </w:pPr>
+      <w:r>
+        <w:rPr>
+          <w:lang w:val="es-EC"/>
+        </w:rPr>
+        <w:t>Con la evolución del Internet, la tecnología, y la necesidad de procesar grandes cantidades de datos estructurados y no estructurados, las organizaciones se ven con la necesidad de evaluar el uso de nuevas bases de datos para respaldar los requisitos cambiantes de aplicaciones y negocios.</w:t>
+      </w:r>
+    </w:p>
+    <w:p>
+      <w:pPr>
+        <w:pStyle w:val="Sinespaciado"/>
+        <w:jc w:val="both"/>
+        <w:rPr>
+          <w:lang w:val="es-EC"/>
+        </w:rPr>
+      </w:pPr>
+      <w:r>
+        <w:rPr>
+          <w:lang w:val="es-EC"/>
+        </w:rPr>
+        <w:t>Ante la claridad en el mercado, es importante para las organizaciones comprender las diferencias entre las soluciones disponibles.</w:t>
+      </w:r>
+    </w:p>
+    <w:p>
+      <w:pPr>
+        <w:pStyle w:val="Sinespaciado"/>
+        <w:jc w:val="both"/>
+        <w:rPr>
+          <w:lang w:val="es-EC"/>
+        </w:rPr>
+      </w:pPr>
+      <w:r>
+        <w:rPr>
+          <w:lang w:val="es-EC"/>
+        </w:rPr>
+        <w:t>Los puntos clave a considerar cuando se tenga que evalúan estas tecnologías son el modelo de datos, el modelo de consulta, el modelo de consistencia y las API, así como el respaldo comercial y la fortaleza de la comunidad.</w:t>
+      </w:r>
+    </w:p>
+    <w:p>
+      <w:pPr>
+        <w:spacing w:before="100" w:beforeAutospacing="1" w:after="100" w:afterAutospacing="1" w:line="240" w:lineRule="auto"/>
+        <w:jc w:val="both"/>
+        <w:outlineLvl w:val="1"/>
+        <w:rPr>
+          <w:rFonts w:cstheme="minorHAnsi"/>
+          <w:lang w:eastAsia="es-EC"/>
+        </w:rPr>
+      </w:pPr>
     </w:p>
     <w:sectPr>
       <w:pgSz w:w="12240" w:h="15840"/>
@@ -1561,8 +1455,8 @@
 </file>
 
 <file path=word/endnotes.xml><?xml version="1.0" encoding="utf-8"?>
-<w:endnotes xmlns:wpc="http://schemas.microsoft.com/office/word/2010/wordprocessingCanvas" xmlns:mc="http://schemas.openxmlformats.org/markup-compatibility/2006" xmlns:o="urn:schemas-microsoft-com:office:office" xmlns:r="http://schemas.openxmlformats.org/officeDocument/2006/relationships" xmlns:m="http://schemas.openxmlformats.org/officeDocument/2006/math" xmlns:v="urn:schemas-microsoft-com:vml" xmlns:wp14="http://schemas.microsoft.com/office/word/2010/wordprocessingDrawing" xmlns:wp="http://schemas.openxmlformats.org/drawingml/2006/wordprocessingDrawing" xmlns:w10="urn:schemas-microsoft-com:office:word" xmlns:w="http://schemas.openxmlformats.org/wordprocessingml/2006/main" xmlns:w14="http://schemas.microsoft.com/office/word/2010/wordml" xmlns:w15="http://schemas.microsoft.com/office/word/2012/wordml" xmlns:wpg="http://schemas.microsoft.com/office/word/2010/wordprocessingGroup" xmlns:wpi="http://schemas.microsoft.com/office/word/2010/wordprocessingInk" xmlns:wne="http://schemas.microsoft.com/office/word/2006/wordml" xmlns:wps="http://schemas.microsoft.com/office/word/2010/wordprocessingShape" mc:Ignorable="w14 w15 wp14">
-  <w:endnote w:type="separator" w:id="-1">
+<w:endnotes xmlns:ve="http://schemas.openxmlformats.org/markup-compatibility/2006" xmlns:o="urn:schemas-microsoft-com:office:office" xmlns:r="http://schemas.openxmlformats.org/officeDocument/2006/relationships" xmlns:m="http://schemas.openxmlformats.org/officeDocument/2006/math" xmlns:v="urn:schemas-microsoft-com:vml" xmlns:wp="http://schemas.openxmlformats.org/drawingml/2006/wordprocessingDrawing" xmlns:w10="urn:schemas-microsoft-com:office:word" xmlns:w="http://schemas.openxmlformats.org/wordprocessingml/2006/main" xmlns:wne="http://schemas.microsoft.com/office/word/2006/wordml">
+  <w:endnote w:type="separator" w:id="0">
     <w:p>
       <w:pPr>
         <w:spacing w:after="0" w:line="240" w:lineRule="auto"/>
@@ -1572,7 +1466,7 @@
       </w:r>
     </w:p>
   </w:endnote>
-  <w:endnote w:type="continuationSeparator" w:id="0">
+  <w:endnote w:type="continuationSeparator" w:id="1">
     <w:p>
       <w:pPr>
         <w:spacing w:after="0" w:line="240" w:lineRule="auto"/>
@@ -1586,7 +1480,7 @@
 </file>
 
 <file path=word/footer1.xml><?xml version="1.0" encoding="utf-8"?>
-<w:ftr xmlns:wpc="http://schemas.microsoft.com/office/word/2010/wordprocessingCanvas" xmlns:mc="http://schemas.openxmlformats.org/markup-compatibility/2006" xmlns:o="urn:schemas-microsoft-com:office:office" xmlns:r="http://schemas.openxmlformats.org/officeDocument/2006/relationships" xmlns:m="http://schemas.openxmlformats.org/officeDocument/2006/math" xmlns:v="urn:schemas-microsoft-com:vml" xmlns:wp14="http://schemas.microsoft.com/office/word/2010/wordprocessingDrawing" xmlns:wp="http://schemas.openxmlformats.org/drawingml/2006/wordprocessingDrawing" xmlns:w10="urn:schemas-microsoft-com:office:word" xmlns:w="http://schemas.openxmlformats.org/wordprocessingml/2006/main" xmlns:w14="http://schemas.microsoft.com/office/word/2010/wordml" xmlns:w15="http://schemas.microsoft.com/office/word/2012/wordml" xmlns:wpg="http://schemas.microsoft.com/office/word/2010/wordprocessingGroup" xmlns:wpi="http://schemas.microsoft.com/office/word/2010/wordprocessingInk" xmlns:wne="http://schemas.microsoft.com/office/word/2006/wordml" xmlns:wps="http://schemas.microsoft.com/office/word/2010/wordprocessingShape" mc:Ignorable="w14 w15 wp14">
+<w:ftr xmlns:ve="http://schemas.openxmlformats.org/markup-compatibility/2006" xmlns:o="urn:schemas-microsoft-com:office:office" xmlns:r="http://schemas.openxmlformats.org/officeDocument/2006/relationships" xmlns:m="http://schemas.openxmlformats.org/officeDocument/2006/math" xmlns:v="urn:schemas-microsoft-com:vml" xmlns:wp="http://schemas.openxmlformats.org/drawingml/2006/wordprocessingDrawing" xmlns:w10="urn:schemas-microsoft-com:office:word" xmlns:w="http://schemas.openxmlformats.org/wordprocessingml/2006/main" xmlns:wne="http://schemas.microsoft.com/office/word/2006/wordml">
   <w:p>
     <w:pPr>
       <w:pStyle w:val="Piedepgina"/>
@@ -1606,8 +1500,8 @@
 </file>
 
 <file path=word/footnotes.xml><?xml version="1.0" encoding="utf-8"?>
-<w:footnotes xmlns:wpc="http://schemas.microsoft.com/office/word/2010/wordprocessingCanvas" xmlns:mc="http://schemas.openxmlformats.org/markup-compatibility/2006" xmlns:o="urn:schemas-microsoft-com:office:office" xmlns:r="http://schemas.openxmlformats.org/officeDocument/2006/relationships" xmlns:m="http://schemas.openxmlformats.org/officeDocument/2006/math" xmlns:v="urn:schemas-microsoft-com:vml" xmlns:wp14="http://schemas.microsoft.com/office/word/2010/wordprocessingDrawing" xmlns:wp="http://schemas.openxmlformats.org/drawingml/2006/wordprocessingDrawing" xmlns:w10="urn:schemas-microsoft-com:office:word" xmlns:w="http://schemas.openxmlformats.org/wordprocessingml/2006/main" xmlns:w14="http://schemas.microsoft.com/office/word/2010/wordml" xmlns:w15="http://schemas.microsoft.com/office/word/2012/wordml" xmlns:wpg="http://schemas.microsoft.com/office/word/2010/wordprocessingGroup" xmlns:wpi="http://schemas.microsoft.com/office/word/2010/wordprocessingInk" xmlns:wne="http://schemas.microsoft.com/office/word/2006/wordml" xmlns:wps="http://schemas.microsoft.com/office/word/2010/wordprocessingShape" mc:Ignorable="w14 w15 wp14">
-  <w:footnote w:type="separator" w:id="-1">
+<w:footnotes xmlns:ve="http://schemas.openxmlformats.org/markup-compatibility/2006" xmlns:o="urn:schemas-microsoft-com:office:office" xmlns:r="http://schemas.openxmlformats.org/officeDocument/2006/relationships" xmlns:m="http://schemas.openxmlformats.org/officeDocument/2006/math" xmlns:v="urn:schemas-microsoft-com:vml" xmlns:wp="http://schemas.openxmlformats.org/drawingml/2006/wordprocessingDrawing" xmlns:w10="urn:schemas-microsoft-com:office:word" xmlns:w="http://schemas.openxmlformats.org/wordprocessingml/2006/main" xmlns:wne="http://schemas.microsoft.com/office/word/2006/wordml">
+  <w:footnote w:type="separator" w:id="0">
     <w:p>
       <w:pPr>
         <w:spacing w:after="0" w:line="240" w:lineRule="auto"/>
@@ -1617,7 +1511,7 @@
       </w:r>
     </w:p>
   </w:footnote>
-  <w:footnote w:type="continuationSeparator" w:id="0">
+  <w:footnote w:type="continuationSeparator" w:id="1">
     <w:p>
       <w:pPr>
         <w:spacing w:after="0" w:line="240" w:lineRule="auto"/>
@@ -1631,8 +1525,8 @@
 </file>
 
 <file path=word/numbering.xml><?xml version="1.0" encoding="utf-8"?>
-<w:numbering xmlns:wpc="http://schemas.microsoft.com/office/word/2010/wordprocessingCanvas" xmlns:mc="http://schemas.openxmlformats.org/markup-compatibility/2006" xmlns:o="urn:schemas-microsoft-com:office:office" xmlns:r="http://schemas.openxmlformats.org/officeDocument/2006/relationships" xmlns:m="http://schemas.openxmlformats.org/officeDocument/2006/math" xmlns:v="urn:schemas-microsoft-com:vml" xmlns:wp14="http://schemas.microsoft.com/office/word/2010/wordprocessingDrawing" xmlns:wp="http://schemas.openxmlformats.org/drawingml/2006/wordprocessingDrawing" xmlns:w10="urn:schemas-microsoft-com:office:word" xmlns:w="http://schemas.openxmlformats.org/wordprocessingml/2006/main" xmlns:w14="http://schemas.microsoft.com/office/word/2010/wordml" xmlns:w15="http://schemas.microsoft.com/office/word/2012/wordml" xmlns:wpg="http://schemas.microsoft.com/office/word/2010/wordprocessingGroup" xmlns:wpi="http://schemas.microsoft.com/office/word/2010/wordprocessingInk" xmlns:wne="http://schemas.microsoft.com/office/word/2006/wordml" xmlns:wps="http://schemas.microsoft.com/office/word/2010/wordprocessingShape" mc:Ignorable="w14 w15 wp14">
-  <w:abstractNum w:abstractNumId="0" w15:restartNumberingAfterBreak="0">
+<w:numbering xmlns:ve="http://schemas.openxmlformats.org/markup-compatibility/2006" xmlns:o="urn:schemas-microsoft-com:office:office" xmlns:r="http://schemas.openxmlformats.org/officeDocument/2006/relationships" xmlns:m="http://schemas.openxmlformats.org/officeDocument/2006/math" xmlns:v="urn:schemas-microsoft-com:vml" xmlns:wp="http://schemas.openxmlformats.org/drawingml/2006/wordprocessingDrawing" xmlns:w10="urn:schemas-microsoft-com:office:word" xmlns:w="http://schemas.openxmlformats.org/wordprocessingml/2006/main" xmlns:wne="http://schemas.microsoft.com/office/word/2006/wordml">
+  <w:abstractNum w:abstractNumId="0">
     <w:nsid w:val="00735BA0"/>
     <w:multiLevelType w:val="hybridMultilevel"/>
     <w:tmpl w:val="B47C74D0"/>
@@ -1745,7 +1639,7 @@
       </w:rPr>
     </w:lvl>
   </w:abstractNum>
-  <w:abstractNum w:abstractNumId="1" w15:restartNumberingAfterBreak="0">
+  <w:abstractNum w:abstractNumId="1">
     <w:nsid w:val="0645249A"/>
     <w:multiLevelType w:val="hybridMultilevel"/>
     <w:tmpl w:val="A48E836E"/>
@@ -1858,7 +1752,7 @@
       </w:rPr>
     </w:lvl>
   </w:abstractNum>
-  <w:abstractNum w:abstractNumId="2" w15:restartNumberingAfterBreak="0">
+  <w:abstractNum w:abstractNumId="2">
     <w:nsid w:val="06701635"/>
     <w:multiLevelType w:val="hybridMultilevel"/>
     <w:tmpl w:val="4BBCC49E"/>
@@ -1944,7 +1838,7 @@
       </w:pPr>
     </w:lvl>
   </w:abstractNum>
-  <w:abstractNum w:abstractNumId="3" w15:restartNumberingAfterBreak="0">
+  <w:abstractNum w:abstractNumId="3">
     <w:nsid w:val="0CD4614D"/>
     <w:multiLevelType w:val="hybridMultilevel"/>
     <w:tmpl w:val="87F8D6B8"/>
@@ -2057,7 +1951,7 @@
       </w:rPr>
     </w:lvl>
   </w:abstractNum>
-  <w:abstractNum w:abstractNumId="4" w15:restartNumberingAfterBreak="0">
+  <w:abstractNum w:abstractNumId="4">
     <w:nsid w:val="0F2416BF"/>
     <w:multiLevelType w:val="hybridMultilevel"/>
     <w:tmpl w:val="247E404A"/>
@@ -2170,7 +2064,7 @@
       </w:rPr>
     </w:lvl>
   </w:abstractNum>
-  <w:abstractNum w:abstractNumId="5" w15:restartNumberingAfterBreak="0">
+  <w:abstractNum w:abstractNumId="5">
     <w:nsid w:val="0F347766"/>
     <w:multiLevelType w:val="hybridMultilevel"/>
     <w:tmpl w:val="BFA46F18"/>
@@ -2256,7 +2150,7 @@
       </w:pPr>
     </w:lvl>
   </w:abstractNum>
-  <w:abstractNum w:abstractNumId="6" w15:restartNumberingAfterBreak="0">
+  <w:abstractNum w:abstractNumId="6">
     <w:nsid w:val="103B527C"/>
     <w:multiLevelType w:val="hybridMultilevel"/>
     <w:tmpl w:val="782E0936"/>
@@ -2369,7 +2263,7 @@
       </w:rPr>
     </w:lvl>
   </w:abstractNum>
-  <w:abstractNum w:abstractNumId="7" w15:restartNumberingAfterBreak="0">
+  <w:abstractNum w:abstractNumId="7">
     <w:nsid w:val="1045652C"/>
     <w:multiLevelType w:val="hybridMultilevel"/>
     <w:tmpl w:val="133C34FC"/>
@@ -2482,7 +2376,7 @@
       </w:rPr>
     </w:lvl>
   </w:abstractNum>
-  <w:abstractNum w:abstractNumId="8" w15:restartNumberingAfterBreak="0">
+  <w:abstractNum w:abstractNumId="8">
     <w:nsid w:val="182F75FA"/>
     <w:multiLevelType w:val="hybridMultilevel"/>
     <w:tmpl w:val="D7EE71DC"/>
@@ -2568,7 +2462,7 @@
       </w:pPr>
     </w:lvl>
   </w:abstractNum>
-  <w:abstractNum w:abstractNumId="9" w15:restartNumberingAfterBreak="0">
+  <w:abstractNum w:abstractNumId="9">
     <w:nsid w:val="1AFF5DC4"/>
     <w:multiLevelType w:val="hybridMultilevel"/>
     <w:tmpl w:val="09A09556"/>
@@ -2681,7 +2575,7 @@
       </w:rPr>
     </w:lvl>
   </w:abstractNum>
-  <w:abstractNum w:abstractNumId="10" w15:restartNumberingAfterBreak="0">
+  <w:abstractNum w:abstractNumId="10">
     <w:nsid w:val="1B067C43"/>
     <w:multiLevelType w:val="hybridMultilevel"/>
     <w:tmpl w:val="A330DEE8"/>
@@ -2794,7 +2688,7 @@
       </w:rPr>
     </w:lvl>
   </w:abstractNum>
-  <w:abstractNum w:abstractNumId="11" w15:restartNumberingAfterBreak="0">
+  <w:abstractNum w:abstractNumId="11">
     <w:nsid w:val="1B0F4D91"/>
     <w:multiLevelType w:val="hybridMultilevel"/>
     <w:tmpl w:val="FDAAF594"/>
@@ -2907,7 +2801,7 @@
       </w:rPr>
     </w:lvl>
   </w:abstractNum>
-  <w:abstractNum w:abstractNumId="12" w15:restartNumberingAfterBreak="0">
+  <w:abstractNum w:abstractNumId="12">
     <w:nsid w:val="1D4052D6"/>
     <w:multiLevelType w:val="hybridMultilevel"/>
     <w:tmpl w:val="3E92ED3E"/>
@@ -2993,7 +2887,7 @@
       </w:pPr>
     </w:lvl>
   </w:abstractNum>
-  <w:abstractNum w:abstractNumId="13" w15:restartNumberingAfterBreak="0">
+  <w:abstractNum w:abstractNumId="13">
     <w:nsid w:val="20534682"/>
     <w:multiLevelType w:val="hybridMultilevel"/>
     <w:tmpl w:val="71C4D538"/>
@@ -3106,7 +3000,7 @@
       </w:rPr>
     </w:lvl>
   </w:abstractNum>
-  <w:abstractNum w:abstractNumId="14" w15:restartNumberingAfterBreak="0">
+  <w:abstractNum w:abstractNumId="14">
     <w:nsid w:val="246F7E81"/>
     <w:multiLevelType w:val="hybridMultilevel"/>
     <w:tmpl w:val="D094654E"/>
@@ -3219,7 +3113,7 @@
       </w:rPr>
     </w:lvl>
   </w:abstractNum>
-  <w:abstractNum w:abstractNumId="15" w15:restartNumberingAfterBreak="0">
+  <w:abstractNum w:abstractNumId="15">
     <w:nsid w:val="24906170"/>
     <w:multiLevelType w:val="multilevel"/>
     <w:tmpl w:val="B448B80C"/>
@@ -3332,7 +3226,7 @@
       </w:pPr>
     </w:lvl>
   </w:abstractNum>
-  <w:abstractNum w:abstractNumId="16" w15:restartNumberingAfterBreak="0">
+  <w:abstractNum w:abstractNumId="16">
     <w:nsid w:val="2FB4558A"/>
     <w:multiLevelType w:val="multilevel"/>
     <w:tmpl w:val="C1AEADE4"/>
@@ -3481,7 +3375,7 @@
       </w:rPr>
     </w:lvl>
   </w:abstractNum>
-  <w:abstractNum w:abstractNumId="17" w15:restartNumberingAfterBreak="0">
+  <w:abstractNum w:abstractNumId="17">
     <w:nsid w:val="36744426"/>
     <w:multiLevelType w:val="hybridMultilevel"/>
     <w:tmpl w:val="2BF84080"/>
@@ -3594,7 +3488,7 @@
       </w:rPr>
     </w:lvl>
   </w:abstractNum>
-  <w:abstractNum w:abstractNumId="18" w15:restartNumberingAfterBreak="0">
+  <w:abstractNum w:abstractNumId="18">
     <w:nsid w:val="437514FC"/>
     <w:multiLevelType w:val="hybridMultilevel"/>
     <w:tmpl w:val="9CD40B66"/>
@@ -3707,7 +3601,7 @@
       </w:rPr>
     </w:lvl>
   </w:abstractNum>
-  <w:abstractNum w:abstractNumId="19" w15:restartNumberingAfterBreak="0">
+  <w:abstractNum w:abstractNumId="19">
     <w:nsid w:val="459D48FA"/>
     <w:multiLevelType w:val="hybridMultilevel"/>
     <w:tmpl w:val="805CD86E"/>
@@ -3796,7 +3690,7 @@
       </w:pPr>
     </w:lvl>
   </w:abstractNum>
-  <w:abstractNum w:abstractNumId="20" w15:restartNumberingAfterBreak="0">
+  <w:abstractNum w:abstractNumId="20">
     <w:nsid w:val="47E6744D"/>
     <w:multiLevelType w:val="hybridMultilevel"/>
     <w:tmpl w:val="16E482BA"/>
@@ -3909,7 +3803,7 @@
       </w:rPr>
     </w:lvl>
   </w:abstractNum>
-  <w:abstractNum w:abstractNumId="21" w15:restartNumberingAfterBreak="0">
+  <w:abstractNum w:abstractNumId="21">
     <w:nsid w:val="47E73980"/>
     <w:multiLevelType w:val="hybridMultilevel"/>
     <w:tmpl w:val="6E869F34"/>
@@ -3998,7 +3892,7 @@
       </w:pPr>
     </w:lvl>
   </w:abstractNum>
-  <w:abstractNum w:abstractNumId="22" w15:restartNumberingAfterBreak="0">
+  <w:abstractNum w:abstractNumId="22">
     <w:nsid w:val="47FE20D3"/>
     <w:multiLevelType w:val="hybridMultilevel"/>
     <w:tmpl w:val="FD7AE7D0"/>
@@ -4084,7 +3978,7 @@
       </w:pPr>
     </w:lvl>
   </w:abstractNum>
-  <w:abstractNum w:abstractNumId="23" w15:restartNumberingAfterBreak="0">
+  <w:abstractNum w:abstractNumId="23">
     <w:nsid w:val="52BB1710"/>
     <w:multiLevelType w:val="hybridMultilevel"/>
     <w:tmpl w:val="39EED57C"/>
@@ -4197,7 +4091,7 @@
       </w:rPr>
     </w:lvl>
   </w:abstractNum>
-  <w:abstractNum w:abstractNumId="24" w15:restartNumberingAfterBreak="0">
+  <w:abstractNum w:abstractNumId="24">
     <w:nsid w:val="5B662412"/>
     <w:multiLevelType w:val="hybridMultilevel"/>
     <w:tmpl w:val="F8CE877A"/>
@@ -4283,7 +4177,7 @@
       </w:pPr>
     </w:lvl>
   </w:abstractNum>
-  <w:abstractNum w:abstractNumId="25" w15:restartNumberingAfterBreak="0">
+  <w:abstractNum w:abstractNumId="25">
     <w:nsid w:val="5B812189"/>
     <w:multiLevelType w:val="hybridMultilevel"/>
     <w:tmpl w:val="F07EC878"/>
@@ -4372,7 +4266,7 @@
       </w:pPr>
     </w:lvl>
   </w:abstractNum>
-  <w:abstractNum w:abstractNumId="26" w15:restartNumberingAfterBreak="0">
+  <w:abstractNum w:abstractNumId="26">
     <w:nsid w:val="5EF40146"/>
     <w:multiLevelType w:val="hybridMultilevel"/>
     <w:tmpl w:val="24E4AB72"/>
@@ -4458,7 +4352,7 @@
       </w:pPr>
     </w:lvl>
   </w:abstractNum>
-  <w:abstractNum w:abstractNumId="27" w15:restartNumberingAfterBreak="0">
+  <w:abstractNum w:abstractNumId="27">
     <w:nsid w:val="665F200E"/>
     <w:multiLevelType w:val="hybridMultilevel"/>
     <w:tmpl w:val="F7BEB878"/>
@@ -4571,7 +4465,7 @@
       </w:rPr>
     </w:lvl>
   </w:abstractNum>
-  <w:abstractNum w:abstractNumId="28" w15:restartNumberingAfterBreak="0">
+  <w:abstractNum w:abstractNumId="28">
     <w:nsid w:val="684C0788"/>
     <w:multiLevelType w:val="hybridMultilevel"/>
     <w:tmpl w:val="B3986016"/>
@@ -4660,7 +4554,7 @@
       </w:pPr>
     </w:lvl>
   </w:abstractNum>
-  <w:abstractNum w:abstractNumId="29" w15:restartNumberingAfterBreak="0">
+  <w:abstractNum w:abstractNumId="29">
     <w:nsid w:val="739443E5"/>
     <w:multiLevelType w:val="hybridMultilevel"/>
     <w:tmpl w:val="EC8AF472"/>
@@ -4773,7 +4667,7 @@
       </w:rPr>
     </w:lvl>
   </w:abstractNum>
-  <w:abstractNum w:abstractNumId="30" w15:restartNumberingAfterBreak="0">
+  <w:abstractNum w:abstractNumId="30">
     <w:nsid w:val="7E28116B"/>
     <w:multiLevelType w:val="hybridMultilevel"/>
     <w:tmpl w:val="00506008"/>
@@ -4859,7 +4753,7 @@
       </w:pPr>
     </w:lvl>
   </w:abstractNum>
-  <w:abstractNum w:abstractNumId="31" w15:restartNumberingAfterBreak="0">
+  <w:abstractNum w:abstractNumId="31">
     <w:nsid w:val="7E694317"/>
     <w:multiLevelType w:val="hybridMultilevel"/>
     <w:tmpl w:val="2A9AB4EA"/>
@@ -5102,7 +4996,7 @@
 </file>
 
 <file path=word/styles.xml><?xml version="1.0" encoding="utf-8"?>
-<w:styles xmlns:mc="http://schemas.openxmlformats.org/markup-compatibility/2006" xmlns:r="http://schemas.openxmlformats.org/officeDocument/2006/relationships" xmlns:w="http://schemas.openxmlformats.org/wordprocessingml/2006/main" xmlns:w14="http://schemas.microsoft.com/office/word/2010/wordml" xmlns:w15="http://schemas.microsoft.com/office/word/2012/wordml" mc:Ignorable="w14 w15">
+<w:styles xmlns:r="http://schemas.openxmlformats.org/officeDocument/2006/relationships" xmlns:w="http://schemas.openxmlformats.org/wordprocessingml/2006/main">
   <w:docDefaults>
     <w:rPrDefault>
       <w:rPr>
@@ -5118,378 +5012,144 @@
       </w:pPr>
     </w:pPrDefault>
   </w:docDefaults>
-  <w:latentStyles w:defLockedState="0" w:defUIPriority="99" w:defSemiHidden="0" w:defUnhideWhenUsed="0" w:defQFormat="0" w:count="371">
-    <w:lsdException w:name="Normal" w:uiPriority="0" w:qFormat="1"/>
-    <w:lsdException w:name="heading 1" w:uiPriority="9" w:qFormat="1"/>
-    <w:lsdException w:name="heading 2" w:semiHidden="1" w:uiPriority="9" w:unhideWhenUsed="1" w:qFormat="1"/>
-    <w:lsdException w:name="heading 3" w:semiHidden="1" w:uiPriority="9" w:unhideWhenUsed="1" w:qFormat="1"/>
-    <w:lsdException w:name="heading 4" w:semiHidden="1" w:uiPriority="9" w:unhideWhenUsed="1" w:qFormat="1"/>
-    <w:lsdException w:name="heading 5" w:semiHidden="1" w:uiPriority="9" w:unhideWhenUsed="1" w:qFormat="1"/>
-    <w:lsdException w:name="heading 6" w:semiHidden="1" w:uiPriority="9" w:unhideWhenUsed="1" w:qFormat="1"/>
-    <w:lsdException w:name="heading 7" w:semiHidden="1" w:uiPriority="9" w:unhideWhenUsed="1" w:qFormat="1"/>
-    <w:lsdException w:name="heading 8" w:semiHidden="1" w:uiPriority="9" w:unhideWhenUsed="1" w:qFormat="1"/>
-    <w:lsdException w:name="heading 9" w:semiHidden="1" w:uiPriority="9" w:unhideWhenUsed="1" w:qFormat="1"/>
-    <w:lsdException w:name="index 1" w:semiHidden="1" w:unhideWhenUsed="1"/>
-    <w:lsdException w:name="index 2" w:semiHidden="1" w:unhideWhenUsed="1"/>
-    <w:lsdException w:name="index 3" w:semiHidden="1" w:unhideWhenUsed="1"/>
-    <w:lsdException w:name="index 4" w:semiHidden="1" w:unhideWhenUsed="1"/>
-    <w:lsdException w:name="index 5" w:semiHidden="1" w:unhideWhenUsed="1"/>
-    <w:lsdException w:name="index 6" w:semiHidden="1" w:unhideWhenUsed="1"/>
-    <w:lsdException w:name="index 7" w:semiHidden="1" w:unhideWhenUsed="1"/>
-    <w:lsdException w:name="index 8" w:semiHidden="1" w:unhideWhenUsed="1"/>
-    <w:lsdException w:name="index 9" w:semiHidden="1" w:unhideWhenUsed="1"/>
-    <w:lsdException w:name="toc 1" w:semiHidden="1" w:uiPriority="39" w:unhideWhenUsed="1"/>
-    <w:lsdException w:name="toc 2" w:semiHidden="1" w:uiPriority="39" w:unhideWhenUsed="1"/>
-    <w:lsdException w:name="toc 3" w:semiHidden="1" w:uiPriority="39" w:unhideWhenUsed="1"/>
-    <w:lsdException w:name="toc 4" w:semiHidden="1" w:uiPriority="39" w:unhideWhenUsed="1"/>
-    <w:lsdException w:name="toc 5" w:semiHidden="1" w:uiPriority="39" w:unhideWhenUsed="1"/>
-    <w:lsdException w:name="toc 6" w:semiHidden="1" w:uiPriority="39" w:unhideWhenUsed="1"/>
-    <w:lsdException w:name="toc 7" w:semiHidden="1" w:uiPriority="39" w:unhideWhenUsed="1"/>
-    <w:lsdException w:name="toc 8" w:semiHidden="1" w:uiPriority="39" w:unhideWhenUsed="1"/>
-    <w:lsdException w:name="toc 9" w:semiHidden="1" w:uiPriority="39" w:unhideWhenUsed="1"/>
-    <w:lsdException w:name="Normal Indent" w:semiHidden="1" w:unhideWhenUsed="1"/>
-    <w:lsdException w:name="footnote text" w:semiHidden="1" w:unhideWhenUsed="1"/>
-    <w:lsdException w:name="annotation text" w:semiHidden="1" w:unhideWhenUsed="1"/>
-    <w:lsdException w:name="header" w:semiHidden="1" w:unhideWhenUsed="1"/>
-    <w:lsdException w:name="footer" w:semiHidden="1" w:unhideWhenUsed="1"/>
-    <w:lsdException w:name="index heading" w:semiHidden="1" w:unhideWhenUsed="1"/>
-    <w:lsdException w:name="caption" w:semiHidden="1" w:uiPriority="35" w:unhideWhenUsed="1" w:qFormat="1"/>
-    <w:lsdException w:name="table of figures" w:semiHidden="1" w:unhideWhenUsed="1"/>
-    <w:lsdException w:name="envelope address" w:semiHidden="1" w:unhideWhenUsed="1"/>
-    <w:lsdException w:name="envelope return" w:semiHidden="1" w:unhideWhenUsed="1"/>
-    <w:lsdException w:name="footnote reference" w:semiHidden="1" w:unhideWhenUsed="1"/>
-    <w:lsdException w:name="annotation reference" w:semiHidden="1" w:unhideWhenUsed="1"/>
-    <w:lsdException w:name="line number" w:semiHidden="1" w:unhideWhenUsed="1"/>
-    <w:lsdException w:name="page number" w:semiHidden="1" w:unhideWhenUsed="1"/>
-    <w:lsdException w:name="endnote reference" w:semiHidden="1" w:unhideWhenUsed="1"/>
-    <w:lsdException w:name="endnote text" w:semiHidden="1" w:unhideWhenUsed="1"/>
-    <w:lsdException w:name="table of authorities" w:semiHidden="1" w:unhideWhenUsed="1"/>
-    <w:lsdException w:name="macro" w:semiHidden="1" w:unhideWhenUsed="1"/>
-    <w:lsdException w:name="toa heading" w:semiHidden="1" w:unhideWhenUsed="1"/>
-    <w:lsdException w:name="List" w:semiHidden="1" w:unhideWhenUsed="1"/>
-    <w:lsdException w:name="List Bullet" w:semiHidden="1" w:unhideWhenUsed="1"/>
-    <w:lsdException w:name="List Number" w:semiHidden="1" w:unhideWhenUsed="1"/>
-    <w:lsdException w:name="List 2" w:semiHidden="1" w:unhideWhenUsed="1"/>
-    <w:lsdException w:name="List 3" w:semiHidden="1" w:unhideWhenUsed="1"/>
-    <w:lsdException w:name="List 4" w:semiHidden="1" w:unhideWhenUsed="1"/>
-    <w:lsdException w:name="List 5" w:semiHidden="1" w:unhideWhenUsed="1"/>
-    <w:lsdException w:name="List Bullet 2" w:semiHidden="1" w:unhideWhenUsed="1"/>
-    <w:lsdException w:name="List Bullet 3" w:semiHidden="1" w:unhideWhenUsed="1"/>
-    <w:lsdException w:name="List Bullet 4" w:semiHidden="1" w:unhideWhenUsed="1"/>
-    <w:lsdException w:name="List Bullet 5" w:semiHidden="1" w:unhideWhenUsed="1"/>
-    <w:lsdException w:name="List Number 2" w:semiHidden="1" w:unhideWhenUsed="1"/>
-    <w:lsdException w:name="List Number 3" w:semiHidden="1" w:unhideWhenUsed="1"/>
-    <w:lsdException w:name="List Number 4" w:semiHidden="1" w:unhideWhenUsed="1"/>
-    <w:lsdException w:name="List Number 5" w:semiHidden="1" w:unhideWhenUsed="1"/>
-    <w:lsdException w:name="Title" w:uiPriority="10" w:qFormat="1"/>
-    <w:lsdException w:name="Closing" w:semiHidden="1" w:unhideWhenUsed="1"/>
-    <w:lsdException w:name="Signature" w:semiHidden="1" w:unhideWhenUsed="1"/>
-    <w:lsdException w:name="Default Paragraph Font" w:semiHidden="1" w:uiPriority="1" w:unhideWhenUsed="1"/>
-    <w:lsdException w:name="Body Text" w:semiHidden="1" w:unhideWhenUsed="1"/>
-    <w:lsdException w:name="Body Text Indent" w:semiHidden="1" w:unhideWhenUsed="1"/>
-    <w:lsdException w:name="List Continue" w:semiHidden="1" w:unhideWhenUsed="1"/>
-    <w:lsdException w:name="List Continue 2" w:semiHidden="1" w:unhideWhenUsed="1"/>
-    <w:lsdException w:name="List Continue 3" w:semiHidden="1" w:unhideWhenUsed="1"/>
-    <w:lsdException w:name="List Continue 4" w:semiHidden="1" w:unhideWhenUsed="1"/>
-    <w:lsdException w:name="List Continue 5" w:semiHidden="1" w:unhideWhenUsed="1"/>
-    <w:lsdException w:name="Message Header" w:semiHidden="1" w:unhideWhenUsed="1"/>
-    <w:lsdException w:name="Subtitle" w:uiPriority="11" w:qFormat="1"/>
-    <w:lsdException w:name="Salutation" w:semiHidden="1" w:unhideWhenUsed="1"/>
-    <w:lsdException w:name="Date" w:semiHidden="1" w:unhideWhenUsed="1"/>
-    <w:lsdException w:name="Body Text First Indent" w:semiHidden="1" w:unhideWhenUsed="1"/>
-    <w:lsdException w:name="Body Text First Indent 2" w:semiHidden="1" w:unhideWhenUsed="1"/>
-    <w:lsdException w:name="Note Heading" w:semiHidden="1" w:unhideWhenUsed="1"/>
-    <w:lsdException w:name="Body Text 2" w:semiHidden="1" w:unhideWhenUsed="1"/>
-    <w:lsdException w:name="Body Text 3" w:semiHidden="1" w:unhideWhenUsed="1"/>
-    <w:lsdException w:name="Body Text Indent 2" w:semiHidden="1" w:unhideWhenUsed="1"/>
-    <w:lsdException w:name="Body Text Indent 3" w:semiHidden="1" w:unhideWhenUsed="1"/>
-    <w:lsdException w:name="Block Text" w:semiHidden="1" w:unhideWhenUsed="1"/>
-    <w:lsdException w:name="Hyperlink" w:semiHidden="1" w:unhideWhenUsed="1"/>
-    <w:lsdException w:name="FollowedHyperlink" w:semiHidden="1" w:unhideWhenUsed="1"/>
-    <w:lsdException w:name="Strong" w:uiPriority="22" w:qFormat="1"/>
-    <w:lsdException w:name="Emphasis" w:uiPriority="20" w:qFormat="1"/>
-    <w:lsdException w:name="Document Map" w:semiHidden="1" w:unhideWhenUsed="1"/>
-    <w:lsdException w:name="Plain Text" w:semiHidden="1" w:unhideWhenUsed="1"/>
-    <w:lsdException w:name="E-mail Signature" w:semiHidden="1" w:unhideWhenUsed="1"/>
-    <w:lsdException w:name="HTML Top of Form" w:semiHidden="1" w:unhideWhenUsed="1"/>
-    <w:lsdException w:name="HTML Bottom of Form" w:semiHidden="1" w:unhideWhenUsed="1"/>
-    <w:lsdException w:name="Normal (Web)" w:semiHidden="1" w:unhideWhenUsed="1"/>
-    <w:lsdException w:name="HTML Acronym" w:semiHidden="1" w:unhideWhenUsed="1"/>
-    <w:lsdException w:name="HTML Address" w:semiHidden="1" w:unhideWhenUsed="1"/>
-    <w:lsdException w:name="HTML Cite" w:semiHidden="1" w:unhideWhenUsed="1"/>
-    <w:lsdException w:name="HTML Code" w:semiHidden="1" w:unhideWhenUsed="1"/>
-    <w:lsdException w:name="HTML Definition" w:semiHidden="1" w:unhideWhenUsed="1"/>
-    <w:lsdException w:name="HTML Keyboard" w:semiHidden="1" w:unhideWhenUsed="1"/>
-    <w:lsdException w:name="HTML Preformatted" w:semiHidden="1" w:unhideWhenUsed="1"/>
-    <w:lsdException w:name="HTML Sample" w:semiHidden="1" w:unhideWhenUsed="1"/>
-    <w:lsdException w:name="HTML Typewriter" w:semiHidden="1" w:unhideWhenUsed="1"/>
-    <w:lsdException w:name="HTML Variable" w:semiHidden="1" w:unhideWhenUsed="1"/>
-    <w:lsdException w:name="Normal Table" w:semiHidden="1" w:unhideWhenUsed="1"/>
-    <w:lsdException w:name="annotation subject" w:semiHidden="1" w:unhideWhenUsed="1"/>
-    <w:lsdException w:name="No List" w:semiHidden="1" w:unhideWhenUsed="1"/>
-    <w:lsdException w:name="Outline List 1" w:semiHidden="1" w:unhideWhenUsed="1"/>
-    <w:lsdException w:name="Outline List 2" w:semiHidden="1" w:unhideWhenUsed="1"/>
-    <w:lsdException w:name="Outline List 3" w:semiHidden="1" w:unhideWhenUsed="1"/>
-    <w:lsdException w:name="Table Simple 1" w:semiHidden="1" w:unhideWhenUsed="1"/>
-    <w:lsdException w:name="Table Simple 2" w:semiHidden="1" w:unhideWhenUsed="1"/>
-    <w:lsdException w:name="Table Simple 3" w:semiHidden="1" w:unhideWhenUsed="1"/>
-    <w:lsdException w:name="Table Classic 1" w:semiHidden="1" w:unhideWhenUsed="1"/>
-    <w:lsdException w:name="Table Classic 2" w:semiHidden="1" w:unhideWhenUsed="1"/>
-    <w:lsdException w:name="Table Classic 3" w:semiHidden="1" w:unhideWhenUsed="1"/>
-    <w:lsdException w:name="Table Classic 4" w:semiHidden="1" w:unhideWhenUsed="1"/>
-    <w:lsdException w:name="Table Colorful 1" w:semiHidden="1" w:unhideWhenUsed="1"/>
-    <w:lsdException w:name="Table Colorful 2" w:semiHidden="1" w:unhideWhenUsed="1"/>
-    <w:lsdException w:name="Table Colorful 3" w:semiHidden="1" w:unhideWhenUsed="1"/>
-    <w:lsdException w:name="Table Columns 1" w:semiHidden="1" w:unhideWhenUsed="1"/>
-    <w:lsdException w:name="Table Columns 2" w:semiHidden="1" w:unhideWhenUsed="1"/>
-    <w:lsdException w:name="Table Columns 3" w:semiHidden="1" w:unhideWhenUsed="1"/>
-    <w:lsdException w:name="Table Columns 4" w:semiHidden="1" w:unhideWhenUsed="1"/>
-    <w:lsdException w:name="Table Columns 5" w:semiHidden="1" w:unhideWhenUsed="1"/>
-    <w:lsdException w:name="Table Grid 1" w:semiHidden="1" w:unhideWhenUsed="1"/>
-    <w:lsdException w:name="Table Grid 2" w:semiHidden="1" w:unhideWhenUsed="1"/>
-    <w:lsdException w:name="Table Grid 3" w:semiHidden="1" w:unhideWhenUsed="1"/>
-    <w:lsdException w:name="Table Grid 4" w:semiHidden="1" w:unhideWhenUsed="1"/>
-    <w:lsdException w:name="Table Grid 5" w:semiHidden="1" w:unhideWhenUsed="1"/>
-    <w:lsdException w:name="Table Grid 6" w:semiHidden="1" w:unhideWhenUsed="1"/>
-    <w:lsdException w:name="Table Grid 7" w:semiHidden="1" w:unhideWhenUsed="1"/>
-    <w:lsdException w:name="Table Grid 8" w:semiHidden="1" w:unhideWhenUsed="1"/>
-    <w:lsdException w:name="Table List 1" w:semiHidden="1" w:unhideWhenUsed="1"/>
-    <w:lsdException w:name="Table List 2" w:semiHidden="1" w:unhideWhenUsed="1"/>
-    <w:lsdException w:name="Table List 3" w:semiHidden="1" w:unhideWhenUsed="1"/>
-    <w:lsdException w:name="Table List 4" w:semiHidden="1" w:unhideWhenUsed="1"/>
-    <w:lsdException w:name="Table List 5" w:semiHidden="1" w:unhideWhenUsed="1"/>
-    <w:lsdException w:name="Table List 6" w:semiHidden="1" w:unhideWhenUsed="1"/>
-    <w:lsdException w:name="Table List 7" w:semiHidden="1" w:unhideWhenUsed="1"/>
-    <w:lsdException w:name="Table List 8" w:semiHidden="1" w:unhideWhenUsed="1"/>
-    <w:lsdException w:name="Table 3D effects 1" w:semiHidden="1" w:unhideWhenUsed="1"/>
-    <w:lsdException w:name="Table 3D effects 2" w:semiHidden="1" w:unhideWhenUsed="1"/>
-    <w:lsdException w:name="Table 3D effects 3" w:semiHidden="1" w:unhideWhenUsed="1"/>
-    <w:lsdException w:name="Table Contemporary" w:semiHidden="1" w:unhideWhenUsed="1"/>
-    <w:lsdException w:name="Table Elegant" w:semiHidden="1" w:unhideWhenUsed="1"/>
-    <w:lsdException w:name="Table Professional" w:semiHidden="1" w:unhideWhenUsed="1"/>
-    <w:lsdException w:name="Table Subtle 1" w:semiHidden="1" w:unhideWhenUsed="1"/>
-    <w:lsdException w:name="Table Subtle 2" w:semiHidden="1" w:unhideWhenUsed="1"/>
-    <w:lsdException w:name="Table Web 1" w:semiHidden="1" w:unhideWhenUsed="1"/>
-    <w:lsdException w:name="Table Web 2" w:semiHidden="1" w:unhideWhenUsed="1"/>
-    <w:lsdException w:name="Table Web 3" w:semiHidden="1" w:unhideWhenUsed="1"/>
-    <w:lsdException w:name="Balloon Text" w:semiHidden="1" w:unhideWhenUsed="1"/>
-    <w:lsdException w:name="Table Grid" w:uiPriority="39"/>
-    <w:lsdException w:name="Table Theme" w:semiHidden="1" w:unhideWhenUsed="1"/>
-    <w:lsdException w:name="Placeholder Text" w:semiHidden="1"/>
-    <w:lsdException w:name="No Spacing" w:uiPriority="1" w:qFormat="1"/>
-    <w:lsdException w:name="Light Shading" w:uiPriority="60"/>
-    <w:lsdException w:name="Light List" w:uiPriority="61"/>
-    <w:lsdException w:name="Light Grid" w:uiPriority="62"/>
-    <w:lsdException w:name="Medium Shading 1" w:uiPriority="63"/>
-    <w:lsdException w:name="Medium Shading 2" w:uiPriority="64"/>
-    <w:lsdException w:name="Medium List 1" w:uiPriority="65"/>
-    <w:lsdException w:name="Medium List 2" w:uiPriority="66"/>
-    <w:lsdException w:name="Medium Grid 1" w:uiPriority="67"/>
-    <w:lsdException w:name="Medium Grid 2" w:uiPriority="68"/>
-    <w:lsdException w:name="Medium Grid 3" w:uiPriority="69"/>
-    <w:lsdException w:name="Dark List" w:uiPriority="70"/>
-    <w:lsdException w:name="Colorful Shading" w:uiPriority="71"/>
-    <w:lsdException w:name="Colorful List" w:uiPriority="72"/>
-    <w:lsdException w:name="Colorful Grid" w:uiPriority="73"/>
-    <w:lsdException w:name="Light Shading Accent 1" w:uiPriority="60"/>
-    <w:lsdException w:name="Light List Accent 1" w:uiPriority="61"/>
-    <w:lsdException w:name="Light Grid Accent 1" w:uiPriority="62"/>
-    <w:lsdException w:name="Medium Shading 1 Accent 1" w:uiPriority="63"/>
-    <w:lsdException w:name="Medium Shading 2 Accent 1" w:uiPriority="64"/>
-    <w:lsdException w:name="Medium List 1 Accent 1" w:uiPriority="65"/>
-    <w:lsdException w:name="Revision" w:semiHidden="1"/>
-    <w:lsdException w:name="List Paragraph" w:uiPriority="34" w:qFormat="1"/>
-    <w:lsdException w:name="Quote" w:uiPriority="29" w:qFormat="1"/>
-    <w:lsdException w:name="Intense Quote" w:uiPriority="30" w:qFormat="1"/>
-    <w:lsdException w:name="Medium List 2 Accent 1" w:uiPriority="66"/>
-    <w:lsdException w:name="Medium Grid 1 Accent 1" w:uiPriority="67"/>
-    <w:lsdException w:name="Medium Grid 2 Accent 1" w:uiPriority="68"/>
-    <w:lsdException w:name="Medium Grid 3 Accent 1" w:uiPriority="69"/>
-    <w:lsdException w:name="Dark List Accent 1" w:uiPriority="70"/>
-    <w:lsdException w:name="Colorful Shading Accent 1" w:uiPriority="71"/>
-    <w:lsdException w:name="Colorful List Accent 1" w:uiPriority="72"/>
-    <w:lsdException w:name="Colorful Grid Accent 1" w:uiPriority="73"/>
-    <w:lsdException w:name="Light Shading Accent 2" w:uiPriority="60"/>
-    <w:lsdException w:name="Light List Accent 2" w:uiPriority="61"/>
-    <w:lsdException w:name="Light Grid Accent 2" w:uiPriority="62"/>
-    <w:lsdException w:name="Medium Shading 1 Accent 2" w:uiPriority="63"/>
-    <w:lsdException w:name="Medium Shading 2 Accent 2" w:uiPriority="64"/>
-    <w:lsdException w:name="Medium List 1 Accent 2" w:uiPriority="65"/>
-    <w:lsdException w:name="Medium List 2 Accent 2" w:uiPriority="66"/>
-    <w:lsdException w:name="Medium Grid 1 Accent 2" w:uiPriority="67"/>
-    <w:lsdException w:name="Medium Grid 2 Accent 2" w:uiPriority="68"/>
-    <w:lsdException w:name="Medium Grid 3 Accent 2" w:uiPriority="69"/>
-    <w:lsdException w:name="Dark List Accent 2" w:uiPriority="70"/>
-    <w:lsdException w:name="Colorful Shading Accent 2" w:uiPriority="71"/>
-    <w:lsdException w:name="Colorful List Accent 2" w:uiPriority="72"/>
-    <w:lsdException w:name="Colorful Grid Accent 2" w:uiPriority="73"/>
-    <w:lsdException w:name="Light Shading Accent 3" w:uiPriority="60"/>
-    <w:lsdException w:name="Light List Accent 3" w:uiPriority="61"/>
-    <w:lsdException w:name="Light Grid Accent 3" w:uiPriority="62"/>
-    <w:lsdException w:name="Medium Shading 1 Accent 3" w:uiPriority="63"/>
-    <w:lsdException w:name="Medium Shading 2 Accent 3" w:uiPriority="64"/>
-    <w:lsdException w:name="Medium List 1 Accent 3" w:uiPriority="65"/>
-    <w:lsdException w:name="Medium List 2 Accent 3" w:uiPriority="66"/>
-    <w:lsdException w:name="Medium Grid 1 Accent 3" w:uiPriority="67"/>
-    <w:lsdException w:name="Medium Grid 2 Accent 3" w:uiPriority="68"/>
-    <w:lsdException w:name="Medium Grid 3 Accent 3" w:uiPriority="69"/>
-    <w:lsdException w:name="Dark List Accent 3" w:uiPriority="70"/>
-    <w:lsdException w:name="Colorful Shading Accent 3" w:uiPriority="71"/>
-    <w:lsdException w:name="Colorful List Accent 3" w:uiPriority="72"/>
-    <w:lsdException w:name="Colorful Grid Accent 3" w:uiPriority="73"/>
-    <w:lsdException w:name="Light Shading Accent 4" w:uiPriority="60"/>
-    <w:lsdException w:name="Light List Accent 4" w:uiPriority="61"/>
-    <w:lsdException w:name="Light Grid Accent 4" w:uiPriority="62"/>
-    <w:lsdException w:name="Medium Shading 1 Accent 4" w:uiPriority="63"/>
-    <w:lsdException w:name="Medium Shading 2 Accent 4" w:uiPriority="64"/>
-    <w:lsdException w:name="Medium List 1 Accent 4" w:uiPriority="65"/>
-    <w:lsdException w:name="Medium List 2 Accent 4" w:uiPriority="66"/>
-    <w:lsdException w:name="Medium Grid 1 Accent 4" w:uiPriority="67"/>
-    <w:lsdException w:name="Medium Grid 2 Accent 4" w:uiPriority="68"/>
-    <w:lsdException w:name="Medium Grid 3 Accent 4" w:uiPriority="69"/>
-    <w:lsdException w:name="Dark List Accent 4" w:uiPriority="70"/>
-    <w:lsdException w:name="Colorful Shading Accent 4" w:uiPriority="71"/>
-    <w:lsdException w:name="Colorful List Accent 4" w:uiPriority="72"/>
-    <w:lsdException w:name="Colorful Grid Accent 4" w:uiPriority="73"/>
-    <w:lsdException w:name="Light Shading Accent 5" w:uiPriority="60"/>
-    <w:lsdException w:name="Light List Accent 5" w:uiPriority="61"/>
-    <w:lsdException w:name="Light Grid Accent 5" w:uiPriority="62"/>
-    <w:lsdException w:name="Medium Shading 1 Accent 5" w:uiPriority="63"/>
-    <w:lsdException w:name="Medium Shading 2 Accent 5" w:uiPriority="64"/>
-    <w:lsdException w:name="Medium List 1 Accent 5" w:uiPriority="65"/>
-    <w:lsdException w:name="Medium List 2 Accent 5" w:uiPriority="66"/>
-    <w:lsdException w:name="Medium Grid 1 Accent 5" w:uiPriority="67"/>
-    <w:lsdException w:name="Medium Grid 2 Accent 5" w:uiPriority="68"/>
-    <w:lsdException w:name="Medium Grid 3 Accent 5" w:uiPriority="69"/>
-    <w:lsdException w:name="Dark List Accent 5" w:uiPriority="70"/>
-    <w:lsdException w:name="Colorful Shading Accent 5" w:uiPriority="71"/>
-    <w:lsdException w:name="Colorful List Accent 5" w:uiPriority="72"/>
-    <w:lsdException w:name="Colorful Grid Accent 5" w:uiPriority="73"/>
-    <w:lsdException w:name="Light Shading Accent 6" w:uiPriority="60"/>
-    <w:lsdException w:name="Light List Accent 6" w:uiPriority="61"/>
-    <w:lsdException w:name="Light Grid Accent 6" w:uiPriority="62"/>
-    <w:lsdException w:name="Medium Shading 1 Accent 6" w:uiPriority="63"/>
-    <w:lsdException w:name="Medium Shading 2 Accent 6" w:uiPriority="64"/>
-    <w:lsdException w:name="Medium List 1 Accent 6" w:uiPriority="65"/>
-    <w:lsdException w:name="Medium List 2 Accent 6" w:uiPriority="66"/>
-    <w:lsdException w:name="Medium Grid 1 Accent 6" w:uiPriority="67"/>
-    <w:lsdException w:name="Medium Grid 2 Accent 6" w:uiPriority="68"/>
-    <w:lsdException w:name="Medium Grid 3 Accent 6" w:uiPriority="69"/>
-    <w:lsdException w:name="Dark List Accent 6" w:uiPriority="70"/>
-    <w:lsdException w:name="Colorful Shading Accent 6" w:uiPriority="71"/>
-    <w:lsdException w:name="Colorful List Accent 6" w:uiPriority="72"/>
-    <w:lsdException w:name="Colorful Grid Accent 6" w:uiPriority="73"/>
-    <w:lsdException w:name="Subtle Emphasis" w:uiPriority="19" w:qFormat="1"/>
-    <w:lsdException w:name="Intense Emphasis" w:uiPriority="21" w:qFormat="1"/>
-    <w:lsdException w:name="Subtle Reference" w:uiPriority="31" w:qFormat="1"/>
-    <w:lsdException w:name="Intense Reference" w:uiPriority="32" w:qFormat="1"/>
-    <w:lsdException w:name="Book Title" w:uiPriority="33" w:qFormat="1"/>
-    <w:lsdException w:name="Bibliography" w:semiHidden="1" w:uiPriority="37" w:unhideWhenUsed="1"/>
-    <w:lsdException w:name="TOC Heading" w:semiHidden="1" w:uiPriority="39" w:unhideWhenUsed="1" w:qFormat="1"/>
-    <w:lsdException w:name="Plain Table 1" w:uiPriority="41"/>
-    <w:lsdException w:name="Plain Table 2" w:uiPriority="42"/>
-    <w:lsdException w:name="Plain Table 3" w:uiPriority="43"/>
-    <w:lsdException w:name="Plain Table 4" w:uiPriority="44"/>
-    <w:lsdException w:name="Plain Table 5" w:uiPriority="45"/>
-    <w:lsdException w:name="Grid Table Light" w:uiPriority="40"/>
-    <w:lsdException w:name="Grid Table 1 Light" w:uiPriority="46"/>
-    <w:lsdException w:name="Grid Table 2" w:uiPriority="47"/>
-    <w:lsdException w:name="Grid Table 3" w:uiPriority="48"/>
-    <w:lsdException w:name="Grid Table 4" w:uiPriority="49"/>
-    <w:lsdException w:name="Grid Table 5 Dark" w:uiPriority="50"/>
-    <w:lsdException w:name="Grid Table 6 Colorful" w:uiPriority="51"/>
-    <w:lsdException w:name="Grid Table 7 Colorful" w:uiPriority="52"/>
-    <w:lsdException w:name="Grid Table 1 Light Accent 1" w:uiPriority="46"/>
-    <w:lsdException w:name="Grid Table 2 Accent 1" w:uiPriority="47"/>
-    <w:lsdException w:name="Grid Table 3 Accent 1" w:uiPriority="48"/>
-    <w:lsdException w:name="Grid Table 4 Accent 1" w:uiPriority="49"/>
-    <w:lsdException w:name="Grid Table 5 Dark Accent 1" w:uiPriority="50"/>
-    <w:lsdException w:name="Grid Table 6 Colorful Accent 1" w:uiPriority="51"/>
-    <w:lsdException w:name="Grid Table 7 Colorful Accent 1" w:uiPriority="52"/>
-    <w:lsdException w:name="Grid Table 1 Light Accent 2" w:uiPriority="46"/>
-    <w:lsdException w:name="Grid Table 2 Accent 2" w:uiPriority="47"/>
-    <w:lsdException w:name="Grid Table 3 Accent 2" w:uiPriority="48"/>
-    <w:lsdException w:name="Grid Table 4 Accent 2" w:uiPriority="49"/>
-    <w:lsdException w:name="Grid Table 5 Dark Accent 2" w:uiPriority="50"/>
-    <w:lsdException w:name="Grid Table 6 Colorful Accent 2" w:uiPriority="51"/>
-    <w:lsdException w:name="Grid Table 7 Colorful Accent 2" w:uiPriority="52"/>
-    <w:lsdException w:name="Grid Table 1 Light Accent 3" w:uiPriority="46"/>
-    <w:lsdException w:name="Grid Table 2 Accent 3" w:uiPriority="47"/>
-    <w:lsdException w:name="Grid Table 3 Accent 3" w:uiPriority="48"/>
-    <w:lsdException w:name="Grid Table 4 Accent 3" w:uiPriority="49"/>
-    <w:lsdException w:name="Grid Table 5 Dark Accent 3" w:uiPriority="50"/>
-    <w:lsdException w:name="Grid Table 6 Colorful Accent 3" w:uiPriority="51"/>
-    <w:lsdException w:name="Grid Table 7 Colorful Accent 3" w:uiPriority="52"/>
-    <w:lsdException w:name="Grid Table 1 Light Accent 4" w:uiPriority="46"/>
-    <w:lsdException w:name="Grid Table 2 Accent 4" w:uiPriority="47"/>
-    <w:lsdException w:name="Grid Table 3 Accent 4" w:uiPriority="48"/>
-    <w:lsdException w:name="Grid Table 4 Accent 4" w:uiPriority="49"/>
-    <w:lsdException w:name="Grid Table 5 Dark Accent 4" w:uiPriority="50"/>
-    <w:lsdException w:name="Grid Table 6 Colorful Accent 4" w:uiPriority="51"/>
-    <w:lsdException w:name="Grid Table 7 Colorful Accent 4" w:uiPriority="52"/>
-    <w:lsdException w:name="Grid Table 1 Light Accent 5" w:uiPriority="46"/>
-    <w:lsdException w:name="Grid Table 2 Accent 5" w:uiPriority="47"/>
-    <w:lsdException w:name="Grid Table 3 Accent 5" w:uiPriority="48"/>
-    <w:lsdException w:name="Grid Table 4 Accent 5" w:uiPriority="49"/>
-    <w:lsdException w:name="Grid Table 5 Dark Accent 5" w:uiPriority="50"/>
-    <w:lsdException w:name="Grid Table 6 Colorful Accent 5" w:uiPriority="51"/>
-    <w:lsdException w:name="Grid Table 7 Colorful Accent 5" w:uiPriority="52"/>
-    <w:lsdException w:name="Grid Table 1 Light Accent 6" w:uiPriority="46"/>
-    <w:lsdException w:name="Grid Table 2 Accent 6" w:uiPriority="47"/>
-    <w:lsdException w:name="Grid Table 3 Accent 6" w:uiPriority="48"/>
-    <w:lsdException w:name="Grid Table 4 Accent 6" w:uiPriority="49"/>
-    <w:lsdException w:name="Grid Table 5 Dark Accent 6" w:uiPriority="50"/>
-    <w:lsdException w:name="Grid Table 6 Colorful Accent 6" w:uiPriority="51"/>
-    <w:lsdException w:name="Grid Table 7 Colorful Accent 6" w:uiPriority="52"/>
-    <w:lsdException w:name="List Table 1 Light" w:uiPriority="46"/>
-    <w:lsdException w:name="List Table 2" w:uiPriority="47"/>
-    <w:lsdException w:name="List Table 3" w:uiPriority="48"/>
-    <w:lsdException w:name="List Table 4" w:uiPriority="49"/>
-    <w:lsdException w:name="List Table 5 Dark" w:uiPriority="50"/>
-    <w:lsdException w:name="List Table 6 Colorful" w:uiPriority="51"/>
-    <w:lsdException w:name="List Table 7 Colorful" w:uiPriority="52"/>
-    <w:lsdException w:name="List Table 1 Light Accent 1" w:uiPriority="46"/>
-    <w:lsdException w:name="List Table 2 Accent 1" w:uiPriority="47"/>
-    <w:lsdException w:name="List Table 3 Accent 1" w:uiPriority="48"/>
-    <w:lsdException w:name="List Table 4 Accent 1" w:uiPriority="49"/>
-    <w:lsdException w:name="List Table 5 Dark Accent 1" w:uiPriority="50"/>
-    <w:lsdException w:name="List Table 6 Colorful Accent 1" w:uiPriority="51"/>
-    <w:lsdException w:name="List Table 7 Colorful Accent 1" w:uiPriority="52"/>
-    <w:lsdException w:name="List Table 1 Light Accent 2" w:uiPriority="46"/>
-    <w:lsdException w:name="List Table 2 Accent 2" w:uiPriority="47"/>
-    <w:lsdException w:name="List Table 3 Accent 2" w:uiPriority="48"/>
-    <w:lsdException w:name="List Table 4 Accent 2" w:uiPriority="49"/>
-    <w:lsdException w:name="List Table 5 Dark Accent 2" w:uiPriority="50"/>
-    <w:lsdException w:name="List Table 6 Colorful Accent 2" w:uiPriority="51"/>
-    <w:lsdException w:name="List Table 7 Colorful Accent 2" w:uiPriority="52"/>
-    <w:lsdException w:name="List Table 1 Light Accent 3" w:uiPriority="46"/>
-    <w:lsdException w:name="List Table 2 Accent 3" w:uiPriority="47"/>
-    <w:lsdException w:name="List Table 3 Accent 3" w:uiPriority="48"/>
-    <w:lsdException w:name="List Table 4 Accent 3" w:uiPriority="49"/>
-    <w:lsdException w:name="List Table 5 Dark Accent 3" w:uiPriority="50"/>
-    <w:lsdException w:name="List Table 6 Colorful Accent 3" w:uiPriority="51"/>
-    <w:lsdException w:name="List Table 7 Colorful Accent 3" w:uiPriority="52"/>
-    <w:lsdException w:name="List Table 1 Light Accent 4" w:uiPriority="46"/>
-    <w:lsdException w:name="List Table 2 Accent 4" w:uiPriority="47"/>
-    <w:lsdException w:name="List Table 3 Accent 4" w:uiPriority="48"/>
-    <w:lsdException w:name="List Table 4 Accent 4" w:uiPriority="49"/>
-    <w:lsdException w:name="List Table 5 Dark Accent 4" w:uiPriority="50"/>
-    <w:lsdException w:name="List Table 6 Colorful Accent 4" w:uiPriority="51"/>
-    <w:lsdException w:name="List Table 7 Colorful Accent 4" w:uiPriority="52"/>
-    <w:lsdException w:name="List Table 1 Light Accent 5" w:uiPriority="46"/>
-    <w:lsdException w:name="List Table 2 Accent 5" w:uiPriority="47"/>
-    <w:lsdException w:name="List Table 3 Accent 5" w:uiPriority="48"/>
-    <w:lsdException w:name="List Table 4 Accent 5" w:uiPriority="49"/>
-    <w:lsdException w:name="List Table 5 Dark Accent 5" w:uiPriority="50"/>
-    <w:lsdException w:name="List Table 6 Colorful Accent 5" w:uiPriority="51"/>
-    <w:lsdException w:name="List Table 7 Colorful Accent 5" w:uiPriority="52"/>
-    <w:lsdException w:name="List Table 1 Light Accent 6" w:uiPriority="46"/>
-    <w:lsdException w:name="List Table 2 Accent 6" w:uiPriority="47"/>
-    <w:lsdException w:name="List Table 3 Accent 6" w:uiPriority="48"/>
-    <w:lsdException w:name="List Table 4 Accent 6" w:uiPriority="49"/>
-    <w:lsdException w:name="List Table 5 Dark Accent 6" w:uiPriority="50"/>
-    <w:lsdException w:name="List Table 6 Colorful Accent 6" w:uiPriority="51"/>
-    <w:lsdException w:name="List Table 7 Colorful Accent 6" w:uiPriority="52"/>
+  <w:latentStyles w:defLockedState="0" w:defUIPriority="99" w:defSemiHidden="1" w:defUnhideWhenUsed="1" w:defQFormat="0" w:count="267">
+    <w:lsdException w:name="Normal" w:semiHidden="0" w:uiPriority="0" w:unhideWhenUsed="0" w:qFormat="1"/>
+    <w:lsdException w:name="heading 1" w:semiHidden="0" w:uiPriority="9" w:unhideWhenUsed="0" w:qFormat="1"/>
+    <w:lsdException w:name="heading 2" w:uiPriority="9" w:qFormat="1"/>
+    <w:lsdException w:name="heading 3" w:uiPriority="9" w:qFormat="1"/>
+    <w:lsdException w:name="heading 4" w:uiPriority="9" w:qFormat="1"/>
+    <w:lsdException w:name="heading 5" w:uiPriority="9" w:qFormat="1"/>
+    <w:lsdException w:name="heading 6" w:uiPriority="9" w:qFormat="1"/>
+    <w:lsdException w:name="heading 7" w:uiPriority="9" w:qFormat="1"/>
+    <w:lsdException w:name="heading 8" w:uiPriority="9" w:qFormat="1"/>
+    <w:lsdException w:name="heading 9" w:uiPriority="9" w:qFormat="1"/>
+    <w:lsdException w:name="toc 1" w:uiPriority="39"/>
+    <w:lsdException w:name="toc 2" w:uiPriority="39"/>
+    <w:lsdException w:name="toc 3" w:uiPriority="39"/>
+    <w:lsdException w:name="toc 4" w:uiPriority="39"/>
+    <w:lsdException w:name="toc 5" w:uiPriority="39"/>
+    <w:lsdException w:name="toc 6" w:uiPriority="39"/>
+    <w:lsdException w:name="toc 7" w:uiPriority="39"/>
+    <w:lsdException w:name="toc 8" w:uiPriority="39"/>
+    <w:lsdException w:name="toc 9" w:uiPriority="39"/>
+    <w:lsdException w:name="caption" w:uiPriority="35" w:qFormat="1"/>
+    <w:lsdException w:name="Title" w:semiHidden="0" w:uiPriority="10" w:unhideWhenUsed="0" w:qFormat="1"/>
+    <w:lsdException w:name="Default Paragraph Font" w:uiPriority="1"/>
+    <w:lsdException w:name="Subtitle" w:semiHidden="0" w:uiPriority="11" w:unhideWhenUsed="0" w:qFormat="1"/>
+    <w:lsdException w:name="Strong" w:semiHidden="0" w:uiPriority="22" w:unhideWhenUsed="0" w:qFormat="1"/>
+    <w:lsdException w:name="Emphasis" w:semiHidden="0" w:uiPriority="20" w:unhideWhenUsed="0" w:qFormat="1"/>
+    <w:lsdException w:name="Table Grid" w:semiHidden="0" w:uiPriority="39" w:unhideWhenUsed="0"/>
+    <w:lsdException w:name="Placeholder Text" w:unhideWhenUsed="0"/>
+    <w:lsdException w:name="No Spacing" w:semiHidden="0" w:uiPriority="1" w:unhideWhenUsed="0" w:qFormat="1"/>
+    <w:lsdException w:name="Light Shading" w:semiHidden="0" w:uiPriority="60" w:unhideWhenUsed="0"/>
+    <w:lsdException w:name="Light List" w:semiHidden="0" w:uiPriority="61" w:unhideWhenUsed="0"/>
+    <w:lsdException w:name="Light Grid" w:semiHidden="0" w:uiPriority="62" w:unhideWhenUsed="0"/>
+    <w:lsdException w:name="Medium Shading 1" w:semiHidden="0" w:uiPriority="63" w:unhideWhenUsed="0"/>
+    <w:lsdException w:name="Medium Shading 2" w:semiHidden="0" w:uiPriority="64" w:unhideWhenUsed="0"/>
+    <w:lsdException w:name="Medium List 1" w:semiHidden="0" w:uiPriority="65" w:unhideWhenUsed="0"/>
+    <w:lsdException w:name="Medium List 2" w:semiHidden="0" w:uiPriority="66" w:unhideWhenUsed="0"/>
+    <w:lsdException w:name="Medium Grid 1" w:semiHidden="0" w:uiPriority="67" w:unhideWhenUsed="0"/>
+    <w:lsdException w:name="Medium Grid 2" w:semiHidden="0" w:uiPriority="68" w:unhideWhenUsed="0"/>
+    <w:lsdException w:name="Medium Grid 3" w:semiHidden="0" w:uiPriority="69" w:unhideWhenUsed="0"/>
+    <w:lsdException w:name="Dark List" w:semiHidden="0" w:uiPriority="70" w:unhideWhenUsed="0"/>
+    <w:lsdException w:name="Colorful Shading" w:semiHidden="0" w:uiPriority="71" w:unhideWhenUsed="0"/>
+    <w:lsdException w:name="Colorful List" w:semiHidden="0" w:uiPriority="72" w:unhideWhenUsed="0"/>
+    <w:lsdException w:name="Colorful Grid" w:semiHidden="0" w:uiPriority="73" w:unhideWhenUsed="0"/>
+    <w:lsdException w:name="Light Shading Accent 1" w:semiHidden="0" w:uiPriority="60" w:unhideWhenUsed="0"/>
+    <w:lsdException w:name="Light List Accent 1" w:semiHidden="0" w:uiPriority="61" w:unhideWhenUsed="0"/>
+    <w:lsdException w:name="Light Grid Accent 1" w:semiHidden="0" w:uiPriority="62" w:unhideWhenUsed="0"/>
+    <w:lsdException w:name="Medium Shading 1 Accent 1" w:semiHidden="0" w:uiPriority="63" w:unhideWhenUsed="0"/>
+    <w:lsdException w:name="Medium Shading 2 Accent 1" w:semiHidden="0" w:uiPriority="64" w:unhideWhenUsed="0"/>
+    <w:lsdException w:name="Medium List 1 Accent 1" w:semiHidden="0" w:uiPriority="65" w:unhideWhenUsed="0"/>
+    <w:lsdException w:name="Revision" w:unhideWhenUsed="0"/>
+    <w:lsdException w:name="List Paragraph" w:semiHidden="0" w:uiPriority="34" w:unhideWhenUsed="0" w:qFormat="1"/>
+    <w:lsdException w:name="Quote" w:semiHidden="0" w:uiPriority="29" w:unhideWhenUsed="0" w:qFormat="1"/>
+    <w:lsdException w:name="Intense Quote" w:semiHidden="0" w:uiPriority="30" w:unhideWhenUsed="0" w:qFormat="1"/>
+    <w:lsdException w:name="Medium List 2 Accent 1" w:semiHidden="0" w:uiPriority="66" w:unhideWhenUsed="0"/>
+    <w:lsdException w:name="Medium Grid 1 Accent 1" w:semiHidden="0" w:uiPriority="67" w:unhideWhenUsed="0"/>
+    <w:lsdException w:name="Medium Grid 2 Accent 1" w:semiHidden="0" w:uiPriority="68" w:unhideWhenUsed="0"/>
+    <w:lsdException w:name="Medium Grid 3 Accent 1" w:semiHidden="0" w:uiPriority="69" w:unhideWhenUsed="0"/>
+    <w:lsdException w:name="Dark List Accent 1" w:semiHidden="0" w:uiPriority="70" w:unhideWhenUsed="0"/>
+    <w:lsdException w:name="Colorful Shading Accent 1" w:semiHidden="0" w:uiPriority="71" w:unhideWhenUsed="0"/>
+    <w:lsdException w:name="Colorful List Accent 1" w:semiHidden="0" w:uiPriority="72" w:unhideWhenUsed="0"/>
+    <w:lsdException w:name="Colorful Grid Accent 1" w:semiHidden="0" w:uiPriority="73" w:unhideWhenUsed="0"/>
+    <w:lsdException w:name="Light Shading Accent 2" w:semiHidden="0" w:uiPriority="60" w:unhideWhenUsed="0"/>
+    <w:lsdException w:name="Light List Accent 2" w:semiHidden="0" w:uiPriority="61" w:unhideWhenUsed="0"/>
+    <w:lsdException w:name="Light Grid Accent 2" w:semiHidden="0" w:uiPriority="62" w:unhideWhenUsed="0"/>
+    <w:lsdException w:name="Medium Shading 1 Accent 2" w:semiHidden="0" w:uiPriority="63" w:unhideWhenUsed="0"/>
+    <w:lsdException w:name="Medium Shading 2 Accent 2" w:semiHidden="0" w:uiPriority="64" w:unhideWhenUsed="0"/>
+    <w:lsdException w:name="Medium List 1 Accent 2" w:semiHidden="0" w:uiPriority="65" w:unhideWhenUsed="0"/>
+    <w:lsdException w:name="Medium List 2 Accent 2" w:semiHidden="0" w:uiPriority="66" w:unhideWhenUsed="0"/>
+    <w:lsdException w:name="Medium Grid 1 Accent 2" w:semiHidden="0" w:uiPriority="67" w:unhideWhenUsed="0"/>
+    <w:lsdException w:name="Medium Grid 2 Accent 2" w:semiHidden="0" w:uiPriority="68" w:unhideWhenUsed="0"/>
+    <w:lsdException w:name="Medium Grid 3 Accent 2" w:semiHidden="0" w:uiPriority="69" w:unhideWhenUsed="0"/>
+    <w:lsdException w:name="Dark List Accent 2" w:semiHidden="0" w:uiPriority="70" w:unhideWhenUsed="0"/>
+    <w:lsdException w:name="Colorful Shading Accent 2" w:semiHidden="0" w:uiPriority="71" w:unhideWhenUsed="0"/>
+    <w:lsdException w:name="Colorful List Accent 2" w:semiHidden="0" w:uiPriority="72" w:unhideWhenUsed="0"/>
+    <w:lsdException w:name="Colorful Grid Accent 2" w:semiHidden="0" w:uiPriority="73" w:unhideWhenUsed="0"/>
+    <w:lsdException w:name="Light Shading Accent 3" w:semiHidden="0" w:uiPriority="60" w:unhideWhenUsed="0"/>
+    <w:lsdException w:name="Light List Accent 3" w:semiHidden="0" w:uiPriority="61" w:unhideWhenUsed="0"/>
+    <w:lsdException w:name="Light Grid Accent 3" w:semiHidden="0" w:uiPriority="62" w:unhideWhenUsed="0"/>
+    <w:lsdException w:name="Medium Shading 1 Accent 3" w:semiHidden="0" w:uiPriority="63" w:unhideWhenUsed="0"/>
+    <w:lsdException w:name="Medium Shading 2 Accent 3" w:semiHidden="0" w:uiPriority="64" w:unhideWhenUsed="0"/>
+    <w:lsdException w:name="Medium List 1 Accent 3" w:semiHidden="0" w:uiPriority="65" w:unhideWhenUsed="0"/>
+    <w:lsdException w:name="Medium List 2 Accent 3" w:semiHidden="0" w:uiPriority="66" w:unhideWhenUsed="0"/>
+    <w:lsdException w:name="Medium Grid 1 Accent 3" w:semiHidden="0" w:uiPriority="67" w:unhideWhenUsed="0"/>
+    <w:lsdException w:name="Medium Grid 2 Accent 3" w:semiHidden="0" w:uiPriority="68" w:unhideWhenUsed="0"/>
+    <w:lsdException w:name="Medium Grid 3 Accent 3" w:semiHidden="0" w:uiPriority="69" w:unhideWhenUsed="0"/>
+    <w:lsdException w:name="Dark List Accent 3" w:semiHidden="0" w:uiPriority="70" w:unhideWhenUsed="0"/>
+    <w:lsdException w:name="Colorful Shading Accent 3" w:semiHidden="0" w:uiPriority="71" w:unhideWhenUsed="0"/>
+    <w:lsdException w:name="Colorful List Accent 3" w:semiHidden="0" w:uiPriority="72" w:unhideWhenUsed="0"/>
+    <w:lsdException w:name="Colorful Grid Accent 3" w:semiHidden="0" w:uiPriority="73" w:unhideWhenUsed="0"/>
+    <w:lsdException w:name="Light Shading Accent 4" w:semiHidden="0" w:uiPriority="60" w:unhideWhenUsed="0"/>
+    <w:lsdException w:name="Light List Accent 4" w:semiHidden="0" w:uiPriority="61" w:unhideWhenUsed="0"/>
+    <w:lsdException w:name="Light Grid Accent 4" w:semiHidden="0" w:uiPriority="62" w:unhideWhenUsed="0"/>
+    <w:lsdException w:name="Medium Shading 1 Accent 4" w:semiHidden="0" w:uiPriority="63" w:unhideWhenUsed="0"/>
+    <w:lsdException w:name="Medium Shading 2 Accent 4" w:semiHidden="0" w:uiPriority="64" w:unhideWhenUsed="0"/>
+    <w:lsdException w:name="Medium List 1 Accent 4" w:semiHidden="0" w:uiPriority="65" w:unhideWhenUsed="0"/>
+    <w:lsdException w:name="Medium List 2 Accent 4" w:semiHidden="0" w:uiPriority="66" w:unhideWhenUsed="0"/>
+    <w:lsdException w:name="Medium Grid 1 Accent 4" w:semiHidden="0" w:uiPriority="67" w:unhideWhenUsed="0"/>
+    <w:lsdException w:name="Medium Grid 2 Accent 4" w:semiHidden="0" w:uiPriority="68" w:unhideWhenUsed="0"/>
+    <w:lsdException w:name="Medium Grid 3 Accent 4" w:semiHidden="0" w:uiPriority="69" w:unhideWhenUsed="0"/>
+    <w:lsdException w:name="Dark List Accent 4" w:semiHidden="0" w:uiPriority="70" w:unhideWhenUsed="0"/>
+    <w:lsdException w:name="Colorful Shading Accent 4" w:semiHidden="0" w:uiPriority="71" w:unhideWhenUsed="0"/>
+    <w:lsdException w:name="Colorful List Accent 4" w:semiHidden="0" w:uiPriority="72" w:unhideWhenUsed="0"/>
+    <w:lsdException w:name="Colorful Grid Accent 4" w:semiHidden="0" w:uiPriority="73" w:unhideWhenUsed="0"/>
+    <w:lsdException w:name="Light Shading Accent 5" w:semiHidden="0" w:uiPriority="60" w:unhideWhenUsed="0"/>
+    <w:lsdException w:name="Light List Accent 5" w:semiHidden="0" w:uiPriority="61" w:unhideWhenUsed="0"/>
+    <w:lsdException w:name="Light Grid Accent 5" w:semiHidden="0" w:uiPriority="62" w:unhideWhenUsed="0"/>
+    <w:lsdException w:name="Medium Shading 1 Accent 5" w:semiHidden="0" w:uiPriority="63" w:unhideWhenUsed="0"/>
+    <w:lsdException w:name="Medium Shading 2 Accent 5" w:semiHidden="0" w:uiPriority="64" w:unhideWhenUsed="0"/>
+    <w:lsdException w:name="Medium List 1 Accent 5" w:semiHidden="0" w:uiPriority="65" w:unhideWhenUsed="0"/>
+    <w:lsdException w:name="Medium List 2 Accent 5" w:semiHidden="0" w:uiPriority="66" w:unhideWhenUsed="0"/>
+    <w:lsdException w:name="Medium Grid 1 Accent 5" w:semiHidden="0" w:uiPriority="67" w:unhideWhenUsed="0"/>
+    <w:lsdException w:name="Medium Grid 2 Accent 5" w:semiHidden="0" w:uiPriority="68" w:unhideWhenUsed="0"/>
+    <w:lsdException w:name="Medium Grid 3 Accent 5" w:semiHidden="0" w:uiPriority="69" w:unhideWhenUsed="0"/>
+    <w:lsdException w:name="Dark List Accent 5" w:semiHidden="0" w:uiPriority="70" w:unhideWhenUsed="0"/>
+    <w:lsdException w:name="Colorful Shading Accent 5" w:semiHidden="0" w:uiPriority="71" w:unhideWhenUsed="0"/>
+    <w:lsdException w:name="Colorful List Accent 5" w:semiHidden="0" w:uiPriority="72" w:unhideWhenUsed="0"/>
+    <w:lsdException w:name="Colorful Grid Accent 5" w:semiHidden="0" w:uiPriority="73" w:unhideWhenUsed="0"/>
+    <w:lsdException w:name="Light Shading Accent 6" w:semiHidden="0" w:uiPriority="60" w:unhideWhenUsed="0"/>
+    <w:lsdException w:name="Light List Accent 6" w:semiHidden="0" w:uiPriority="61" w:unhideWhenUsed="0"/>
+    <w:lsdException w:name="Light Grid Accent 6" w:semiHidden="0" w:uiPriority="62" w:unhideWhenUsed="0"/>
+    <w:lsdException w:name="Medium Shading 1 Accent 6" w:semiHidden="0" w:uiPriority="63" w:unhideWhenUsed="0"/>
+    <w:lsdException w:name="Medium Shading 2 Accent 6" w:semiHidden="0" w:uiPriority="64" w:unhideWhenUsed="0"/>
+    <w:lsdException w:name="Medium List 1 Accent 6" w:semiHidden="0" w:uiPriority="65" w:unhideWhenUsed="0"/>
+    <w:lsdException w:name="Medium List 2 Accent 6" w:semiHidden="0" w:uiPriority="66" w:unhideWhenUsed="0"/>
+    <w:lsdException w:name="Medium Grid 1 Accent 6" w:semiHidden="0" w:uiPriority="67" w:unhideWhenUsed="0"/>
+    <w:lsdException w:name="Medium Grid 2 Accent 6" w:semiHidden="0" w:uiPriority="68" w:unhideWhenUsed="0"/>
+    <w:lsdException w:name="Medium Grid 3 Accent 6" w:semiHidden="0" w:uiPriority="69" w:unhideWhenUsed="0"/>
+    <w:lsdException w:name="Dark List Accent 6" w:semiHidden="0" w:uiPriority="70" w:unhideWhenUsed="0"/>
+    <w:lsdException w:name="Colorful Shading Accent 6" w:semiHidden="0" w:uiPriority="71" w:unhideWhenUsed="0"/>
+    <w:lsdException w:name="Colorful List Accent 6" w:semiHidden="0" w:uiPriority="72" w:unhideWhenUsed="0"/>
+    <w:lsdException w:name="Colorful Grid Accent 6" w:semiHidden="0" w:uiPriority="73" w:unhideWhenUsed="0"/>
+    <w:lsdException w:name="Subtle Emphasis" w:semiHidden="0" w:uiPriority="19" w:unhideWhenUsed="0" w:qFormat="1"/>
+    <w:lsdException w:name="Intense Emphasis" w:semiHidden="0" w:uiPriority="21" w:unhideWhenUsed="0" w:qFormat="1"/>
+    <w:lsdException w:name="Subtle Reference" w:semiHidden="0" w:uiPriority="31" w:unhideWhenUsed="0" w:qFormat="1"/>
+    <w:lsdException w:name="Intense Reference" w:semiHidden="0" w:uiPriority="32" w:unhideWhenUsed="0" w:qFormat="1"/>
+    <w:lsdException w:name="Book Title" w:semiHidden="0" w:uiPriority="33" w:unhideWhenUsed="0" w:qFormat="1"/>
+    <w:lsdException w:name="Bibliography" w:uiPriority="37"/>
+    <w:lsdException w:name="TOC Heading" w:uiPriority="39" w:qFormat="1"/>
   </w:latentStyles>
   <w:style w:type="paragraph" w:default="1" w:styleId="Normal">
     <w:name w:val="Normal"/>
@@ -5551,6 +5211,7 @@
     <w:uiPriority w:val="99"/>
     <w:semiHidden/>
     <w:unhideWhenUsed/>
+    <w:qFormat/>
     <w:tblPr>
       <w:tblInd w:w="0" w:type="dxa"/>
       <w:tblCellMar>
@@ -5982,7 +5643,7 @@
   <a:extraClrSchemeLst/>
   <a:extLst>
     <a:ext uri="{05A4C25C-085E-4340-85A3-A5531E510DB2}">
-      <thm15:themeFamily xmlns:thm15="http://schemas.microsoft.com/office/thememl/2012/main" name="Office Theme" id="{62F939B6-93AF-4DB8-9C6B-D6C7DFDC589F}" vid="{4A3C46E8-61CC-4603-A589-7422A47A8E4A}"/>
+      <thm15:themeFamily xmlns:thm15="http://schemas.microsoft.com/office/thememl/2012/main" xmlns="" name="Office Theme" id="{62F939B6-93AF-4DB8-9C6B-D6C7DFDC589F}" vid="{4A3C46E8-61CC-4603-A589-7422A47A8E4A}"/>
     </a:ext>
   </a:extLst>
 </a:theme>

</xml_diff>